<commit_message>
Pflichtenheft Szenarien Listener (loremipsum noch drin)
</commit_message>
<xml_diff>
--- a/DokumentOrdner/PflichtenheftGruppe4B.docx
+++ b/DokumentOrdner/PflichtenheftGruppe4B.docx
@@ -5,6 +5,10 @@
     <w:sdt>
       <w:sdtPr>
         <w:rPr>
+          <w:rFonts w:asciiTheme="minorHAnsi" w:eastAsiaTheme="minorHAnsi" w:hAnsiTheme="minorHAnsi" w:cstheme="minorBidi"/>
+          <w:color w:val="auto"/>
+          <w:sz w:val="22"/>
+          <w:szCs w:val="22"/>
           <w:lang w:val="de-DE"/>
         </w:rPr>
         <w:id w:val="1065617105"/>
@@ -15,12 +19,8 @@
       </w:sdtPr>
       <w:sdtEndPr>
         <w:rPr>
-          <w:rFonts w:asciiTheme="minorHAnsi" w:eastAsiaTheme="minorHAnsi" w:hAnsiTheme="minorHAnsi" w:cstheme="minorBidi"/>
           <w:b/>
           <w:bCs/>
-          <w:color w:val="auto"/>
-          <w:sz w:val="22"/>
-          <w:szCs w:val="22"/>
         </w:rPr>
       </w:sdtEndPr>
       <w:sdtContent>
@@ -67,7 +67,7 @@
             </w:rPr>
             <w:fldChar w:fldCharType="separate"/>
           </w:r>
-          <w:hyperlink w:anchor="_Toc380741368" w:history="1">
+          <w:hyperlink w:anchor="_Toc380743710" w:history="1">
             <w:r>
               <w:rPr>
                 <w:rStyle w:val="Hyperlink"/>
@@ -95,7 +95,7 @@
                 <w:noProof/>
                 <w:webHidden/>
               </w:rPr>
-              <w:instrText xml:space="preserve"> PAGEREF _Toc380741368 \h </w:instrText>
+              <w:instrText xml:space="preserve"> PAGEREF _Toc380743710 \h </w:instrText>
             </w:r>
             <w:r>
               <w:rPr>
@@ -137,7 +137,7 @@
               <w:noProof/>
             </w:rPr>
           </w:pPr>
-          <w:hyperlink w:anchor="_Toc380741369" w:history="1">
+          <w:hyperlink w:anchor="_Toc380743711" w:history="1">
             <w:r>
               <w:rPr>
                 <w:rStyle w:val="Hyperlink"/>
@@ -165,7 +165,7 @@
                 <w:noProof/>
                 <w:webHidden/>
               </w:rPr>
-              <w:instrText xml:space="preserve"> PAGEREF _Toc380741369 \h </w:instrText>
+              <w:instrText xml:space="preserve"> PAGEREF _Toc380743711 \h </w:instrText>
             </w:r>
             <w:r>
               <w:rPr>
@@ -185,7 +185,7 @@
                 <w:noProof/>
                 <w:webHidden/>
               </w:rPr>
-              <w:t>1</w:t>
+              <w:t>2</w:t>
             </w:r>
             <w:r>
               <w:rPr>
@@ -207,7 +207,7 @@
               <w:noProof/>
             </w:rPr>
           </w:pPr>
-          <w:hyperlink w:anchor="_Toc380741370" w:history="1">
+          <w:hyperlink w:anchor="_Toc380743712" w:history="1">
             <w:r>
               <w:rPr>
                 <w:rStyle w:val="Hyperlink"/>
@@ -235,7 +235,7 @@
                 <w:noProof/>
                 <w:webHidden/>
               </w:rPr>
-              <w:instrText xml:space="preserve"> PAGEREF _Toc380741370 \h </w:instrText>
+              <w:instrText xml:space="preserve"> PAGEREF _Toc380743712 \h </w:instrText>
             </w:r>
             <w:r>
               <w:rPr>
@@ -255,7 +255,7 @@
                 <w:noProof/>
                 <w:webHidden/>
               </w:rPr>
-              <w:t>1</w:t>
+              <w:t>2</w:t>
             </w:r>
             <w:r>
               <w:rPr>
@@ -277,7 +277,7 @@
               <w:noProof/>
             </w:rPr>
           </w:pPr>
-          <w:hyperlink w:anchor="_Toc380741371" w:history="1">
+          <w:hyperlink w:anchor="_Toc380743713" w:history="1">
             <w:r>
               <w:rPr>
                 <w:rStyle w:val="Hyperlink"/>
@@ -305,7 +305,7 @@
                 <w:noProof/>
                 <w:webHidden/>
               </w:rPr>
-              <w:instrText xml:space="preserve"> PAGEREF _Toc380741371 \h </w:instrText>
+              <w:instrText xml:space="preserve"> PAGEREF _Toc380743713 \h </w:instrText>
             </w:r>
             <w:r>
               <w:rPr>
@@ -325,7 +325,147 @@
                 <w:noProof/>
                 <w:webHidden/>
               </w:rPr>
-              <w:t>1</w:t>
+              <w:t>2</w:t>
+            </w:r>
+            <w:r>
+              <w:rPr>
+                <w:noProof/>
+                <w:webHidden/>
+              </w:rPr>
+              <w:fldChar w:fldCharType="end"/>
+            </w:r>
+          </w:hyperlink>
+        </w:p>
+        <w:p>
+          <w:pPr>
+            <w:pStyle w:val="Verzeichnis2"/>
+            <w:tabs>
+              <w:tab w:val="right" w:leader="dot" w:pos="9350"/>
+            </w:tabs>
+            <w:rPr>
+              <w:rFonts w:cstheme="minorBidi"/>
+              <w:noProof/>
+            </w:rPr>
+          </w:pPr>
+          <w:hyperlink w:anchor="_Toc380743714" w:history="1">
+            <w:r>
+              <w:rPr>
+                <w:rStyle w:val="Hyperlink"/>
+                <w:noProof/>
+                <w:lang w:val="de-DE"/>
+              </w:rPr>
+              <w:t>2.3. Nichtfunktionale Anforderungen</w:t>
+            </w:r>
+            <w:r>
+              <w:rPr>
+                <w:noProof/>
+                <w:webHidden/>
+              </w:rPr>
+              <w:tab/>
+            </w:r>
+            <w:r>
+              <w:rPr>
+                <w:noProof/>
+                <w:webHidden/>
+              </w:rPr>
+              <w:fldChar w:fldCharType="begin"/>
+            </w:r>
+            <w:r>
+              <w:rPr>
+                <w:noProof/>
+                <w:webHidden/>
+              </w:rPr>
+              <w:instrText xml:space="preserve"> PAGEREF _Toc380743714 \h </w:instrText>
+            </w:r>
+            <w:r>
+              <w:rPr>
+                <w:noProof/>
+                <w:webHidden/>
+              </w:rPr>
+            </w:r>
+            <w:r>
+              <w:rPr>
+                <w:noProof/>
+                <w:webHidden/>
+              </w:rPr>
+              <w:fldChar w:fldCharType="separate"/>
+            </w:r>
+            <w:r>
+              <w:rPr>
+                <w:noProof/>
+                <w:webHidden/>
+              </w:rPr>
+              <w:t>3</w:t>
+            </w:r>
+            <w:r>
+              <w:rPr>
+                <w:noProof/>
+                <w:webHidden/>
+              </w:rPr>
+              <w:fldChar w:fldCharType="end"/>
+            </w:r>
+          </w:hyperlink>
+        </w:p>
+        <w:p>
+          <w:pPr>
+            <w:pStyle w:val="Verzeichnis2"/>
+            <w:tabs>
+              <w:tab w:val="right" w:leader="dot" w:pos="9350"/>
+            </w:tabs>
+            <w:rPr>
+              <w:rFonts w:cstheme="minorBidi"/>
+              <w:noProof/>
+            </w:rPr>
+          </w:pPr>
+          <w:hyperlink w:anchor="_Toc380743715" w:history="1">
+            <w:r>
+              <w:rPr>
+                <w:rStyle w:val="Hyperlink"/>
+                <w:noProof/>
+                <w:lang w:val="de-DE"/>
+              </w:rPr>
+              <w:t>2.4. Systemmodelle</w:t>
+            </w:r>
+            <w:r>
+              <w:rPr>
+                <w:noProof/>
+                <w:webHidden/>
+              </w:rPr>
+              <w:tab/>
+            </w:r>
+            <w:r>
+              <w:rPr>
+                <w:noProof/>
+                <w:webHidden/>
+              </w:rPr>
+              <w:fldChar w:fldCharType="begin"/>
+            </w:r>
+            <w:r>
+              <w:rPr>
+                <w:noProof/>
+                <w:webHidden/>
+              </w:rPr>
+              <w:instrText xml:space="preserve"> PAGEREF _Toc380743715 \h </w:instrText>
+            </w:r>
+            <w:r>
+              <w:rPr>
+                <w:noProof/>
+                <w:webHidden/>
+              </w:rPr>
+            </w:r>
+            <w:r>
+              <w:rPr>
+                <w:noProof/>
+                <w:webHidden/>
+              </w:rPr>
+              <w:fldChar w:fldCharType="separate"/>
+            </w:r>
+            <w:r>
+              <w:rPr>
+                <w:noProof/>
+                <w:webHidden/>
+              </w:rPr>
+              <w:t>4</w:t>
             </w:r>
             <w:r>
               <w:rPr>
@@ -347,14 +487,14 @@
               <w:noProof/>
             </w:rPr>
           </w:pPr>
-          <w:hyperlink w:anchor="_Toc380741372" w:history="1">
+          <w:hyperlink w:anchor="_Toc380743716" w:history="1">
             <w:r>
               <w:rPr>
                 <w:rStyle w:val="Hyperlink"/>
                 <w:noProof/>
                 <w:lang w:val="de-DE"/>
               </w:rPr>
-              <w:t>2.3. Nichtfunktionale Anforderungen</w:t>
+              <w:t>2.4.1. Szenarien</w:t>
             </w:r>
             <w:r>
               <w:rPr>
@@ -375,7 +515,7 @@
                 <w:noProof/>
                 <w:webHidden/>
               </w:rPr>
-              <w:instrText xml:space="preserve"> PAGEREF _Toc380741372 \h </w:instrText>
+              <w:instrText xml:space="preserve"> PAGEREF _Toc380743716 \h </w:instrText>
             </w:r>
             <w:r>
               <w:rPr>
@@ -395,7 +535,7 @@
                 <w:noProof/>
                 <w:webHidden/>
               </w:rPr>
-              <w:t>2</w:t>
+              <w:t>4</w:t>
             </w:r>
             <w:r>
               <w:rPr>
@@ -417,14 +557,14 @@
               <w:noProof/>
             </w:rPr>
           </w:pPr>
-          <w:hyperlink w:anchor="_Toc380741373" w:history="1">
+          <w:hyperlink w:anchor="_Toc380743717" w:history="1">
             <w:r>
               <w:rPr>
                 <w:rStyle w:val="Hyperlink"/>
                 <w:noProof/>
                 <w:lang w:val="de-DE"/>
               </w:rPr>
-              <w:t>2.4. Systemmodelle</w:t>
+              <w:t>2.4.2. Anwendungsfallmodell: Use case-Diagramm + Use case Beschreibungen</w:t>
             </w:r>
             <w:r>
               <w:rPr>
@@ -445,7 +585,7 @@
                 <w:noProof/>
                 <w:webHidden/>
               </w:rPr>
-              <w:instrText xml:space="preserve"> PAGEREF _Toc380741373 \h </w:instrText>
+              <w:instrText xml:space="preserve"> PAGEREF _Toc380743717 \h </w:instrText>
             </w:r>
             <w:r>
               <w:rPr>
@@ -465,7 +605,149 @@
                 <w:noProof/>
                 <w:webHidden/>
               </w:rPr>
-              <w:t>2</w:t>
+              <w:t>4</w:t>
+            </w:r>
+            <w:r>
+              <w:rPr>
+                <w:noProof/>
+                <w:webHidden/>
+              </w:rPr>
+              <w:fldChar w:fldCharType="end"/>
+            </w:r>
+          </w:hyperlink>
+        </w:p>
+        <w:p>
+          <w:pPr>
+            <w:pStyle w:val="Verzeichnis3"/>
+            <w:tabs>
+              <w:tab w:val="right" w:leader="dot" w:pos="9350"/>
+            </w:tabs>
+            <w:rPr>
+              <w:rFonts w:cstheme="minorBidi"/>
+              <w:noProof/>
+            </w:rPr>
+          </w:pPr>
+          <w:hyperlink w:anchor="_Toc380743718" w:history="1">
+            <w:r>
+              <w:rPr>
+                <w:rStyle w:val="Hyperlink"/>
+                <w:i/>
+                <w:iCs/>
+                <w:noProof/>
+                <w:lang w:val="de-DE"/>
+              </w:rPr>
+              <w:t>2.4.3. Statisches Modell:</w:t>
+            </w:r>
+            <w:r>
+              <w:rPr>
+                <w:noProof/>
+                <w:webHidden/>
+              </w:rPr>
+              <w:tab/>
+            </w:r>
+            <w:r>
+              <w:rPr>
+                <w:noProof/>
+                <w:webHidden/>
+              </w:rPr>
+              <w:fldChar w:fldCharType="begin"/>
+            </w:r>
+            <w:r>
+              <w:rPr>
+                <w:noProof/>
+                <w:webHidden/>
+              </w:rPr>
+              <w:instrText xml:space="preserve"> PAGEREF _Toc380743718 \h </w:instrText>
+            </w:r>
+            <w:r>
+              <w:rPr>
+                <w:noProof/>
+                <w:webHidden/>
+              </w:rPr>
+            </w:r>
+            <w:r>
+              <w:rPr>
+                <w:noProof/>
+                <w:webHidden/>
+              </w:rPr>
+              <w:fldChar w:fldCharType="separate"/>
+            </w:r>
+            <w:r>
+              <w:rPr>
+                <w:noProof/>
+                <w:webHidden/>
+              </w:rPr>
+              <w:t>4</w:t>
+            </w:r>
+            <w:r>
+              <w:rPr>
+                <w:noProof/>
+                <w:webHidden/>
+              </w:rPr>
+              <w:fldChar w:fldCharType="end"/>
+            </w:r>
+          </w:hyperlink>
+        </w:p>
+        <w:p>
+          <w:pPr>
+            <w:pStyle w:val="Verzeichnis3"/>
+            <w:tabs>
+              <w:tab w:val="right" w:leader="dot" w:pos="9350"/>
+            </w:tabs>
+            <w:rPr>
+              <w:rFonts w:cstheme="minorBidi"/>
+              <w:noProof/>
+            </w:rPr>
+          </w:pPr>
+          <w:hyperlink w:anchor="_Toc380743719" w:history="1">
+            <w:r>
+              <w:rPr>
+                <w:rStyle w:val="Hyperlink"/>
+                <w:noProof/>
+                <w:lang w:val="de-DE"/>
+              </w:rPr>
+              <w:t>2.4.4. Dynamisches Modell: Sequenzdiagramme + Zustandsdiagramm(e)</w:t>
+            </w:r>
+            <w:r>
+              <w:rPr>
+                <w:noProof/>
+                <w:webHidden/>
+              </w:rPr>
+              <w:tab/>
+            </w:r>
+            <w:r>
+              <w:rPr>
+                <w:noProof/>
+                <w:webHidden/>
+              </w:rPr>
+              <w:fldChar w:fldCharType="begin"/>
+            </w:r>
+            <w:r>
+              <w:rPr>
+                <w:noProof/>
+                <w:webHidden/>
+              </w:rPr>
+              <w:instrText xml:space="preserve"> PAGEREF _Toc380743719 \h </w:instrText>
+            </w:r>
+            <w:r>
+              <w:rPr>
+                <w:noProof/>
+                <w:webHidden/>
+              </w:rPr>
+            </w:r>
+            <w:r>
+              <w:rPr>
+                <w:noProof/>
+                <w:webHidden/>
+              </w:rPr>
+              <w:fldChar w:fldCharType="separate"/>
+            </w:r>
+            <w:r>
+              <w:rPr>
+                <w:noProof/>
+                <w:webHidden/>
+              </w:rPr>
+              <w:t>4</w:t>
             </w:r>
             <w:r>
               <w:rPr>
@@ -487,7 +769,7 @@
               <w:noProof/>
             </w:rPr>
           </w:pPr>
-          <w:hyperlink w:anchor="_Toc380741374" w:history="1">
+          <w:hyperlink w:anchor="_Toc380743720" w:history="1">
             <w:r>
               <w:rPr>
                 <w:rStyle w:val="Hyperlink"/>
@@ -515,7 +797,7 @@
                 <w:noProof/>
                 <w:webHidden/>
               </w:rPr>
-              <w:instrText xml:space="preserve"> PAGEREF _Toc380741374 \h </w:instrText>
+              <w:instrText xml:space="preserve"> PAGEREF _Toc380743720 \h </w:instrText>
             </w:r>
             <w:r>
               <w:rPr>
@@ -535,7 +817,7 @@
                 <w:noProof/>
                 <w:webHidden/>
               </w:rPr>
-              <w:t>2</w:t>
+              <w:t>4</w:t>
             </w:r>
             <w:r>
               <w:rPr>
@@ -557,7 +839,7 @@
               <w:noProof/>
             </w:rPr>
           </w:pPr>
-          <w:hyperlink w:anchor="_Toc380741375" w:history="1">
+          <w:hyperlink w:anchor="_Toc380743721" w:history="1">
             <w:r>
               <w:rPr>
                 <w:rStyle w:val="Hyperlink"/>
@@ -585,7 +867,7 @@
                 <w:noProof/>
                 <w:webHidden/>
               </w:rPr>
-              <w:instrText xml:space="preserve"> PAGEREF _Toc380741375 \h </w:instrText>
+              <w:instrText xml:space="preserve"> PAGEREF _Toc380743721 \h </w:instrText>
             </w:r>
             <w:r>
               <w:rPr>
@@ -605,7 +887,7 @@
                 <w:noProof/>
                 <w:webHidden/>
               </w:rPr>
-              <w:t>2</w:t>
+              <w:t>4</w:t>
             </w:r>
             <w:r>
               <w:rPr>
@@ -640,7 +922,7 @@
           <w:lang w:val="de-DE"/>
         </w:rPr>
       </w:pPr>
-      <w:bookmarkStart w:id="0" w:name="_Toc380741368"/>
+      <w:bookmarkStart w:id="0" w:name="_Toc380743710"/>
       <w:r>
         <w:rPr>
           <w:lang w:val="de-DE"/>
@@ -738,19 +1020,7 @@
         <w:rPr>
           <w:lang w:val="de-DE"/>
         </w:rPr>
-        <w:t xml:space="preserve">Ein Benutzer kann zum Künstler werden und dann selbst Musik </w:t>
-      </w:r>
-      <w:r>
-        <w:rPr>
-          <w:lang w:val="de-DE"/>
-        </w:rPr>
-        <w:t>publizieren, verbreiten und für sich werben</w:t>
-      </w:r>
-      <w:r>
-        <w:rPr>
-          <w:lang w:val="de-DE"/>
-        </w:rPr>
-        <w:t>.</w:t>
+        <w:t>Ein Benutzer kann zum Künstler werden und dann selbst Musik publizieren, verbreiten und für sich werben.</w:t>
       </w:r>
       <w:r>
         <w:rPr>
@@ -824,11 +1094,12 @@
           <w:lang w:val="de-DE"/>
         </w:rPr>
       </w:pPr>
-      <w:bookmarkStart w:id="1" w:name="_Toc380741369"/>
-      <w:r>
-        <w:rPr>
-          <w:lang w:val="de-DE"/>
-        </w:rPr>
+      <w:bookmarkStart w:id="1" w:name="_Toc380743711"/>
+      <w:r>
+        <w:rPr>
+          <w:lang w:val="de-DE"/>
+        </w:rPr>
+        <w:lastRenderedPageBreak/>
         <w:t>2. Vorgeschlagenes System</w:t>
       </w:r>
       <w:bookmarkEnd w:id="1"/>
@@ -840,7 +1111,7 @@
           <w:lang w:val="de-DE"/>
         </w:rPr>
       </w:pPr>
-      <w:bookmarkStart w:id="2" w:name="_Toc380741370"/>
+      <w:bookmarkStart w:id="2" w:name="_Toc380743712"/>
       <w:r>
         <w:rPr>
           <w:lang w:val="de-DE"/>
@@ -864,32 +1135,12 @@
     </w:p>
     <w:p>
       <w:pPr>
-        <w:rPr>
-          <w:lang w:val="de-DE"/>
-        </w:rPr>
-      </w:pPr>
-      <w:r>
-        <w:rPr>
-          <w:lang w:val="de-DE"/>
-        </w:rPr>
-        <w:br w:type="page"/>
-      </w:r>
-    </w:p>
-    <w:p>
-      <w:pPr>
-        <w:rPr>
-          <w:lang w:val="de-DE"/>
-        </w:rPr>
-      </w:pPr>
-    </w:p>
-    <w:p>
-      <w:pPr>
         <w:pStyle w:val="berschrift2"/>
         <w:rPr>
           <w:lang w:val="de-DE"/>
         </w:rPr>
       </w:pPr>
-      <w:bookmarkStart w:id="3" w:name="_Toc380741371"/>
+      <w:bookmarkStart w:id="3" w:name="_Toc380743713"/>
       <w:r>
         <w:rPr>
           <w:lang w:val="de-DE"/>
@@ -1158,19 +1409,7 @@
         <w:rPr>
           <w:lang w:val="de-DE"/>
         </w:rPr>
-        <w:t xml:space="preserve">Der Zugriff darf nur durch </w:t>
-      </w:r>
-      <w:r>
-        <w:rPr>
-          <w:lang w:val="de-DE"/>
-        </w:rPr>
-        <w:t>eingeloggte</w:t>
-      </w:r>
-      <w:r>
-        <w:rPr>
-          <w:lang w:val="de-DE"/>
-        </w:rPr>
-        <w:t xml:space="preserve"> (insbesondere registrierte) Benutzer erfolgen dürfen. Des Weiteren sollen die persönlichen Passwörter verschlüsselt gespeichert werden.</w:t>
+        <w:t>Der Zugriff darf nur durch eingeloggte (insbesondere registrierte) Benutzer erfolgen dürfen. Des Weiteren sollen die persönlichen Passwörter verschlüsselt gespeichert werden.</w:t>
       </w:r>
     </w:p>
     <w:p>
@@ -1376,6 +1615,7 @@
         <w:rPr>
           <w:lang w:val="de-DE"/>
         </w:rPr>
+        <w:lastRenderedPageBreak/>
         <w:t>Wer wartet das System:</w:t>
       </w:r>
       <w:r>
@@ -1422,7 +1662,6 @@
         <w:rPr>
           <w:lang w:val="de-DE"/>
         </w:rPr>
-        <w:lastRenderedPageBreak/>
         <w:t>Implementierung</w:t>
       </w:r>
     </w:p>
@@ -1644,11 +1883,6 @@
           <w:lang w:val="de-DE"/>
         </w:rPr>
         <w:br/>
-      </w:r>
-      <w:r>
-        <w:rPr>
-          <w:lang w:val="de-DE"/>
-        </w:rPr>
         <w:t>Die Administratoren (bis auf weiteres die Gruppenmitglieder).</w:t>
       </w:r>
     </w:p>
@@ -1851,24 +2085,22 @@
         <w:br/>
         <w:t>Nein.</w:t>
       </w:r>
-      <w:bookmarkStart w:id="4" w:name="_GoBack"/>
+    </w:p>
+    <w:p>
+      <w:pPr>
+        <w:pStyle w:val="berschrift2"/>
+        <w:rPr>
+          <w:lang w:val="de-DE"/>
+        </w:rPr>
+      </w:pPr>
+      <w:bookmarkStart w:id="4" w:name="_Toc380743714"/>
+      <w:r>
+        <w:rPr>
+          <w:lang w:val="de-DE"/>
+        </w:rPr>
+        <w:t>2.3. Nichtfunktionale Anforderungen</w:t>
+      </w:r>
       <w:bookmarkEnd w:id="4"/>
-    </w:p>
-    <w:p>
-      <w:pPr>
-        <w:pStyle w:val="berschrift3"/>
-        <w:rPr>
-          <w:lang w:val="de-DE"/>
-        </w:rPr>
-      </w:pPr>
-      <w:bookmarkStart w:id="5" w:name="_Toc380741372"/>
-      <w:r>
-        <w:rPr>
-          <w:lang w:val="de-DE"/>
-        </w:rPr>
-        <w:t>2.3. Nichtfunktionale Anforderungen</w:t>
-      </w:r>
-      <w:bookmarkEnd w:id="5"/>
     </w:p>
     <w:p>
       <w:pPr>
@@ -1889,17 +2121,34 @@
     </w:p>
     <w:p>
       <w:pPr>
+        <w:pStyle w:val="berschrift2"/>
+        <w:rPr>
+          <w:lang w:val="de-DE"/>
+        </w:rPr>
+      </w:pPr>
+      <w:bookmarkStart w:id="5" w:name="_Toc380743715"/>
+      <w:r>
+        <w:rPr>
+          <w:lang w:val="de-DE"/>
+        </w:rPr>
+        <w:lastRenderedPageBreak/>
+        <w:t>2.4. Systemmodelle</w:t>
+      </w:r>
+      <w:bookmarkEnd w:id="5"/>
+    </w:p>
+    <w:p>
+      <w:pPr>
         <w:pStyle w:val="berschrift3"/>
         <w:rPr>
           <w:lang w:val="de-DE"/>
         </w:rPr>
       </w:pPr>
-      <w:bookmarkStart w:id="6" w:name="_Toc380741373"/>
-      <w:r>
-        <w:rPr>
-          <w:lang w:val="de-DE"/>
-        </w:rPr>
-        <w:t>2.4. Systemmodelle</w:t>
+      <w:bookmarkStart w:id="6" w:name="_Toc380743716"/>
+      <w:r>
+        <w:rPr>
+          <w:lang w:val="de-DE"/>
+        </w:rPr>
+        <w:t>2.4.1. Szenarien</w:t>
       </w:r>
       <w:bookmarkEnd w:id="6"/>
     </w:p>
@@ -1914,48 +2163,2110 @@
         <w:rPr>
           <w:lang w:val="de-DE"/>
         </w:rPr>
-        <w:t>2.4.1. Szenarien</w:t>
-      </w:r>
-    </w:p>
-    <w:p>
-      <w:pPr>
-        <w:pStyle w:val="berschrift4"/>
-        <w:rPr>
-          <w:lang w:val="de-DE"/>
-        </w:rPr>
-      </w:pPr>
-      <w:r>
-        <w:rPr>
-          <w:lang w:val="de-DE"/>
-        </w:rPr>
-        <w:t>2.4.2. Anwendungsfallmodell: Use case</w:t>
-      </w:r>
-      <w:r>
-        <w:rPr>
-          <w:lang w:val="de-DE"/>
-        </w:rPr>
-        <w:t xml:space="preserve">-Diagramm + Use case </w:t>
-      </w:r>
-      <w:r>
-        <w:rPr>
-          <w:lang w:val="de-DE"/>
-        </w:rPr>
-        <w:t>Beschreibungen</w:t>
-      </w:r>
-    </w:p>
-    <w:p>
-      <w:pPr>
+        <w:t>Anwendungsfall Listener:</w:t>
+      </w:r>
+    </w:p>
+    <w:p>
+      <w:pPr>
+        <w:pStyle w:val="berschrift5"/>
+        <w:rPr>
+          <w:lang w:val="de-DE"/>
+        </w:rPr>
+      </w:pPr>
+      <w:r>
+        <w:rPr>
+          <w:lang w:val="de-DE"/>
+        </w:rPr>
+        <w:t>Anwendung starten</w:t>
+      </w:r>
+    </w:p>
+    <w:p>
+      <w:pPr>
+        <w:pStyle w:val="Listenabsatz"/>
+        <w:numPr>
+          <w:ilvl w:val="0"/>
+          <w:numId w:val="8"/>
+        </w:numPr>
+        <w:rPr>
+          <w:lang w:val="de-DE"/>
+        </w:rPr>
+      </w:pPr>
+      <w:r>
+        <w:rPr>
+          <w:lang w:val="de-DE"/>
+        </w:rPr>
+        <w:t xml:space="preserve">User </w:t>
+      </w:r>
+      <w:r>
+        <w:rPr>
+          <w:lang w:val="de-DE"/>
+        </w:rPr>
+        <w:t>lädt</w:t>
+      </w:r>
+      <w:r>
+        <w:rPr>
+          <w:lang w:val="de-DE"/>
+        </w:rPr>
+        <w:t xml:space="preserve"> die </w:t>
+      </w:r>
+      <w:r>
+        <w:rPr>
+          <w:lang w:val="de-DE"/>
+        </w:rPr>
+        <w:t>Anwendung</w:t>
+      </w:r>
+      <w:r>
+        <w:rPr>
+          <w:lang w:val="de-DE"/>
+        </w:rPr>
+        <w:t xml:space="preserve"> herunter, </w:t>
+      </w:r>
+      <w:r>
+        <w:rPr>
+          <w:lang w:val="de-DE"/>
+        </w:rPr>
+        <w:t>installiert und führt sie aus.</w:t>
+      </w:r>
+    </w:p>
+    <w:p>
+      <w:pPr>
+        <w:pStyle w:val="berschrift5"/>
+        <w:rPr>
+          <w:lang w:val="de-DE"/>
+        </w:rPr>
+      </w:pPr>
+      <w:r>
+        <w:rPr>
+          <w:lang w:val="de-DE"/>
+        </w:rPr>
+        <w:t>Registrierung</w:t>
+      </w:r>
+    </w:p>
+    <w:p>
+      <w:pPr>
+        <w:pStyle w:val="Listenabsatz"/>
+        <w:numPr>
+          <w:ilvl w:val="0"/>
+          <w:numId w:val="8"/>
+        </w:numPr>
+        <w:rPr>
+          <w:lang w:val="de-DE"/>
+        </w:rPr>
+      </w:pPr>
+      <w:r>
+        <w:rPr>
+          <w:lang w:val="de-DE"/>
+        </w:rPr>
+        <w:t>User</w:t>
+      </w:r>
+      <w:r>
+        <w:rPr>
+          <w:lang w:val="de-DE"/>
+        </w:rPr>
+        <w:t xml:space="preserve"> registriert sich </w:t>
+      </w:r>
+      <w:r>
+        <w:rPr>
+          <w:lang w:val="de-DE"/>
+        </w:rPr>
+        <w:t>über</w:t>
+      </w:r>
+      <w:r>
+        <w:rPr>
+          <w:lang w:val="de-DE"/>
+        </w:rPr>
+        <w:t xml:space="preserve"> das </w:t>
+      </w:r>
+      <w:r>
+        <w:rPr>
+          <w:lang w:val="de-DE"/>
+        </w:rPr>
+        <w:t>R</w:t>
+      </w:r>
+      <w:r>
+        <w:rPr>
+          <w:lang w:val="de-DE"/>
+        </w:rPr>
+        <w:t>egistrierungsformular un</w:t>
+      </w:r>
+      <w:r>
+        <w:rPr>
+          <w:lang w:val="de-DE"/>
+        </w:rPr>
+        <w:t>d</w:t>
+      </w:r>
+      <w:r>
+        <w:rPr>
+          <w:lang w:val="de-DE"/>
+        </w:rPr>
+        <w:t xml:space="preserve"> gibt dabei seine </w:t>
+      </w:r>
+      <w:r>
+        <w:rPr>
+          <w:lang w:val="de-DE"/>
+        </w:rPr>
+        <w:t>persönlichen</w:t>
+      </w:r>
+      <w:r>
+        <w:rPr>
+          <w:lang w:val="de-DE"/>
+        </w:rPr>
+        <w:t xml:space="preserve"> Informationen (</w:t>
+      </w:r>
+      <w:r>
+        <w:rPr>
+          <w:lang w:val="de-DE"/>
+        </w:rPr>
+        <w:t>Password</w:t>
+      </w:r>
+      <w:r>
+        <w:rPr>
+          <w:lang w:val="de-DE"/>
+        </w:rPr>
+        <w:t xml:space="preserve">, </w:t>
+      </w:r>
+      <w:r>
+        <w:rPr>
+          <w:lang w:val="de-DE"/>
+        </w:rPr>
+        <w:t>Benutzer Name, etc...) an.</w:t>
+      </w:r>
+    </w:p>
+    <w:p>
+      <w:pPr>
+        <w:pStyle w:val="berschrift5"/>
+        <w:rPr>
+          <w:lang w:val="de-DE"/>
+        </w:rPr>
+      </w:pPr>
+      <w:r>
+        <w:rPr>
+          <w:lang w:val="de-DE"/>
+        </w:rPr>
+        <w:t>Einloggen/Abmelden</w:t>
+      </w:r>
+    </w:p>
+    <w:p>
+      <w:pPr>
+        <w:pStyle w:val="Listenabsatz"/>
+        <w:numPr>
+          <w:ilvl w:val="0"/>
+          <w:numId w:val="8"/>
+        </w:numPr>
+        <w:rPr>
+          <w:lang w:val="de-DE"/>
+        </w:rPr>
+      </w:pPr>
+      <w:r>
+        <w:rPr>
+          <w:lang w:val="de-DE"/>
+        </w:rPr>
+        <w:t>User logt</w:t>
+      </w:r>
+      <w:r>
+        <w:rPr>
+          <w:lang w:val="de-DE"/>
+        </w:rPr>
+        <w:t xml:space="preserve"> sich mit seinen Login Daten ein</w:t>
+      </w:r>
+      <w:r>
+        <w:rPr>
+          <w:lang w:val="de-DE"/>
+        </w:rPr>
+        <w:t>.</w:t>
+      </w:r>
+    </w:p>
+    <w:p>
+      <w:pPr>
+        <w:pStyle w:val="berschrift5"/>
+        <w:rPr>
+          <w:lang w:val="de-DE"/>
+        </w:rPr>
+      </w:pPr>
+      <w:r>
+        <w:rPr>
+          <w:lang w:val="de-DE"/>
+        </w:rPr>
+        <w:t>Suche Medium nach Kriterium XY</w:t>
+      </w:r>
+    </w:p>
+    <w:p>
+      <w:pPr>
+        <w:pStyle w:val="Listenabsatz"/>
+        <w:numPr>
+          <w:ilvl w:val="0"/>
+          <w:numId w:val="8"/>
+        </w:numPr>
+        <w:rPr>
+          <w:lang w:val="de-DE"/>
+        </w:rPr>
+      </w:pPr>
+      <w:r>
+        <w:rPr>
+          <w:lang w:val="de-DE"/>
+        </w:rPr>
+        <w:t>User</w:t>
+      </w:r>
+      <w:r>
+        <w:rPr>
+          <w:lang w:val="de-DE"/>
+        </w:rPr>
+        <w:t xml:space="preserve"> gibt in die </w:t>
+      </w:r>
+      <w:r>
+        <w:rPr>
+          <w:lang w:val="de-DE"/>
+        </w:rPr>
+        <w:t>S</w:t>
+      </w:r>
+      <w:r>
+        <w:rPr>
+          <w:lang w:val="de-DE"/>
+        </w:rPr>
+        <w:t xml:space="preserve">uchleiste ein </w:t>
+      </w:r>
+      <w:r>
+        <w:rPr>
+          <w:lang w:val="de-DE"/>
+        </w:rPr>
+        <w:t>Kriterium</w:t>
+      </w:r>
+      <w:r>
+        <w:rPr>
+          <w:lang w:val="de-DE"/>
+        </w:rPr>
+        <w:t xml:space="preserve"> (</w:t>
+      </w:r>
+      <w:r>
+        <w:rPr>
+          <w:lang w:val="de-DE"/>
+        </w:rPr>
+        <w:t>Genre,</w:t>
+      </w:r>
+      <w:r>
+        <w:rPr>
+          <w:lang w:val="de-DE"/>
+        </w:rPr>
+        <w:t xml:space="preserve"> Band</w:t>
+      </w:r>
+      <w:r>
+        <w:rPr>
+          <w:lang w:val="de-DE"/>
+        </w:rPr>
+        <w:t xml:space="preserve">, </w:t>
+      </w:r>
+      <w:r>
+        <w:rPr>
+          <w:lang w:val="de-DE"/>
+        </w:rPr>
+        <w:t>Label</w:t>
+      </w:r>
+      <w:r>
+        <w:rPr>
+          <w:lang w:val="de-DE"/>
+        </w:rPr>
+        <w:t xml:space="preserve">) ein und </w:t>
+      </w:r>
+      <w:r>
+        <w:rPr>
+          <w:lang w:val="de-DE"/>
+        </w:rPr>
+        <w:t>erhält</w:t>
+      </w:r>
+      <w:r>
+        <w:rPr>
+          <w:lang w:val="de-DE"/>
+        </w:rPr>
+        <w:t xml:space="preserve"> eine Liste mit Ergebnissen. Aus diesen </w:t>
+      </w:r>
+      <w:r>
+        <w:rPr>
+          <w:lang w:val="de-DE"/>
+        </w:rPr>
+        <w:t>Ergebnissen</w:t>
+      </w:r>
+      <w:r>
+        <w:rPr>
+          <w:lang w:val="de-DE"/>
+        </w:rPr>
+        <w:t xml:space="preserve"> kann er nacheinander eins </w:t>
+      </w:r>
+      <w:r>
+        <w:rPr>
+          <w:lang w:val="de-DE"/>
+        </w:rPr>
+        <w:t xml:space="preserve">auswählen und </w:t>
+      </w:r>
+      <w:r>
+        <w:rPr>
+          <w:lang w:val="de-DE"/>
+        </w:rPr>
+        <w:t>anschließend</w:t>
+      </w:r>
+      <w:r>
+        <w:rPr>
+          <w:lang w:val="de-DE"/>
+        </w:rPr>
+        <w:t xml:space="preserve"> betrachten.</w:t>
+      </w:r>
+      <w:bookmarkStart w:id="7" w:name="_GoBack"/>
+      <w:bookmarkEnd w:id="7"/>
+    </w:p>
+    <w:p>
+      <w:pPr>
+        <w:pStyle w:val="berschrift5"/>
+        <w:rPr>
+          <w:lang w:val="de-DE"/>
+        </w:rPr>
+      </w:pPr>
+      <w:r>
+        <w:rPr>
+          <w:lang w:val="de-DE"/>
+        </w:rPr>
+        <w:t>Suche von Benutzern</w:t>
+      </w:r>
+    </w:p>
+    <w:p>
+      <w:pPr>
+        <w:pStyle w:val="Listenabsatz"/>
+        <w:numPr>
+          <w:ilvl w:val="0"/>
+          <w:numId w:val="8"/>
+        </w:numPr>
+        <w:rPr>
+          <w:lang w:val="de-DE"/>
+        </w:rPr>
+      </w:pPr>
+      <w:r>
+        <w:rPr>
+          <w:lang w:val="de-DE"/>
+        </w:rPr>
+        <w:t>User</w:t>
+      </w:r>
+      <w:r>
+        <w:rPr>
+          <w:lang w:val="de-DE"/>
+        </w:rPr>
+        <w:t xml:space="preserve"> gibt einen anderen </w:t>
+      </w:r>
+      <w:r>
+        <w:rPr>
+          <w:lang w:val="de-DE"/>
+        </w:rPr>
+        <w:t>B</w:t>
+      </w:r>
+      <w:r>
+        <w:rPr>
+          <w:lang w:val="de-DE"/>
+        </w:rPr>
+        <w:t xml:space="preserve">enutzernamen oder eine andere </w:t>
+      </w:r>
+      <w:r>
+        <w:rPr>
+          <w:lang w:val="de-DE"/>
+        </w:rPr>
+        <w:t>Email Adresse</w:t>
+      </w:r>
+      <w:r>
+        <w:rPr>
+          <w:lang w:val="de-DE"/>
+        </w:rPr>
+        <w:t xml:space="preserve"> in das </w:t>
+      </w:r>
+      <w:r>
+        <w:rPr>
+          <w:lang w:val="de-DE"/>
+        </w:rPr>
+        <w:t>Suchfeld</w:t>
+      </w:r>
+      <w:r>
+        <w:rPr>
+          <w:lang w:val="de-DE"/>
+        </w:rPr>
+        <w:t xml:space="preserve"> ein und </w:t>
+      </w:r>
+      <w:r>
+        <w:rPr>
+          <w:lang w:val="de-DE"/>
+        </w:rPr>
+        <w:t>erhält</w:t>
+      </w:r>
+      <w:r>
+        <w:rPr>
+          <w:lang w:val="de-DE"/>
+        </w:rPr>
+        <w:t xml:space="preserve"> eine </w:t>
+      </w:r>
+      <w:r>
+        <w:rPr>
+          <w:lang w:val="de-DE"/>
+        </w:rPr>
+        <w:t>Liste</w:t>
+      </w:r>
+      <w:r>
+        <w:rPr>
+          <w:lang w:val="de-DE"/>
+        </w:rPr>
+        <w:t xml:space="preserve"> mit </w:t>
+      </w:r>
+      <w:r>
+        <w:rPr>
+          <w:lang w:val="de-DE"/>
+        </w:rPr>
+        <w:t>übereinstimmenden Benutzerprofilen.</w:t>
+      </w:r>
+    </w:p>
+    <w:p>
+      <w:pPr>
+        <w:pStyle w:val="berschrift5"/>
+        <w:rPr>
+          <w:lang w:val="de-DE"/>
+        </w:rPr>
+      </w:pPr>
+      <w:r>
+        <w:rPr>
+          <w:lang w:val="de-DE"/>
+        </w:rPr>
+        <w:t>Playlist erstellen</w:t>
+      </w:r>
+    </w:p>
+    <w:p>
+      <w:pPr>
+        <w:pStyle w:val="Listenabsatz"/>
+        <w:numPr>
+          <w:ilvl w:val="0"/>
+          <w:numId w:val="8"/>
+        </w:numPr>
+        <w:rPr>
+          <w:lang w:val="de-DE"/>
+        </w:rPr>
+      </w:pPr>
+      <w:r>
+        <w:rPr>
+          <w:lang w:val="de-DE"/>
+        </w:rPr>
+        <w:t xml:space="preserve">Der </w:t>
+      </w:r>
+      <w:r>
+        <w:rPr>
+          <w:lang w:val="de-DE"/>
+        </w:rPr>
+        <w:t>User</w:t>
+      </w:r>
+      <w:r>
+        <w:rPr>
+          <w:lang w:val="de-DE"/>
+        </w:rPr>
+        <w:t xml:space="preserve"> </w:t>
+      </w:r>
+      <w:r>
+        <w:rPr>
+          <w:lang w:val="de-DE"/>
+        </w:rPr>
+        <w:t>wählt</w:t>
+      </w:r>
+      <w:r>
+        <w:rPr>
+          <w:lang w:val="de-DE"/>
+        </w:rPr>
+        <w:t xml:space="preserve"> die </w:t>
+      </w:r>
+      <w:r>
+        <w:rPr>
+          <w:lang w:val="de-DE"/>
+        </w:rPr>
+        <w:t>Funktion</w:t>
+      </w:r>
+      <w:r>
+        <w:rPr>
+          <w:lang w:val="de-DE"/>
+        </w:rPr>
+        <w:t xml:space="preserve">: neue Playlist erstellen. Diese wird </w:t>
+      </w:r>
+      <w:r>
+        <w:rPr>
+          <w:lang w:val="de-DE"/>
+        </w:rPr>
+        <w:t>unmittelbar</w:t>
+      </w:r>
+      <w:r>
+        <w:rPr>
+          <w:lang w:val="de-DE"/>
+        </w:rPr>
+        <w:t xml:space="preserve"> darauf benannt. anschließend kann der </w:t>
+      </w:r>
+      <w:r>
+        <w:rPr>
+          <w:lang w:val="de-DE"/>
+        </w:rPr>
+        <w:t>User</w:t>
+      </w:r>
+      <w:r>
+        <w:rPr>
+          <w:lang w:val="de-DE"/>
+        </w:rPr>
+        <w:t xml:space="preserve"> </w:t>
+      </w:r>
+      <w:r>
+        <w:rPr>
+          <w:lang w:val="de-DE"/>
+        </w:rPr>
+        <w:t>beliebige</w:t>
+      </w:r>
+      <w:r>
+        <w:rPr>
+          <w:lang w:val="de-DE"/>
+        </w:rPr>
+        <w:t xml:space="preserve"> </w:t>
+      </w:r>
+      <w:r>
+        <w:rPr>
+          <w:lang w:val="de-DE"/>
+        </w:rPr>
+        <w:t>Titel</w:t>
+      </w:r>
+      <w:r>
+        <w:rPr>
+          <w:lang w:val="de-DE"/>
+        </w:rPr>
+        <w:t xml:space="preserve"> der wiedergabeliste </w:t>
+      </w:r>
+      <w:r>
+        <w:rPr>
+          <w:lang w:val="de-DE"/>
+        </w:rPr>
+        <w:t>hinzufügen. Gespeichert wird automatisch.</w:t>
+      </w:r>
+    </w:p>
+    <w:p>
+      <w:pPr>
+        <w:pStyle w:val="berschrift5"/>
+        <w:rPr>
+          <w:lang w:val="de-DE"/>
+        </w:rPr>
+      </w:pPr>
+      <w:r>
+        <w:rPr>
+          <w:lang w:val="de-DE"/>
+        </w:rPr>
+        <w:t>Playlist bearbeiten</w:t>
+      </w:r>
+    </w:p>
+    <w:p>
+      <w:pPr>
+        <w:pStyle w:val="Listenabsatz"/>
+        <w:numPr>
+          <w:ilvl w:val="0"/>
+          <w:numId w:val="8"/>
+        </w:numPr>
+        <w:rPr>
+          <w:lang w:val="de-DE"/>
+        </w:rPr>
+      </w:pPr>
+      <w:r>
+        <w:rPr>
+          <w:lang w:val="de-DE"/>
+        </w:rPr>
+        <w:t xml:space="preserve">der </w:t>
+      </w:r>
+      <w:r>
+        <w:rPr>
+          <w:lang w:val="de-DE"/>
+        </w:rPr>
+        <w:t>User</w:t>
+      </w:r>
+      <w:r>
+        <w:rPr>
+          <w:lang w:val="de-DE"/>
+        </w:rPr>
+        <w:t xml:space="preserve"> </w:t>
+      </w:r>
+      <w:r>
+        <w:rPr>
+          <w:lang w:val="de-DE"/>
+        </w:rPr>
+        <w:t>fügt</w:t>
+      </w:r>
+      <w:r>
+        <w:rPr>
+          <w:lang w:val="de-DE"/>
+        </w:rPr>
+        <w:t xml:space="preserve"> einen </w:t>
+      </w:r>
+      <w:r>
+        <w:rPr>
+          <w:lang w:val="de-DE"/>
+        </w:rPr>
+        <w:t>beliebige</w:t>
+      </w:r>
+      <w:r>
+        <w:rPr>
+          <w:lang w:val="de-DE"/>
+        </w:rPr>
+        <w:t xml:space="preserve"> </w:t>
+      </w:r>
+      <w:r>
+        <w:rPr>
+          <w:lang w:val="de-DE"/>
+        </w:rPr>
+        <w:t>Titel</w:t>
+      </w:r>
+      <w:r>
+        <w:rPr>
+          <w:lang w:val="de-DE"/>
+        </w:rPr>
+        <w:t xml:space="preserve"> der wiedergabeliste hinzu</w:t>
+      </w:r>
+      <w:r>
+        <w:rPr>
+          <w:lang w:val="de-DE"/>
+        </w:rPr>
+        <w:t>. Gespeichert wird automatisch.</w:t>
+      </w:r>
+    </w:p>
+    <w:p>
+      <w:pPr>
+        <w:pStyle w:val="berschrift5"/>
+        <w:rPr>
+          <w:lang w:val="de-DE"/>
+        </w:rPr>
+      </w:pPr>
+      <w:r>
+        <w:rPr>
+          <w:lang w:val="de-DE"/>
+        </w:rPr>
+        <w:t>Playlist</w:t>
+      </w:r>
+      <w:r>
+        <w:rPr>
+          <w:lang w:val="de-DE"/>
+        </w:rPr>
+        <w:t xml:space="preserve"> löschen</w:t>
+      </w:r>
+    </w:p>
+    <w:p>
+      <w:pPr>
+        <w:pStyle w:val="Listenabsatz"/>
+        <w:numPr>
+          <w:ilvl w:val="0"/>
+          <w:numId w:val="8"/>
+        </w:numPr>
+        <w:rPr>
+          <w:lang w:val="de-DE"/>
+        </w:rPr>
+      </w:pPr>
+      <w:r>
+        <w:rPr>
+          <w:lang w:val="de-DE"/>
+        </w:rPr>
+        <w:t xml:space="preserve">der </w:t>
+      </w:r>
+      <w:r>
+        <w:rPr>
+          <w:lang w:val="de-DE"/>
+        </w:rPr>
+        <w:t>User</w:t>
+      </w:r>
+      <w:r>
+        <w:rPr>
+          <w:lang w:val="de-DE"/>
+        </w:rPr>
+        <w:t xml:space="preserve"> </w:t>
+      </w:r>
+      <w:r>
+        <w:rPr>
+          <w:lang w:val="de-DE"/>
+        </w:rPr>
+        <w:t>lässt</w:t>
+      </w:r>
+      <w:r>
+        <w:rPr>
+          <w:lang w:val="de-DE"/>
+        </w:rPr>
+        <w:t xml:space="preserve"> sich die </w:t>
+      </w:r>
+      <w:r>
+        <w:rPr>
+          <w:lang w:val="de-DE"/>
+        </w:rPr>
+        <w:t>W</w:t>
+      </w:r>
+      <w:r>
+        <w:rPr>
+          <w:lang w:val="de-DE"/>
+        </w:rPr>
+        <w:t xml:space="preserve">iedergabeliste anzeigen und </w:t>
+      </w:r>
+      <w:r>
+        <w:rPr>
+          <w:lang w:val="de-DE"/>
+        </w:rPr>
+        <w:t>wählt</w:t>
+      </w:r>
+      <w:r>
+        <w:rPr>
+          <w:lang w:val="de-DE"/>
+        </w:rPr>
+        <w:t xml:space="preserve"> einen </w:t>
+      </w:r>
+      <w:r>
+        <w:rPr>
+          <w:lang w:val="de-DE"/>
+        </w:rPr>
+        <w:t>Titel</w:t>
+      </w:r>
+      <w:r>
+        <w:rPr>
+          <w:lang w:val="de-DE"/>
+        </w:rPr>
+        <w:t xml:space="preserve"> oder </w:t>
+      </w:r>
+      <w:r>
+        <w:rPr>
+          <w:lang w:val="de-DE"/>
+        </w:rPr>
+        <w:t>mehrere Titel</w:t>
+      </w:r>
+      <w:r>
+        <w:rPr>
+          <w:lang w:val="de-DE"/>
+        </w:rPr>
+        <w:t xml:space="preserve"> aus, die/den er gerne </w:t>
+      </w:r>
+      <w:r>
+        <w:rPr>
+          <w:lang w:val="de-DE"/>
+        </w:rPr>
+        <w:t>löschen</w:t>
+      </w:r>
+      <w:r>
+        <w:rPr>
+          <w:lang w:val="de-DE"/>
+        </w:rPr>
+        <w:t xml:space="preserve"> </w:t>
+      </w:r>
+      <w:r>
+        <w:rPr>
+          <w:lang w:val="de-DE"/>
+        </w:rPr>
+        <w:t>möchte</w:t>
+      </w:r>
+      <w:r>
+        <w:rPr>
+          <w:lang w:val="de-DE"/>
+        </w:rPr>
+        <w:t xml:space="preserve"> und </w:t>
+      </w:r>
+      <w:r>
+        <w:rPr>
+          <w:lang w:val="de-DE"/>
+        </w:rPr>
+        <w:t>bestätigt</w:t>
+      </w:r>
+      <w:r>
+        <w:rPr>
+          <w:lang w:val="de-DE"/>
+        </w:rPr>
+        <w:t xml:space="preserve"> die </w:t>
+      </w:r>
+      <w:r>
+        <w:rPr>
+          <w:lang w:val="de-DE"/>
+        </w:rPr>
+        <w:t>S</w:t>
+      </w:r>
+      <w:r>
+        <w:rPr>
+          <w:lang w:val="de-DE"/>
+        </w:rPr>
+        <w:t>icherheitsabfrag</w:t>
+      </w:r>
+      <w:r>
+        <w:rPr>
+          <w:lang w:val="de-DE"/>
+        </w:rPr>
+        <w:t>e. gespeichert wird automatisch</w:t>
+      </w:r>
+      <w:r>
+        <w:rPr>
+          <w:lang w:val="de-DE"/>
+        </w:rPr>
+        <w:t>.</w:t>
+      </w:r>
+    </w:p>
+    <w:p>
+      <w:pPr>
+        <w:pStyle w:val="berschrift5"/>
+        <w:rPr>
+          <w:lang w:val="de-DE"/>
+        </w:rPr>
+      </w:pPr>
+      <w:r>
+        <w:rPr>
+          <w:lang w:val="de-DE"/>
+        </w:rPr>
+        <w:t>Persönliche</w:t>
+      </w:r>
+      <w:r>
+        <w:rPr>
+          <w:lang w:val="de-DE"/>
+        </w:rPr>
+        <w:t xml:space="preserve"> Daten bearbeiten/...</w:t>
+      </w:r>
+    </w:p>
+    <w:p>
+      <w:pPr>
+        <w:pStyle w:val="Listenabsatz"/>
+        <w:numPr>
+          <w:ilvl w:val="0"/>
+          <w:numId w:val="8"/>
+        </w:numPr>
+        <w:rPr>
+          <w:lang w:val="de-DE"/>
+        </w:rPr>
+      </w:pPr>
+      <w:r>
+        <w:rPr>
+          <w:lang w:val="de-DE"/>
+        </w:rPr>
+        <w:t xml:space="preserve">der </w:t>
+      </w:r>
+      <w:r>
+        <w:rPr>
+          <w:lang w:val="de-DE"/>
+        </w:rPr>
+        <w:t>User</w:t>
+      </w:r>
+      <w:r>
+        <w:rPr>
+          <w:lang w:val="de-DE"/>
+        </w:rPr>
+        <w:t xml:space="preserve"> </w:t>
+      </w:r>
+      <w:r>
+        <w:rPr>
+          <w:lang w:val="de-DE"/>
+        </w:rPr>
+        <w:t>wählt</w:t>
+      </w:r>
+      <w:r>
+        <w:rPr>
+          <w:lang w:val="de-DE"/>
+        </w:rPr>
+        <w:t xml:space="preserve"> die </w:t>
+      </w:r>
+      <w:r>
+        <w:rPr>
+          <w:lang w:val="de-DE"/>
+        </w:rPr>
+        <w:t>Maske</w:t>
+      </w:r>
+      <w:r>
+        <w:rPr>
+          <w:lang w:val="de-DE"/>
+        </w:rPr>
+        <w:t xml:space="preserve"> </w:t>
+      </w:r>
+      <w:r>
+        <w:rPr>
+          <w:lang w:val="de-DE"/>
+        </w:rPr>
+        <w:t>„</w:t>
+      </w:r>
+      <w:r>
+        <w:rPr>
+          <w:lang w:val="de-DE"/>
+        </w:rPr>
+        <w:t>profilbearbeiten</w:t>
+      </w:r>
+      <w:r>
+        <w:rPr>
+          <w:lang w:val="de-DE"/>
+        </w:rPr>
+        <w:t>“</w:t>
+      </w:r>
+      <w:r>
+        <w:rPr>
+          <w:lang w:val="de-DE"/>
+        </w:rPr>
+        <w:t xml:space="preserve"> und </w:t>
+      </w:r>
+      <w:r>
+        <w:rPr>
+          <w:lang w:val="de-DE"/>
+        </w:rPr>
+        <w:t>verändert</w:t>
+      </w:r>
+      <w:r>
+        <w:rPr>
+          <w:lang w:val="de-DE"/>
+        </w:rPr>
+        <w:t xml:space="preserve"> den </w:t>
+      </w:r>
+      <w:r>
+        <w:rPr>
+          <w:lang w:val="de-DE"/>
+        </w:rPr>
+        <w:t>Inhalt</w:t>
+      </w:r>
+      <w:r>
+        <w:rPr>
+          <w:lang w:val="de-DE"/>
+        </w:rPr>
+        <w:t xml:space="preserve"> der </w:t>
+      </w:r>
+      <w:r>
+        <w:rPr>
+          <w:lang w:val="de-DE"/>
+        </w:rPr>
+        <w:t>Textfelder</w:t>
+      </w:r>
+      <w:r>
+        <w:rPr>
+          <w:lang w:val="de-DE"/>
+        </w:rPr>
+        <w:t xml:space="preserve">, die sein </w:t>
+      </w:r>
+      <w:r>
+        <w:rPr>
+          <w:lang w:val="de-DE"/>
+        </w:rPr>
+        <w:t>Profil</w:t>
+      </w:r>
+      <w:r>
+        <w:rPr>
+          <w:lang w:val="de-DE"/>
+        </w:rPr>
+        <w:t xml:space="preserve"> beschreiben/darstellen.</w:t>
+      </w:r>
+    </w:p>
+    <w:p>
+      <w:pPr>
+        <w:pStyle w:val="Listenabsatz"/>
+        <w:numPr>
+          <w:ilvl w:val="0"/>
+          <w:numId w:val="8"/>
+        </w:numPr>
+        <w:rPr>
+          <w:lang w:val="de-DE"/>
+        </w:rPr>
+      </w:pPr>
+      <w:r>
+        <w:rPr>
+          <w:lang w:val="de-DE"/>
+        </w:rPr>
+        <w:t xml:space="preserve">nach dem erfolgreichen speichern durch </w:t>
+      </w:r>
+      <w:r>
+        <w:rPr>
+          <w:lang w:val="de-DE"/>
+        </w:rPr>
+        <w:t>Bestätigung</w:t>
+      </w:r>
+      <w:r>
+        <w:rPr>
+          <w:lang w:val="de-DE"/>
+        </w:rPr>
+        <w:t xml:space="preserve"> wird das </w:t>
+      </w:r>
+      <w:r>
+        <w:rPr>
+          <w:lang w:val="de-DE"/>
+        </w:rPr>
+        <w:t>veränderte</w:t>
+      </w:r>
+      <w:r>
+        <w:rPr>
+          <w:lang w:val="de-DE"/>
+        </w:rPr>
+        <w:t xml:space="preserve"> Profil gespeichert und ist nun online </w:t>
+      </w:r>
+      <w:r>
+        <w:rPr>
+          <w:lang w:val="de-DE"/>
+        </w:rPr>
+        <w:t>für alle anderen User verfügbar.</w:t>
+      </w:r>
+    </w:p>
+    <w:p>
+      <w:pPr>
+        <w:pStyle w:val="berschrift5"/>
+        <w:rPr>
+          <w:lang w:val="de-DE"/>
+        </w:rPr>
+      </w:pPr>
+      <w:r>
+        <w:rPr>
+          <w:lang w:val="de-DE"/>
+        </w:rPr>
+        <w:t>Abspielen von Titeln/</w:t>
+      </w:r>
+      <w:r>
+        <w:rPr>
+          <w:lang w:val="de-DE"/>
+        </w:rPr>
+        <w:t>Playlist</w:t>
+      </w:r>
+      <w:r>
+        <w:rPr>
+          <w:lang w:val="de-DE"/>
+        </w:rPr>
+        <w:t>s</w:t>
+      </w:r>
+      <w:r>
+        <w:rPr>
+          <w:lang w:val="de-DE"/>
+        </w:rPr>
+        <w:t>/</w:t>
+      </w:r>
+    </w:p>
+    <w:p>
+      <w:pPr>
+        <w:pStyle w:val="Listenabsatz"/>
+        <w:numPr>
+          <w:ilvl w:val="0"/>
+          <w:numId w:val="9"/>
+        </w:numPr>
+        <w:rPr>
+          <w:lang w:val="de-DE"/>
+        </w:rPr>
+      </w:pPr>
+      <w:proofErr w:type="spellStart"/>
+      <w:r>
+        <w:t>Lorem</w:t>
+      </w:r>
+      <w:proofErr w:type="spellEnd"/>
+      <w:r>
+        <w:t xml:space="preserve"> </w:t>
+      </w:r>
+      <w:proofErr w:type="spellStart"/>
+      <w:r>
+        <w:t>ipsum</w:t>
+      </w:r>
+      <w:proofErr w:type="spellEnd"/>
+      <w:r>
+        <w:t xml:space="preserve"> dolor sit </w:t>
+      </w:r>
+      <w:proofErr w:type="spellStart"/>
+      <w:r>
+        <w:t>amet</w:t>
+      </w:r>
+      <w:proofErr w:type="spellEnd"/>
+      <w:r>
+        <w:t xml:space="preserve">, </w:t>
+      </w:r>
+      <w:proofErr w:type="spellStart"/>
+      <w:r>
+        <w:t>consetetur</w:t>
+      </w:r>
+      <w:proofErr w:type="spellEnd"/>
+      <w:r>
+        <w:t xml:space="preserve"> </w:t>
+      </w:r>
+      <w:proofErr w:type="spellStart"/>
+      <w:r>
+        <w:t>sadipscing</w:t>
+      </w:r>
+      <w:proofErr w:type="spellEnd"/>
+      <w:r>
+        <w:t xml:space="preserve"> </w:t>
+      </w:r>
+      <w:proofErr w:type="spellStart"/>
+      <w:r>
+        <w:t>elitr</w:t>
+      </w:r>
+      <w:proofErr w:type="spellEnd"/>
+      <w:r>
+        <w:t xml:space="preserve">, </w:t>
+      </w:r>
+      <w:proofErr w:type="spellStart"/>
+      <w:r>
+        <w:t>sed</w:t>
+      </w:r>
+      <w:proofErr w:type="spellEnd"/>
+      <w:r>
+        <w:t xml:space="preserve"> </w:t>
+      </w:r>
+      <w:proofErr w:type="spellStart"/>
+      <w:r>
+        <w:t>diam</w:t>
+      </w:r>
+      <w:proofErr w:type="spellEnd"/>
+      <w:r>
+        <w:t xml:space="preserve"> </w:t>
+      </w:r>
+      <w:proofErr w:type="spellStart"/>
+      <w:r>
+        <w:t>nonumy</w:t>
+      </w:r>
+      <w:proofErr w:type="spellEnd"/>
+      <w:r>
+        <w:t xml:space="preserve"> </w:t>
+      </w:r>
+      <w:proofErr w:type="spellStart"/>
+      <w:r>
+        <w:t>eirmod</w:t>
+      </w:r>
+      <w:proofErr w:type="spellEnd"/>
+      <w:r>
+        <w:t xml:space="preserve"> </w:t>
+      </w:r>
+      <w:proofErr w:type="spellStart"/>
+      <w:r>
+        <w:t>tempor</w:t>
+      </w:r>
+      <w:proofErr w:type="spellEnd"/>
+      <w:r>
+        <w:t xml:space="preserve"> </w:t>
+      </w:r>
+      <w:proofErr w:type="spellStart"/>
+      <w:r>
+        <w:t>invidunt</w:t>
+      </w:r>
+      <w:proofErr w:type="spellEnd"/>
+      <w:r>
+        <w:t xml:space="preserve"> </w:t>
+      </w:r>
+      <w:proofErr w:type="spellStart"/>
+      <w:r>
+        <w:t>ut</w:t>
+      </w:r>
+      <w:proofErr w:type="spellEnd"/>
+      <w:r>
+        <w:t xml:space="preserve"> </w:t>
+      </w:r>
+      <w:proofErr w:type="spellStart"/>
+      <w:r>
+        <w:t>labore</w:t>
+      </w:r>
+      <w:proofErr w:type="spellEnd"/>
+      <w:r>
+        <w:t xml:space="preserve"> </w:t>
+      </w:r>
+      <w:proofErr w:type="gramStart"/>
+      <w:r>
+        <w:t>et</w:t>
+      </w:r>
+      <w:proofErr w:type="gramEnd"/>
+      <w:r>
+        <w:t xml:space="preserve"> </w:t>
+      </w:r>
+      <w:proofErr w:type="spellStart"/>
+      <w:r>
+        <w:t>dolore</w:t>
+      </w:r>
+      <w:proofErr w:type="spellEnd"/>
+      <w:r>
+        <w:t xml:space="preserve"> magna </w:t>
+      </w:r>
+      <w:proofErr w:type="spellStart"/>
+      <w:r>
+        <w:t>aliquyam</w:t>
+      </w:r>
+      <w:proofErr w:type="spellEnd"/>
+      <w:r>
+        <w:t xml:space="preserve"> </w:t>
+      </w:r>
+      <w:proofErr w:type="spellStart"/>
+      <w:r>
+        <w:t>erat</w:t>
+      </w:r>
+      <w:proofErr w:type="spellEnd"/>
+      <w:r>
+        <w:t xml:space="preserve">, </w:t>
+      </w:r>
+      <w:proofErr w:type="spellStart"/>
+      <w:r>
+        <w:t>sed</w:t>
+      </w:r>
+      <w:proofErr w:type="spellEnd"/>
+      <w:r>
+        <w:t xml:space="preserve"> </w:t>
+      </w:r>
+      <w:proofErr w:type="spellStart"/>
+      <w:r>
+        <w:t>diam</w:t>
+      </w:r>
+      <w:proofErr w:type="spellEnd"/>
+      <w:r>
+        <w:t xml:space="preserve"> </w:t>
+      </w:r>
+      <w:proofErr w:type="spellStart"/>
+      <w:r>
+        <w:t>voluptua</w:t>
+      </w:r>
+      <w:proofErr w:type="spellEnd"/>
+      <w:r>
+        <w:t xml:space="preserve">. At </w:t>
+      </w:r>
+      <w:proofErr w:type="spellStart"/>
+      <w:r>
+        <w:t>vero</w:t>
+      </w:r>
+      <w:proofErr w:type="spellEnd"/>
+      <w:r>
+        <w:t xml:space="preserve"> </w:t>
+      </w:r>
+      <w:proofErr w:type="spellStart"/>
+      <w:proofErr w:type="gramStart"/>
+      <w:r>
+        <w:t>eos</w:t>
+      </w:r>
+      <w:proofErr w:type="spellEnd"/>
+      <w:proofErr w:type="gramEnd"/>
+      <w:r>
+        <w:t xml:space="preserve"> et </w:t>
+      </w:r>
+      <w:proofErr w:type="spellStart"/>
+      <w:r>
+        <w:t>accusam</w:t>
+      </w:r>
+      <w:proofErr w:type="spellEnd"/>
+      <w:r>
+        <w:t xml:space="preserve"> et </w:t>
+      </w:r>
+      <w:proofErr w:type="spellStart"/>
+      <w:r>
+        <w:t>justo</w:t>
+      </w:r>
+      <w:proofErr w:type="spellEnd"/>
+      <w:r>
+        <w:t xml:space="preserve"> duo </w:t>
+      </w:r>
+      <w:proofErr w:type="spellStart"/>
+      <w:r>
+        <w:t>dolores</w:t>
+      </w:r>
+      <w:proofErr w:type="spellEnd"/>
+      <w:r>
+        <w:t xml:space="preserve"> et </w:t>
+      </w:r>
+      <w:proofErr w:type="spellStart"/>
+      <w:r>
+        <w:t>ea</w:t>
+      </w:r>
+      <w:proofErr w:type="spellEnd"/>
+      <w:r>
+        <w:t xml:space="preserve"> </w:t>
+      </w:r>
+      <w:proofErr w:type="spellStart"/>
+      <w:r>
+        <w:t>rebum</w:t>
+      </w:r>
+      <w:proofErr w:type="spellEnd"/>
+      <w:r>
+        <w:t xml:space="preserve">. </w:t>
+      </w:r>
+      <w:r>
+        <w:rPr>
+          <w:lang w:val="de-DE"/>
+        </w:rPr>
+        <w:t xml:space="preserve">Stet </w:t>
+      </w:r>
+      <w:proofErr w:type="spellStart"/>
+      <w:r>
+        <w:rPr>
+          <w:lang w:val="de-DE"/>
+        </w:rPr>
+        <w:t>clita</w:t>
+      </w:r>
+      <w:proofErr w:type="spellEnd"/>
+      <w:r>
+        <w:rPr>
+          <w:lang w:val="de-DE"/>
+        </w:rPr>
+        <w:t xml:space="preserve"> </w:t>
+      </w:r>
+      <w:proofErr w:type="spellStart"/>
+      <w:r>
+        <w:rPr>
+          <w:lang w:val="de-DE"/>
+        </w:rPr>
+        <w:t>kasd</w:t>
+      </w:r>
+      <w:proofErr w:type="spellEnd"/>
+      <w:r>
+        <w:rPr>
+          <w:lang w:val="de-DE"/>
+        </w:rPr>
+        <w:t xml:space="preserve"> </w:t>
+      </w:r>
+      <w:proofErr w:type="spellStart"/>
+      <w:r>
+        <w:rPr>
+          <w:lang w:val="de-DE"/>
+        </w:rPr>
+        <w:t>gubergren</w:t>
+      </w:r>
+      <w:proofErr w:type="spellEnd"/>
+      <w:r>
+        <w:rPr>
+          <w:lang w:val="de-DE"/>
+        </w:rPr>
+        <w:t xml:space="preserve">, </w:t>
+      </w:r>
+      <w:proofErr w:type="spellStart"/>
+      <w:r>
+        <w:rPr>
+          <w:lang w:val="de-DE"/>
+        </w:rPr>
+        <w:t>no</w:t>
+      </w:r>
+      <w:proofErr w:type="spellEnd"/>
+      <w:r>
+        <w:rPr>
+          <w:lang w:val="de-DE"/>
+        </w:rPr>
+        <w:t xml:space="preserve"> </w:t>
+      </w:r>
+      <w:proofErr w:type="spellStart"/>
+      <w:r>
+        <w:rPr>
+          <w:lang w:val="de-DE"/>
+        </w:rPr>
+        <w:t>sea</w:t>
+      </w:r>
+      <w:proofErr w:type="spellEnd"/>
+      <w:r>
+        <w:rPr>
+          <w:lang w:val="de-DE"/>
+        </w:rPr>
+        <w:t xml:space="preserve"> </w:t>
+      </w:r>
+      <w:proofErr w:type="spellStart"/>
+      <w:r>
+        <w:rPr>
+          <w:lang w:val="de-DE"/>
+        </w:rPr>
+        <w:t>takimata</w:t>
+      </w:r>
+      <w:proofErr w:type="spellEnd"/>
+      <w:r>
+        <w:rPr>
+          <w:lang w:val="de-DE"/>
+        </w:rPr>
+        <w:t xml:space="preserve"> sanctus </w:t>
+      </w:r>
+      <w:proofErr w:type="spellStart"/>
+      <w:r>
+        <w:rPr>
+          <w:lang w:val="de-DE"/>
+        </w:rPr>
+        <w:t>est</w:t>
+      </w:r>
+      <w:proofErr w:type="spellEnd"/>
+      <w:r>
+        <w:rPr>
+          <w:lang w:val="de-DE"/>
+        </w:rPr>
+        <w:t xml:space="preserve"> </w:t>
+      </w:r>
+      <w:proofErr w:type="spellStart"/>
+      <w:r>
+        <w:rPr>
+          <w:lang w:val="de-DE"/>
+        </w:rPr>
+        <w:t>Lorem</w:t>
+      </w:r>
+      <w:proofErr w:type="spellEnd"/>
+      <w:r>
+        <w:rPr>
+          <w:lang w:val="de-DE"/>
+        </w:rPr>
+        <w:t xml:space="preserve"> </w:t>
+      </w:r>
+      <w:proofErr w:type="spellStart"/>
+      <w:r>
+        <w:rPr>
+          <w:lang w:val="de-DE"/>
+        </w:rPr>
+        <w:t>ipsum</w:t>
+      </w:r>
+      <w:proofErr w:type="spellEnd"/>
+      <w:r>
+        <w:rPr>
+          <w:lang w:val="de-DE"/>
+        </w:rPr>
+        <w:t xml:space="preserve"> </w:t>
+      </w:r>
+      <w:proofErr w:type="spellStart"/>
+      <w:r>
+        <w:rPr>
+          <w:lang w:val="de-DE"/>
+        </w:rPr>
+        <w:t>dolor</w:t>
+      </w:r>
+      <w:proofErr w:type="spellEnd"/>
+      <w:r>
+        <w:rPr>
+          <w:lang w:val="de-DE"/>
+        </w:rPr>
+        <w:t xml:space="preserve"> </w:t>
+      </w:r>
+      <w:proofErr w:type="spellStart"/>
+      <w:r>
+        <w:rPr>
+          <w:lang w:val="de-DE"/>
+        </w:rPr>
+        <w:t>sit</w:t>
+      </w:r>
+      <w:proofErr w:type="spellEnd"/>
+      <w:r>
+        <w:rPr>
+          <w:lang w:val="de-DE"/>
+        </w:rPr>
+        <w:t xml:space="preserve"> </w:t>
+      </w:r>
+      <w:proofErr w:type="spellStart"/>
+      <w:r>
+        <w:rPr>
+          <w:lang w:val="de-DE"/>
+        </w:rPr>
+        <w:t>amet</w:t>
+      </w:r>
+      <w:proofErr w:type="spellEnd"/>
+      <w:r>
+        <w:rPr>
+          <w:lang w:val="de-DE"/>
+        </w:rPr>
+        <w:t>.</w:t>
+      </w:r>
+      <w:r>
+        <w:rPr>
+          <w:lang w:val="de-DE"/>
+        </w:rPr>
+        <w:tab/>
+        <w:t>in Dauerschleife/e</w:t>
+      </w:r>
+      <w:r>
+        <w:rPr>
+          <w:lang w:val="de-DE"/>
+        </w:rPr>
+        <w:t>inmal/</w:t>
+      </w:r>
+    </w:p>
+    <w:p>
+      <w:pPr>
+        <w:pStyle w:val="berschrift5"/>
+        <w:rPr>
+          <w:lang w:val="de-DE"/>
+        </w:rPr>
+      </w:pPr>
+      <w:r>
+        <w:rPr>
+          <w:lang w:val="de-DE"/>
+        </w:rPr>
+        <w:lastRenderedPageBreak/>
+        <w:t>Interagieren mit anderen Benutzer/Informationen teilen</w:t>
+      </w:r>
+    </w:p>
+    <w:p>
+      <w:pPr>
+        <w:pStyle w:val="Listenabsatz"/>
+        <w:numPr>
+          <w:ilvl w:val="0"/>
+          <w:numId w:val="9"/>
+        </w:numPr>
+        <w:rPr>
+          <w:lang w:val="de-DE"/>
+        </w:rPr>
+      </w:pPr>
+      <w:r>
+        <w:rPr>
+          <w:lang w:val="de-DE"/>
+        </w:rPr>
+        <w:t>User</w:t>
+      </w:r>
+      <w:r>
+        <w:rPr>
+          <w:lang w:val="de-DE"/>
+        </w:rPr>
+        <w:t xml:space="preserve"> sucht nach Olaf und sieht sich sein </w:t>
+      </w:r>
+      <w:r>
+        <w:rPr>
+          <w:lang w:val="de-DE"/>
+        </w:rPr>
+        <w:t>Profil</w:t>
+      </w:r>
+      <w:r>
+        <w:rPr>
+          <w:lang w:val="de-DE"/>
+        </w:rPr>
+        <w:t xml:space="preserve"> an. da er ihm als sehr </w:t>
+      </w:r>
+      <w:r>
+        <w:rPr>
+          <w:lang w:val="de-DE"/>
+        </w:rPr>
+        <w:t>sympathisch</w:t>
+      </w:r>
+      <w:r>
+        <w:rPr>
+          <w:lang w:val="de-DE"/>
+        </w:rPr>
+        <w:t xml:space="preserve"> erscheint </w:t>
+      </w:r>
+      <w:r>
+        <w:rPr>
+          <w:lang w:val="de-DE"/>
+        </w:rPr>
+        <w:t>möchte</w:t>
+      </w:r>
+      <w:r>
+        <w:rPr>
+          <w:lang w:val="de-DE"/>
+        </w:rPr>
+        <w:t xml:space="preserve"> er ihn als </w:t>
+      </w:r>
+      <w:r>
+        <w:rPr>
+          <w:lang w:val="de-DE"/>
+        </w:rPr>
+        <w:t>Freund</w:t>
+      </w:r>
+      <w:r>
+        <w:rPr>
+          <w:lang w:val="de-DE"/>
+        </w:rPr>
+        <w:t xml:space="preserve"> </w:t>
+      </w:r>
+      <w:r>
+        <w:rPr>
+          <w:lang w:val="de-DE"/>
+        </w:rPr>
+        <w:t>hinzufügen</w:t>
+      </w:r>
+      <w:r>
+        <w:rPr>
+          <w:lang w:val="de-DE"/>
+        </w:rPr>
+        <w:t xml:space="preserve"> und klickt auf den entsprechenden </w:t>
+      </w:r>
+      <w:r>
+        <w:rPr>
+          <w:lang w:val="de-DE"/>
+        </w:rPr>
+        <w:t>B</w:t>
+      </w:r>
+      <w:r>
+        <w:rPr>
+          <w:lang w:val="de-DE"/>
+        </w:rPr>
+        <w:t>u</w:t>
+      </w:r>
+      <w:r>
+        <w:rPr>
+          <w:lang w:val="de-DE"/>
+        </w:rPr>
+        <w:t>tton</w:t>
+      </w:r>
+      <w:r>
+        <w:rPr>
+          <w:lang w:val="de-DE"/>
+        </w:rPr>
+        <w:t xml:space="preserve">. </w:t>
+      </w:r>
+      <w:r>
+        <w:rPr>
+          <w:lang w:val="de-DE"/>
+        </w:rPr>
+        <w:t>N</w:t>
+      </w:r>
+      <w:r>
+        <w:rPr>
+          <w:lang w:val="de-DE"/>
+        </w:rPr>
+        <w:t xml:space="preserve">un ist er </w:t>
+      </w:r>
+      <w:r>
+        <w:rPr>
+          <w:lang w:val="de-DE"/>
+        </w:rPr>
+        <w:t>Freund</w:t>
+      </w:r>
+      <w:r>
+        <w:rPr>
+          <w:lang w:val="de-DE"/>
+        </w:rPr>
+        <w:t xml:space="preserve"> </w:t>
+      </w:r>
+      <w:r>
+        <w:rPr>
+          <w:lang w:val="de-DE"/>
+        </w:rPr>
+        <w:t>von Olaf.</w:t>
+      </w:r>
+    </w:p>
+    <w:p>
+      <w:pPr>
+        <w:pStyle w:val="berschrift5"/>
+        <w:rPr>
+          <w:lang w:val="de-DE"/>
+        </w:rPr>
+      </w:pPr>
+      <w:r>
+        <w:rPr>
+          <w:lang w:val="de-DE"/>
+        </w:rPr>
+        <w:t>Vorschläge</w:t>
+      </w:r>
+      <w:r>
+        <w:rPr>
+          <w:lang w:val="de-DE"/>
+        </w:rPr>
+        <w:t xml:space="preserve"> </w:t>
+      </w:r>
+      <w:r>
+        <w:rPr>
+          <w:lang w:val="de-DE"/>
+        </w:rPr>
+        <w:t>für</w:t>
+      </w:r>
+      <w:r>
+        <w:rPr>
+          <w:lang w:val="de-DE"/>
+        </w:rPr>
+        <w:t xml:space="preserve"> Titel/Playlists/Benutzer/ unterbreiten</w:t>
+      </w:r>
+    </w:p>
+    <w:p>
+      <w:pPr>
+        <w:pStyle w:val="Listenabsatz"/>
+        <w:numPr>
+          <w:ilvl w:val="0"/>
+          <w:numId w:val="9"/>
+        </w:numPr>
+        <w:rPr>
+          <w:lang w:val="de-DE"/>
+        </w:rPr>
+      </w:pPr>
+      <w:r>
+        <w:rPr>
+          <w:lang w:val="de-DE"/>
+        </w:rPr>
+        <w:t>User</w:t>
+      </w:r>
+      <w:r>
+        <w:rPr>
+          <w:lang w:val="de-DE"/>
+        </w:rPr>
+        <w:t xml:space="preserve"> schickt Olaf eine private </w:t>
+      </w:r>
+      <w:r>
+        <w:rPr>
+          <w:lang w:val="de-DE"/>
+        </w:rPr>
+        <w:t>Nachricht</w:t>
+      </w:r>
+      <w:r>
+        <w:rPr>
+          <w:lang w:val="de-DE"/>
+        </w:rPr>
+        <w:t xml:space="preserve"> und verweist auf den </w:t>
+      </w:r>
+      <w:r>
+        <w:rPr>
+          <w:lang w:val="de-DE"/>
+        </w:rPr>
+        <w:t>Titel</w:t>
+      </w:r>
+      <w:r>
+        <w:rPr>
+          <w:lang w:val="de-DE"/>
+        </w:rPr>
+        <w:t>/</w:t>
+      </w:r>
+      <w:r>
+        <w:rPr>
+          <w:lang w:val="de-DE"/>
+        </w:rPr>
+        <w:t>Playlist/Benutzer in Form eines links.</w:t>
+      </w:r>
+    </w:p>
+    <w:p>
+      <w:pPr>
+        <w:pStyle w:val="berschrift5"/>
+        <w:rPr>
+          <w:lang w:val="de-DE"/>
+        </w:rPr>
+      </w:pPr>
+      <w:r>
+        <w:rPr>
+          <w:lang w:val="de-DE"/>
+        </w:rPr>
+        <w:t>Bewertungen</w:t>
+      </w:r>
+      <w:r>
+        <w:rPr>
+          <w:lang w:val="de-DE"/>
+        </w:rPr>
+        <w:t xml:space="preserve"> abgeben an Titel/</w:t>
+      </w:r>
+      <w:r>
+        <w:rPr>
+          <w:lang w:val="de-DE"/>
+        </w:rPr>
+        <w:t>Künstler</w:t>
+      </w:r>
+      <w:r>
+        <w:rPr>
+          <w:lang w:val="de-DE"/>
+        </w:rPr>
+        <w:t>/Label</w:t>
+      </w:r>
+    </w:p>
+    <w:p>
+      <w:pPr>
+        <w:pStyle w:val="Listenabsatz"/>
+        <w:numPr>
+          <w:ilvl w:val="0"/>
+          <w:numId w:val="9"/>
+        </w:numPr>
+      </w:pPr>
+      <w:proofErr w:type="spellStart"/>
+      <w:r>
+        <w:t>Lorem</w:t>
+      </w:r>
+      <w:proofErr w:type="spellEnd"/>
+      <w:r>
+        <w:t xml:space="preserve"> </w:t>
+      </w:r>
+      <w:proofErr w:type="spellStart"/>
+      <w:r>
+        <w:t>ipsum</w:t>
+      </w:r>
+      <w:proofErr w:type="spellEnd"/>
+      <w:r>
+        <w:t xml:space="preserve"> dolor sit </w:t>
+      </w:r>
+      <w:proofErr w:type="spellStart"/>
+      <w:r>
+        <w:t>amet</w:t>
+      </w:r>
+      <w:proofErr w:type="spellEnd"/>
+      <w:r>
+        <w:t xml:space="preserve">, </w:t>
+      </w:r>
+      <w:proofErr w:type="spellStart"/>
+      <w:r>
+        <w:t>consetetur</w:t>
+      </w:r>
+      <w:proofErr w:type="spellEnd"/>
+      <w:r>
+        <w:t xml:space="preserve"> </w:t>
+      </w:r>
+      <w:proofErr w:type="spellStart"/>
+      <w:r>
+        <w:t>sadipscing</w:t>
+      </w:r>
+      <w:proofErr w:type="spellEnd"/>
+      <w:r>
+        <w:t xml:space="preserve"> </w:t>
+      </w:r>
+      <w:proofErr w:type="spellStart"/>
+      <w:r>
+        <w:t>elitr</w:t>
+      </w:r>
+      <w:proofErr w:type="spellEnd"/>
+      <w:r>
+        <w:t xml:space="preserve">, </w:t>
+      </w:r>
+      <w:proofErr w:type="spellStart"/>
+      <w:r>
+        <w:t>sed</w:t>
+      </w:r>
+      <w:proofErr w:type="spellEnd"/>
+      <w:r>
+        <w:t xml:space="preserve"> </w:t>
+      </w:r>
+      <w:proofErr w:type="spellStart"/>
+      <w:r>
+        <w:t>diam</w:t>
+      </w:r>
+      <w:proofErr w:type="spellEnd"/>
+      <w:r>
+        <w:t xml:space="preserve"> </w:t>
+      </w:r>
+      <w:proofErr w:type="spellStart"/>
+      <w:r>
+        <w:t>nonumy</w:t>
+      </w:r>
+      <w:proofErr w:type="spellEnd"/>
+      <w:r>
+        <w:t xml:space="preserve"> </w:t>
+      </w:r>
+      <w:proofErr w:type="spellStart"/>
+      <w:r>
+        <w:t>eirmod</w:t>
+      </w:r>
+      <w:proofErr w:type="spellEnd"/>
+      <w:r>
+        <w:t xml:space="preserve"> </w:t>
+      </w:r>
+      <w:proofErr w:type="spellStart"/>
+      <w:r>
+        <w:t>tempor</w:t>
+      </w:r>
+      <w:proofErr w:type="spellEnd"/>
+      <w:r>
+        <w:t xml:space="preserve"> </w:t>
+      </w:r>
+      <w:proofErr w:type="spellStart"/>
+      <w:r>
+        <w:t>invidunt</w:t>
+      </w:r>
+      <w:proofErr w:type="spellEnd"/>
+      <w:r>
+        <w:t xml:space="preserve"> </w:t>
+      </w:r>
+      <w:proofErr w:type="spellStart"/>
+      <w:r>
+        <w:t>ut</w:t>
+      </w:r>
+      <w:proofErr w:type="spellEnd"/>
+      <w:r>
+        <w:t xml:space="preserve"> </w:t>
+      </w:r>
+      <w:proofErr w:type="spellStart"/>
+      <w:r>
+        <w:t>labore</w:t>
+      </w:r>
+      <w:proofErr w:type="spellEnd"/>
+      <w:r>
+        <w:t xml:space="preserve"> </w:t>
+      </w:r>
+      <w:proofErr w:type="gramStart"/>
+      <w:r>
+        <w:t>et</w:t>
+      </w:r>
+      <w:proofErr w:type="gramEnd"/>
+      <w:r>
+        <w:t xml:space="preserve"> </w:t>
+      </w:r>
+      <w:proofErr w:type="spellStart"/>
+      <w:r>
+        <w:t>dolore</w:t>
+      </w:r>
+      <w:proofErr w:type="spellEnd"/>
+      <w:r>
+        <w:t xml:space="preserve"> magna </w:t>
+      </w:r>
+      <w:proofErr w:type="spellStart"/>
+      <w:r>
+        <w:t>aliquyam</w:t>
+      </w:r>
+      <w:proofErr w:type="spellEnd"/>
+      <w:r>
+        <w:t xml:space="preserve"> </w:t>
+      </w:r>
+      <w:proofErr w:type="spellStart"/>
+      <w:r>
+        <w:t>erat</w:t>
+      </w:r>
+      <w:proofErr w:type="spellEnd"/>
+      <w:r>
+        <w:t xml:space="preserve">, </w:t>
+      </w:r>
+      <w:proofErr w:type="spellStart"/>
+      <w:r>
+        <w:t>sed</w:t>
+      </w:r>
+      <w:proofErr w:type="spellEnd"/>
+      <w:r>
+        <w:t xml:space="preserve"> </w:t>
+      </w:r>
+      <w:proofErr w:type="spellStart"/>
+      <w:r>
+        <w:t>diam</w:t>
+      </w:r>
+      <w:proofErr w:type="spellEnd"/>
+      <w:r>
+        <w:t xml:space="preserve"> </w:t>
+      </w:r>
+      <w:proofErr w:type="spellStart"/>
+      <w:r>
+        <w:t>voluptua</w:t>
+      </w:r>
+      <w:proofErr w:type="spellEnd"/>
+      <w:r>
+        <w:t xml:space="preserve">. At </w:t>
+      </w:r>
+      <w:proofErr w:type="spellStart"/>
+      <w:r>
+        <w:t>vero</w:t>
+      </w:r>
+      <w:proofErr w:type="spellEnd"/>
+      <w:r>
+        <w:t xml:space="preserve"> </w:t>
+      </w:r>
+      <w:proofErr w:type="spellStart"/>
+      <w:proofErr w:type="gramStart"/>
+      <w:r>
+        <w:t>eos</w:t>
+      </w:r>
+      <w:proofErr w:type="spellEnd"/>
+      <w:proofErr w:type="gramEnd"/>
+      <w:r>
+        <w:t xml:space="preserve"> et </w:t>
+      </w:r>
+      <w:proofErr w:type="spellStart"/>
+      <w:r>
+        <w:t>accusam</w:t>
+      </w:r>
+      <w:proofErr w:type="spellEnd"/>
+      <w:r>
+        <w:t xml:space="preserve"> et </w:t>
+      </w:r>
+      <w:proofErr w:type="spellStart"/>
+      <w:r>
+        <w:t>justo</w:t>
+      </w:r>
+      <w:proofErr w:type="spellEnd"/>
+      <w:r>
+        <w:t xml:space="preserve"> duo </w:t>
+      </w:r>
+      <w:proofErr w:type="spellStart"/>
+      <w:r>
+        <w:t>dolores</w:t>
+      </w:r>
+      <w:proofErr w:type="spellEnd"/>
+      <w:r>
+        <w:t xml:space="preserve"> et </w:t>
+      </w:r>
+      <w:proofErr w:type="spellStart"/>
+      <w:r>
+        <w:t>ea</w:t>
+      </w:r>
+      <w:proofErr w:type="spellEnd"/>
+      <w:r>
+        <w:t xml:space="preserve"> </w:t>
+      </w:r>
+      <w:proofErr w:type="spellStart"/>
+      <w:r>
+        <w:t>rebum</w:t>
+      </w:r>
+      <w:proofErr w:type="spellEnd"/>
+      <w:r>
+        <w:t xml:space="preserve">. Stet </w:t>
+      </w:r>
+      <w:proofErr w:type="spellStart"/>
+      <w:r>
+        <w:t>clita</w:t>
+      </w:r>
+      <w:proofErr w:type="spellEnd"/>
+      <w:r>
+        <w:t xml:space="preserve"> </w:t>
+      </w:r>
+      <w:proofErr w:type="spellStart"/>
+      <w:r>
+        <w:t>kasd</w:t>
+      </w:r>
+      <w:proofErr w:type="spellEnd"/>
+      <w:r>
+        <w:t xml:space="preserve"> </w:t>
+      </w:r>
+      <w:proofErr w:type="spellStart"/>
+      <w:r>
+        <w:t>gubergren</w:t>
+      </w:r>
+      <w:proofErr w:type="spellEnd"/>
+      <w:r>
+        <w:t xml:space="preserve">, no sea </w:t>
+      </w:r>
+      <w:proofErr w:type="spellStart"/>
+      <w:r>
+        <w:t>takimata</w:t>
+      </w:r>
+      <w:proofErr w:type="spellEnd"/>
+      <w:r>
+        <w:t xml:space="preserve"> </w:t>
+      </w:r>
+      <w:proofErr w:type="spellStart"/>
+      <w:proofErr w:type="gramStart"/>
+      <w:r>
+        <w:t>sanctus</w:t>
+      </w:r>
+      <w:proofErr w:type="spellEnd"/>
+      <w:proofErr w:type="gramEnd"/>
+      <w:r>
+        <w:t xml:space="preserve"> </w:t>
+      </w:r>
+      <w:proofErr w:type="spellStart"/>
+      <w:r>
+        <w:t>est</w:t>
+      </w:r>
+      <w:proofErr w:type="spellEnd"/>
+      <w:r>
+        <w:t xml:space="preserve"> </w:t>
+      </w:r>
+      <w:proofErr w:type="spellStart"/>
+      <w:r>
+        <w:t>Lorem</w:t>
+      </w:r>
+      <w:proofErr w:type="spellEnd"/>
+      <w:r>
+        <w:t xml:space="preserve"> </w:t>
+      </w:r>
+      <w:proofErr w:type="spellStart"/>
+      <w:r>
+        <w:t>ipsum</w:t>
+      </w:r>
+      <w:proofErr w:type="spellEnd"/>
+      <w:r>
+        <w:t xml:space="preserve"> dolo</w:t>
+      </w:r>
+      <w:r>
+        <w:t xml:space="preserve">r sit </w:t>
+      </w:r>
+      <w:proofErr w:type="spellStart"/>
+      <w:r>
+        <w:t>amet</w:t>
+      </w:r>
+      <w:proofErr w:type="spellEnd"/>
+      <w:r>
+        <w:t>.</w:t>
+      </w:r>
+    </w:p>
+    <w:p>
+      <w:pPr>
+        <w:pStyle w:val="berschrift3"/>
+        <w:rPr>
+          <w:lang w:val="de-DE"/>
+        </w:rPr>
+      </w:pPr>
+      <w:bookmarkStart w:id="8" w:name="_Toc380743717"/>
+      <w:r>
+        <w:rPr>
+          <w:lang w:val="de-DE"/>
+        </w:rPr>
+        <w:t>2.4.2. Anwendungsfallmodell: Use case-Diagramm + Use case Beschreibungen</w:t>
+      </w:r>
+      <w:bookmarkEnd w:id="8"/>
+    </w:p>
+    <w:p>
+      <w:pPr>
+        <w:pStyle w:val="berschrift3"/>
         <w:rPr>
           <w:rStyle w:val="berschrift4Zchn"/>
           <w:lang w:val="de-DE"/>
         </w:rPr>
       </w:pPr>
+      <w:bookmarkStart w:id="9" w:name="_Toc380743718"/>
       <w:r>
         <w:rPr>
           <w:rStyle w:val="berschrift4Zchn"/>
           <w:lang w:val="de-DE"/>
         </w:rPr>
-        <w:t xml:space="preserve">2.4.3. Statisches Modell: </w:t>
+        <w:t>2.4.3. Statisches Modell:</w:t>
+      </w:r>
+      <w:bookmarkEnd w:id="9"/>
+      <w:r>
+        <w:rPr>
+          <w:rStyle w:val="berschrift4Zchn"/>
+          <w:lang w:val="de-DE"/>
+        </w:rPr>
+        <w:t xml:space="preserve"> </w:t>
       </w:r>
     </w:p>
     <w:p>
@@ -1973,18 +4284,19 @@
     </w:p>
     <w:p>
       <w:pPr>
-        <w:pStyle w:val="berschrift4"/>
-        <w:rPr>
-          <w:lang w:val="de-DE"/>
-        </w:rPr>
-      </w:pPr>
-      <w:r>
-        <w:rPr>
-          <w:lang w:val="de-DE"/>
-        </w:rPr>
-        <w:lastRenderedPageBreak/>
+        <w:pStyle w:val="berschrift3"/>
+        <w:rPr>
+          <w:lang w:val="de-DE"/>
+        </w:rPr>
+      </w:pPr>
+      <w:bookmarkStart w:id="10" w:name="_Toc380743719"/>
+      <w:r>
+        <w:rPr>
+          <w:lang w:val="de-DE"/>
+        </w:rPr>
         <w:t>2.4.4. Dynamisches Modell: Sequenzdiagramme + Zustandsdiagramm(e)</w:t>
       </w:r>
+      <w:bookmarkEnd w:id="10"/>
     </w:p>
     <w:p>
       <w:pPr>
@@ -1993,14 +4305,14 @@
           <w:lang w:val="de-DE"/>
         </w:rPr>
       </w:pPr>
-      <w:bookmarkStart w:id="7" w:name="_Toc380741374"/>
+      <w:bookmarkStart w:id="11" w:name="_Toc380743720"/>
       <w:r>
         <w:rPr>
           <w:lang w:val="de-DE"/>
         </w:rPr>
         <w:t>3. Glossar</w:t>
       </w:r>
-      <w:bookmarkEnd w:id="7"/>
+      <w:bookmarkEnd w:id="11"/>
     </w:p>
     <w:p>
       <w:pPr>
@@ -2022,14 +4334,14 @@
           <w:lang w:val="de-DE"/>
         </w:rPr>
       </w:pPr>
-      <w:bookmarkStart w:id="8" w:name="_Toc380741375"/>
+      <w:bookmarkStart w:id="12" w:name="_Toc380743721"/>
       <w:r>
         <w:rPr>
           <w:lang w:val="de-DE"/>
         </w:rPr>
         <w:t>Anhang A: GUI-Skizzen</w:t>
       </w:r>
-      <w:bookmarkEnd w:id="8"/>
+      <w:bookmarkEnd w:id="12"/>
     </w:p>
     <w:p>
       <w:pPr>
@@ -2283,6 +4595,119 @@
     </w:lvl>
   </w:abstractNum>
   <w:abstractNum w:abstractNumId="2">
+    <w:nsid w:val="335344E8"/>
+    <w:multiLevelType w:val="hybridMultilevel"/>
+    <w:tmpl w:val="C2909C90"/>
+    <w:lvl w:ilvl="0" w:tplc="BF8295E6">
+      <w:start w:val="1"/>
+      <w:numFmt w:val="bullet"/>
+      <w:lvlText w:val=""/>
+      <w:lvlJc w:val="left"/>
+      <w:pPr>
+        <w:ind w:left="720" w:hanging="360"/>
+      </w:pPr>
+      <w:rPr>
+        <w:rFonts w:ascii="Symbol" w:hAnsi="Symbol" w:hint="default"/>
+      </w:rPr>
+    </w:lvl>
+    <w:lvl w:ilvl="1" w:tplc="04090003" w:tentative="1">
+      <w:start w:val="1"/>
+      <w:numFmt w:val="bullet"/>
+      <w:lvlText w:val="o"/>
+      <w:lvlJc w:val="left"/>
+      <w:pPr>
+        <w:ind w:left="1440" w:hanging="360"/>
+      </w:pPr>
+      <w:rPr>
+        <w:rFonts w:ascii="Courier New" w:hAnsi="Courier New" w:cs="Courier New" w:hint="default"/>
+      </w:rPr>
+    </w:lvl>
+    <w:lvl w:ilvl="2" w:tplc="04090005" w:tentative="1">
+      <w:start w:val="1"/>
+      <w:numFmt w:val="bullet"/>
+      <w:lvlText w:val=""/>
+      <w:lvlJc w:val="left"/>
+      <w:pPr>
+        <w:ind w:left="2160" w:hanging="360"/>
+      </w:pPr>
+      <w:rPr>
+        <w:rFonts w:ascii="Wingdings" w:hAnsi="Wingdings" w:hint="default"/>
+      </w:rPr>
+    </w:lvl>
+    <w:lvl w:ilvl="3" w:tplc="04090001" w:tentative="1">
+      <w:start w:val="1"/>
+      <w:numFmt w:val="bullet"/>
+      <w:lvlText w:val=""/>
+      <w:lvlJc w:val="left"/>
+      <w:pPr>
+        <w:ind w:left="2880" w:hanging="360"/>
+      </w:pPr>
+      <w:rPr>
+        <w:rFonts w:ascii="Symbol" w:hAnsi="Symbol" w:hint="default"/>
+      </w:rPr>
+    </w:lvl>
+    <w:lvl w:ilvl="4" w:tplc="04090003" w:tentative="1">
+      <w:start w:val="1"/>
+      <w:numFmt w:val="bullet"/>
+      <w:lvlText w:val="o"/>
+      <w:lvlJc w:val="left"/>
+      <w:pPr>
+        <w:ind w:left="3600" w:hanging="360"/>
+      </w:pPr>
+      <w:rPr>
+        <w:rFonts w:ascii="Courier New" w:hAnsi="Courier New" w:cs="Courier New" w:hint="default"/>
+      </w:rPr>
+    </w:lvl>
+    <w:lvl w:ilvl="5" w:tplc="04090005" w:tentative="1">
+      <w:start w:val="1"/>
+      <w:numFmt w:val="bullet"/>
+      <w:lvlText w:val=""/>
+      <w:lvlJc w:val="left"/>
+      <w:pPr>
+        <w:ind w:left="4320" w:hanging="360"/>
+      </w:pPr>
+      <w:rPr>
+        <w:rFonts w:ascii="Wingdings" w:hAnsi="Wingdings" w:hint="default"/>
+      </w:rPr>
+    </w:lvl>
+    <w:lvl w:ilvl="6" w:tplc="04090001" w:tentative="1">
+      <w:start w:val="1"/>
+      <w:numFmt w:val="bullet"/>
+      <w:lvlText w:val=""/>
+      <w:lvlJc w:val="left"/>
+      <w:pPr>
+        <w:ind w:left="5040" w:hanging="360"/>
+      </w:pPr>
+      <w:rPr>
+        <w:rFonts w:ascii="Symbol" w:hAnsi="Symbol" w:hint="default"/>
+      </w:rPr>
+    </w:lvl>
+    <w:lvl w:ilvl="7" w:tplc="04090003" w:tentative="1">
+      <w:start w:val="1"/>
+      <w:numFmt w:val="bullet"/>
+      <w:lvlText w:val="o"/>
+      <w:lvlJc w:val="left"/>
+      <w:pPr>
+        <w:ind w:left="5760" w:hanging="360"/>
+      </w:pPr>
+      <w:rPr>
+        <w:rFonts w:ascii="Courier New" w:hAnsi="Courier New" w:cs="Courier New" w:hint="default"/>
+      </w:rPr>
+    </w:lvl>
+    <w:lvl w:ilvl="8" w:tplc="04090005" w:tentative="1">
+      <w:start w:val="1"/>
+      <w:numFmt w:val="bullet"/>
+      <w:lvlText w:val=""/>
+      <w:lvlJc w:val="left"/>
+      <w:pPr>
+        <w:ind w:left="6480" w:hanging="360"/>
+      </w:pPr>
+      <w:rPr>
+        <w:rFonts w:ascii="Wingdings" w:hAnsi="Wingdings" w:hint="default"/>
+      </w:rPr>
+    </w:lvl>
+  </w:abstractNum>
+  <w:abstractNum w:abstractNumId="3">
     <w:nsid w:val="39D9024D"/>
     <w:multiLevelType w:val="hybridMultilevel"/>
     <w:tmpl w:val="D2C0B8E2"/>
@@ -2395,7 +4820,120 @@
       </w:rPr>
     </w:lvl>
   </w:abstractNum>
-  <w:abstractNum w:abstractNumId="3">
+  <w:abstractNum w:abstractNumId="4">
+    <w:nsid w:val="43CE6872"/>
+    <w:multiLevelType w:val="hybridMultilevel"/>
+    <w:tmpl w:val="3DAC5D20"/>
+    <w:lvl w:ilvl="0" w:tplc="BF8295E6">
+      <w:start w:val="1"/>
+      <w:numFmt w:val="bullet"/>
+      <w:lvlText w:val=""/>
+      <w:lvlJc w:val="left"/>
+      <w:pPr>
+        <w:ind w:left="720" w:hanging="360"/>
+      </w:pPr>
+      <w:rPr>
+        <w:rFonts w:ascii="Symbol" w:hAnsi="Symbol" w:hint="default"/>
+      </w:rPr>
+    </w:lvl>
+    <w:lvl w:ilvl="1" w:tplc="04090003" w:tentative="1">
+      <w:start w:val="1"/>
+      <w:numFmt w:val="bullet"/>
+      <w:lvlText w:val="o"/>
+      <w:lvlJc w:val="left"/>
+      <w:pPr>
+        <w:ind w:left="1440" w:hanging="360"/>
+      </w:pPr>
+      <w:rPr>
+        <w:rFonts w:ascii="Courier New" w:hAnsi="Courier New" w:cs="Courier New" w:hint="default"/>
+      </w:rPr>
+    </w:lvl>
+    <w:lvl w:ilvl="2" w:tplc="04090005" w:tentative="1">
+      <w:start w:val="1"/>
+      <w:numFmt w:val="bullet"/>
+      <w:lvlText w:val=""/>
+      <w:lvlJc w:val="left"/>
+      <w:pPr>
+        <w:ind w:left="2160" w:hanging="360"/>
+      </w:pPr>
+      <w:rPr>
+        <w:rFonts w:ascii="Wingdings" w:hAnsi="Wingdings" w:hint="default"/>
+      </w:rPr>
+    </w:lvl>
+    <w:lvl w:ilvl="3" w:tplc="04090001" w:tentative="1">
+      <w:start w:val="1"/>
+      <w:numFmt w:val="bullet"/>
+      <w:lvlText w:val=""/>
+      <w:lvlJc w:val="left"/>
+      <w:pPr>
+        <w:ind w:left="2880" w:hanging="360"/>
+      </w:pPr>
+      <w:rPr>
+        <w:rFonts w:ascii="Symbol" w:hAnsi="Symbol" w:hint="default"/>
+      </w:rPr>
+    </w:lvl>
+    <w:lvl w:ilvl="4" w:tplc="04090003" w:tentative="1">
+      <w:start w:val="1"/>
+      <w:numFmt w:val="bullet"/>
+      <w:lvlText w:val="o"/>
+      <w:lvlJc w:val="left"/>
+      <w:pPr>
+        <w:ind w:left="3600" w:hanging="360"/>
+      </w:pPr>
+      <w:rPr>
+        <w:rFonts w:ascii="Courier New" w:hAnsi="Courier New" w:cs="Courier New" w:hint="default"/>
+      </w:rPr>
+    </w:lvl>
+    <w:lvl w:ilvl="5" w:tplc="04090005" w:tentative="1">
+      <w:start w:val="1"/>
+      <w:numFmt w:val="bullet"/>
+      <w:lvlText w:val=""/>
+      <w:lvlJc w:val="left"/>
+      <w:pPr>
+        <w:ind w:left="4320" w:hanging="360"/>
+      </w:pPr>
+      <w:rPr>
+        <w:rFonts w:ascii="Wingdings" w:hAnsi="Wingdings" w:hint="default"/>
+      </w:rPr>
+    </w:lvl>
+    <w:lvl w:ilvl="6" w:tplc="04090001" w:tentative="1">
+      <w:start w:val="1"/>
+      <w:numFmt w:val="bullet"/>
+      <w:lvlText w:val=""/>
+      <w:lvlJc w:val="left"/>
+      <w:pPr>
+        <w:ind w:left="5040" w:hanging="360"/>
+      </w:pPr>
+      <w:rPr>
+        <w:rFonts w:ascii="Symbol" w:hAnsi="Symbol" w:hint="default"/>
+      </w:rPr>
+    </w:lvl>
+    <w:lvl w:ilvl="7" w:tplc="04090003" w:tentative="1">
+      <w:start w:val="1"/>
+      <w:numFmt w:val="bullet"/>
+      <w:lvlText w:val="o"/>
+      <w:lvlJc w:val="left"/>
+      <w:pPr>
+        <w:ind w:left="5760" w:hanging="360"/>
+      </w:pPr>
+      <w:rPr>
+        <w:rFonts w:ascii="Courier New" w:hAnsi="Courier New" w:cs="Courier New" w:hint="default"/>
+      </w:rPr>
+    </w:lvl>
+    <w:lvl w:ilvl="8" w:tplc="04090005" w:tentative="1">
+      <w:start w:val="1"/>
+      <w:numFmt w:val="bullet"/>
+      <w:lvlText w:val=""/>
+      <w:lvlJc w:val="left"/>
+      <w:pPr>
+        <w:ind w:left="6480" w:hanging="360"/>
+      </w:pPr>
+      <w:rPr>
+        <w:rFonts w:ascii="Wingdings" w:hAnsi="Wingdings" w:hint="default"/>
+      </w:rPr>
+    </w:lvl>
+  </w:abstractNum>
+  <w:abstractNum w:abstractNumId="5">
     <w:nsid w:val="54A573EE"/>
     <w:multiLevelType w:val="hybridMultilevel"/>
     <w:tmpl w:val="A05094CE"/>
@@ -2508,7 +5046,7 @@
       </w:rPr>
     </w:lvl>
   </w:abstractNum>
-  <w:abstractNum w:abstractNumId="4">
+  <w:abstractNum w:abstractNumId="6">
     <w:nsid w:val="6CA13232"/>
     <w:multiLevelType w:val="hybridMultilevel"/>
     <w:tmpl w:val="BCC42224"/>
@@ -2621,7 +5159,7 @@
       </w:rPr>
     </w:lvl>
   </w:abstractNum>
-  <w:abstractNum w:abstractNumId="5">
+  <w:abstractNum w:abstractNumId="7">
     <w:nsid w:val="723657C7"/>
     <w:multiLevelType w:val="hybridMultilevel"/>
     <w:tmpl w:val="E79CECC8"/>
@@ -2734,7 +5272,7 @@
       </w:rPr>
     </w:lvl>
   </w:abstractNum>
-  <w:abstractNum w:abstractNumId="6">
+  <w:abstractNum w:abstractNumId="8">
     <w:nsid w:val="732D468E"/>
     <w:multiLevelType w:val="hybridMultilevel"/>
     <w:tmpl w:val="EF563F90"/>
@@ -2851,22 +5389,28 @@
     <w:abstractNumId w:val="1"/>
   </w:num>
   <w:num w:numId="2">
-    <w:abstractNumId w:val="6"/>
+    <w:abstractNumId w:val="8"/>
   </w:num>
   <w:num w:numId="3">
     <w:abstractNumId w:val="0"/>
   </w:num>
   <w:num w:numId="4">
+    <w:abstractNumId w:val="7"/>
+  </w:num>
+  <w:num w:numId="5">
+    <w:abstractNumId w:val="6"/>
+  </w:num>
+  <w:num w:numId="6">
+    <w:abstractNumId w:val="3"/>
+  </w:num>
+  <w:num w:numId="7">
     <w:abstractNumId w:val="5"/>
   </w:num>
-  <w:num w:numId="5">
-    <w:abstractNumId w:val="4"/>
-  </w:num>
-  <w:num w:numId="6">
+  <w:num w:numId="8">
     <w:abstractNumId w:val="2"/>
   </w:num>
-  <w:num w:numId="7">
-    <w:abstractNumId w:val="3"/>
+  <w:num w:numId="9">
+    <w:abstractNumId w:val="4"/>
   </w:num>
 </w:numbering>
 </file>
@@ -3375,6 +5919,7 @@
   <w:style w:type="character" w:default="1" w:styleId="Absatz-Standardschriftart">
     <w:name w:val="Default Paragraph Font"/>
     <w:uiPriority w:val="1"/>
+    <w:semiHidden/>
     <w:unhideWhenUsed/>
   </w:style>
   <w:style w:type="table" w:default="1" w:styleId="NormaleTabelle">
@@ -3552,539 +6097,6 @@
     </w:rPr>
   </w:style>
 </w:styles>
-</file>
-
-<file path=word/glossary/document.xml><?xml version="1.0" encoding="utf-8"?>
-<w:glossaryDocument xmlns:wpc="http://schemas.microsoft.com/office/word/2010/wordprocessingCanvas" xmlns:mc="http://schemas.openxmlformats.org/markup-compatibility/2006" xmlns:o="urn:schemas-microsoft-com:office:office" xmlns:r="http://schemas.openxmlformats.org/officeDocument/2006/relationships" xmlns:m="http://schemas.openxmlformats.org/officeDocument/2006/math" xmlns:v="urn:schemas-microsoft-com:vml" xmlns:wp14="http://schemas.microsoft.com/office/word/2010/wordprocessingDrawing" xmlns:wp="http://schemas.openxmlformats.org/drawingml/2006/wordprocessingDrawing" xmlns:w10="urn:schemas-microsoft-com:office:word" xmlns:w="http://schemas.openxmlformats.org/wordprocessingml/2006/main" xmlns:w14="http://schemas.microsoft.com/office/word/2010/wordml" xmlns:w15="http://schemas.microsoft.com/office/word/2012/wordml" xmlns:wpg="http://schemas.microsoft.com/office/word/2010/wordprocessingGroup" xmlns:wpi="http://schemas.microsoft.com/office/word/2010/wordprocessingInk" xmlns:wne="http://schemas.microsoft.com/office/word/2006/wordml" xmlns:wps="http://schemas.microsoft.com/office/word/2010/wordprocessingShape" mc:Ignorable="w14 w15 wp14"/>
-</file>
-
-<file path=word/glossary/fontTable.xml><?xml version="1.0" encoding="utf-8"?>
-<w:fonts xmlns:mc="http://schemas.openxmlformats.org/markup-compatibility/2006" xmlns:r="http://schemas.openxmlformats.org/officeDocument/2006/relationships" xmlns:w="http://schemas.openxmlformats.org/wordprocessingml/2006/main" xmlns:w14="http://schemas.microsoft.com/office/word/2010/wordml" xmlns:w15="http://schemas.microsoft.com/office/word/2012/wordml" mc:Ignorable="w14 w15">
-  <w:font w:name="Symbol">
-    <w:panose1 w:val="05050102010706020507"/>
-    <w:charset w:val="02"/>
-    <w:family w:val="roman"/>
-    <w:pitch w:val="variable"/>
-    <w:sig w:usb0="00000000" w:usb1="10000000" w:usb2="00000000" w:usb3="00000000" w:csb0="80000000" w:csb1="00000000"/>
-  </w:font>
-  <w:font w:name="Times New Roman">
-    <w:panose1 w:val="02020603050405020304"/>
-    <w:charset w:val="00"/>
-    <w:family w:val="roman"/>
-    <w:pitch w:val="variable"/>
-    <w:sig w:usb0="E0002EFF" w:usb1="C0007843" w:usb2="00000009" w:usb3="00000000" w:csb0="000001FF" w:csb1="00000000"/>
-  </w:font>
-  <w:font w:name="Courier New">
-    <w:panose1 w:val="02070309020205020404"/>
-    <w:charset w:val="00"/>
-    <w:family w:val="modern"/>
-    <w:pitch w:val="fixed"/>
-    <w:sig w:usb0="E0002AFF" w:usb1="C0007843" w:usb2="00000009" w:usb3="00000000" w:csb0="000001FF" w:csb1="00000000"/>
-  </w:font>
-  <w:font w:name="Wingdings">
-    <w:panose1 w:val="05000000000000000000"/>
-    <w:charset w:val="02"/>
-    <w:family w:val="auto"/>
-    <w:pitch w:val="variable"/>
-    <w:sig w:usb0="00000000" w:usb1="10000000" w:usb2="00000000" w:usb3="00000000" w:csb0="80000000" w:csb1="00000000"/>
-  </w:font>
-  <w:font w:name="Calibri">
-    <w:panose1 w:val="020F0502020204030204"/>
-    <w:charset w:val="00"/>
-    <w:family w:val="swiss"/>
-    <w:pitch w:val="variable"/>
-    <w:sig w:usb0="E00002FF" w:usb1="4000ACFF" w:usb2="00000001" w:usb3="00000000" w:csb0="0000019F" w:csb1="00000000"/>
-  </w:font>
-  <w:font w:name="Calibri Light">
-    <w:panose1 w:val="020F0302020204030204"/>
-    <w:charset w:val="00"/>
-    <w:family w:val="swiss"/>
-    <w:pitch w:val="variable"/>
-    <w:sig w:usb0="A00002EF" w:usb1="4000207B" w:usb2="00000000" w:usb3="00000000" w:csb0="0000019F" w:csb1="00000000"/>
-  </w:font>
-</w:fonts>
-</file>
-
-<file path=word/glossary/settings.xml><?xml version="1.0" encoding="utf-8"?>
-<w:settings xmlns:mc="http://schemas.openxmlformats.org/markup-compatibility/2006" xmlns:o="urn:schemas-microsoft-com:office:office" xmlns:r="http://schemas.openxmlformats.org/officeDocument/2006/relationships" xmlns:m="http://schemas.openxmlformats.org/officeDocument/2006/math" xmlns:v="urn:schemas-microsoft-com:vml" xmlns:w10="urn:schemas-microsoft-com:office:word" xmlns:w="http://schemas.openxmlformats.org/wordprocessingml/2006/main" xmlns:w14="http://schemas.microsoft.com/office/word/2010/wordml" xmlns:w15="http://schemas.microsoft.com/office/word/2012/wordml" xmlns:sl="http://schemas.openxmlformats.org/schemaLibrary/2006/main" mc:Ignorable="w14 w15">
-  <w:view w:val="normal"/>
-  <w:defaultTabStop w:val="720"/>
-  <w:characterSpacingControl w:val="doNotCompress"/>
-  <w:compat>
-    <w:useFELayout/>
-    <w:compatSetting w:name="compatibilityMode" w:uri="http://schemas.microsoft.com/office/word" w:val="15"/>
-    <w:compatSetting w:name="overrideTableStyleFontSizeAndJustification" w:uri="http://schemas.microsoft.com/office/word" w:val="1"/>
-    <w:compatSetting w:name="enableOpenTypeFeatures" w:uri="http://schemas.microsoft.com/office/word" w:val="1"/>
-    <w:compatSetting w:name="doNotFlipMirrorIndents" w:uri="http://schemas.microsoft.com/office/word" w:val="1"/>
-    <w:compatSetting w:name="differentiateMultirowTableHeaders" w:uri="http://schemas.microsoft.com/office/word" w:val="1"/>
-  </w:compat>
-  <w:rsids>
-    <w:rsidRoot w:val="0038517D"/>
-    <w:rsid w:val="0038517D"/>
-    <w:rsid w:val="00D5281A"/>
-  </w:rsids>
-  <m:mathPr>
-    <m:mathFont m:val="Cambria Math"/>
-    <m:brkBin m:val="before"/>
-    <m:brkBinSub m:val="--"/>
-    <m:smallFrac m:val="0"/>
-    <m:dispDef/>
-    <m:lMargin m:val="0"/>
-    <m:rMargin m:val="0"/>
-    <m:defJc m:val="centerGroup"/>
-    <m:wrapIndent m:val="1440"/>
-    <m:intLim m:val="subSup"/>
-    <m:naryLim m:val="undOvr"/>
-  </m:mathPr>
-  <w:themeFontLang w:val="en-US"/>
-  <w:clrSchemeMapping w:bg1="light1" w:t1="dark1" w:bg2="light2" w:t2="dark2" w:accent1="accent1" w:accent2="accent2" w:accent3="accent3" w:accent4="accent4" w:accent5="accent5" w:accent6="accent6" w:hyperlink="hyperlink" w:followedHyperlink="followedHyperlink"/>
-  <w:decimalSymbol w:val="."/>
-  <w:listSeparator w:val=","/>
-  <w15:chartTrackingRefBased/>
-</w:settings>
-</file>
-
-<file path=word/glossary/styles.xml><?xml version="1.0" encoding="utf-8"?>
-<w:styles xmlns:mc="http://schemas.openxmlformats.org/markup-compatibility/2006" xmlns:r="http://schemas.openxmlformats.org/officeDocument/2006/relationships" xmlns:w="http://schemas.openxmlformats.org/wordprocessingml/2006/main" xmlns:w14="http://schemas.microsoft.com/office/word/2010/wordml" xmlns:w15="http://schemas.microsoft.com/office/word/2012/wordml" mc:Ignorable="w14 w15">
-  <w:docDefaults>
-    <w:rPrDefault>
-      <w:rPr>
-        <w:rFonts w:asciiTheme="minorHAnsi" w:eastAsiaTheme="minorEastAsia" w:hAnsiTheme="minorHAnsi" w:cstheme="minorBidi"/>
-        <w:sz w:val="22"/>
-        <w:szCs w:val="22"/>
-        <w:lang w:val="en-US" w:eastAsia="en-US" w:bidi="ar-SA"/>
-      </w:rPr>
-    </w:rPrDefault>
-    <w:pPrDefault>
-      <w:pPr>
-        <w:spacing w:after="160" w:line="259" w:lineRule="auto"/>
-      </w:pPr>
-    </w:pPrDefault>
-  </w:docDefaults>
-  <w:latentStyles w:defLockedState="0" w:defUIPriority="99" w:defSemiHidden="0" w:defUnhideWhenUsed="0" w:defQFormat="0" w:count="371">
-    <w:lsdException w:name="Normal" w:uiPriority="0" w:qFormat="1"/>
-    <w:lsdException w:name="heading 1" w:uiPriority="9" w:qFormat="1"/>
-    <w:lsdException w:name="heading 2" w:semiHidden="1" w:uiPriority="9" w:unhideWhenUsed="1" w:qFormat="1"/>
-    <w:lsdException w:name="heading 3" w:semiHidden="1" w:uiPriority="9" w:unhideWhenUsed="1" w:qFormat="1"/>
-    <w:lsdException w:name="heading 4" w:semiHidden="1" w:uiPriority="9" w:unhideWhenUsed="1" w:qFormat="1"/>
-    <w:lsdException w:name="heading 5" w:semiHidden="1" w:uiPriority="9" w:unhideWhenUsed="1" w:qFormat="1"/>
-    <w:lsdException w:name="heading 6" w:semiHidden="1" w:uiPriority="9" w:unhideWhenUsed="1" w:qFormat="1"/>
-    <w:lsdException w:name="heading 7" w:semiHidden="1" w:uiPriority="9" w:unhideWhenUsed="1" w:qFormat="1"/>
-    <w:lsdException w:name="heading 8" w:semiHidden="1" w:uiPriority="9" w:unhideWhenUsed="1" w:qFormat="1"/>
-    <w:lsdException w:name="heading 9" w:semiHidden="1" w:uiPriority="9" w:unhideWhenUsed="1" w:qFormat="1"/>
-    <w:lsdException w:name="index 1" w:semiHidden="1" w:unhideWhenUsed="1"/>
-    <w:lsdException w:name="index 2" w:semiHidden="1" w:unhideWhenUsed="1"/>
-    <w:lsdException w:name="index 3" w:semiHidden="1" w:unhideWhenUsed="1"/>
-    <w:lsdException w:name="index 4" w:semiHidden="1" w:unhideWhenUsed="1"/>
-    <w:lsdException w:name="index 5" w:semiHidden="1" w:unhideWhenUsed="1"/>
-    <w:lsdException w:name="index 6" w:semiHidden="1" w:unhideWhenUsed="1"/>
-    <w:lsdException w:name="index 7" w:semiHidden="1" w:unhideWhenUsed="1"/>
-    <w:lsdException w:name="index 8" w:semiHidden="1" w:unhideWhenUsed="1"/>
-    <w:lsdException w:name="index 9" w:semiHidden="1" w:unhideWhenUsed="1"/>
-    <w:lsdException w:name="toc 1" w:semiHidden="1" w:uiPriority="39" w:unhideWhenUsed="1"/>
-    <w:lsdException w:name="toc 2" w:semiHidden="1" w:uiPriority="39" w:unhideWhenUsed="1"/>
-    <w:lsdException w:name="toc 3" w:semiHidden="1" w:uiPriority="39" w:unhideWhenUsed="1"/>
-    <w:lsdException w:name="toc 4" w:semiHidden="1" w:uiPriority="39" w:unhideWhenUsed="1"/>
-    <w:lsdException w:name="toc 5" w:semiHidden="1" w:uiPriority="39" w:unhideWhenUsed="1"/>
-    <w:lsdException w:name="toc 6" w:semiHidden="1" w:uiPriority="39" w:unhideWhenUsed="1"/>
-    <w:lsdException w:name="toc 7" w:semiHidden="1" w:uiPriority="39" w:unhideWhenUsed="1"/>
-    <w:lsdException w:name="toc 8" w:semiHidden="1" w:uiPriority="39" w:unhideWhenUsed="1"/>
-    <w:lsdException w:name="toc 9" w:semiHidden="1" w:uiPriority="39" w:unhideWhenUsed="1"/>
-    <w:lsdException w:name="Normal Indent" w:semiHidden="1" w:unhideWhenUsed="1"/>
-    <w:lsdException w:name="footnote text" w:semiHidden="1" w:unhideWhenUsed="1"/>
-    <w:lsdException w:name="annotation text" w:semiHidden="1" w:unhideWhenUsed="1"/>
-    <w:lsdException w:name="header" w:semiHidden="1" w:unhideWhenUsed="1"/>
-    <w:lsdException w:name="footer" w:semiHidden="1" w:unhideWhenUsed="1"/>
-    <w:lsdException w:name="index heading" w:semiHidden="1" w:unhideWhenUsed="1"/>
-    <w:lsdException w:name="caption" w:semiHidden="1" w:uiPriority="35" w:unhideWhenUsed="1" w:qFormat="1"/>
-    <w:lsdException w:name="table of figures" w:semiHidden="1" w:unhideWhenUsed="1"/>
-    <w:lsdException w:name="envelope address" w:semiHidden="1" w:unhideWhenUsed="1"/>
-    <w:lsdException w:name="envelope return" w:semiHidden="1" w:unhideWhenUsed="1"/>
-    <w:lsdException w:name="footnote reference" w:semiHidden="1" w:unhideWhenUsed="1"/>
-    <w:lsdException w:name="annotation reference" w:semiHidden="1" w:unhideWhenUsed="1"/>
-    <w:lsdException w:name="line number" w:semiHidden="1" w:unhideWhenUsed="1"/>
-    <w:lsdException w:name="page number" w:semiHidden="1" w:unhideWhenUsed="1"/>
-    <w:lsdException w:name="endnote reference" w:semiHidden="1" w:unhideWhenUsed="1"/>
-    <w:lsdException w:name="endnote text" w:semiHidden="1" w:unhideWhenUsed="1"/>
-    <w:lsdException w:name="table of authorities" w:semiHidden="1" w:unhideWhenUsed="1"/>
-    <w:lsdException w:name="macro" w:semiHidden="1" w:unhideWhenUsed="1"/>
-    <w:lsdException w:name="toa heading" w:semiHidden="1" w:unhideWhenUsed="1"/>
-    <w:lsdException w:name="List" w:semiHidden="1" w:unhideWhenUsed="1"/>
-    <w:lsdException w:name="List Bullet" w:semiHidden="1" w:unhideWhenUsed="1"/>
-    <w:lsdException w:name="List Number" w:semiHidden="1" w:unhideWhenUsed="1"/>
-    <w:lsdException w:name="List 2" w:semiHidden="1" w:unhideWhenUsed="1"/>
-    <w:lsdException w:name="List 3" w:semiHidden="1" w:unhideWhenUsed="1"/>
-    <w:lsdException w:name="List 4" w:semiHidden="1" w:unhideWhenUsed="1"/>
-    <w:lsdException w:name="List 5" w:semiHidden="1" w:unhideWhenUsed="1"/>
-    <w:lsdException w:name="List Bullet 2" w:semiHidden="1" w:unhideWhenUsed="1"/>
-    <w:lsdException w:name="List Bullet 3" w:semiHidden="1" w:unhideWhenUsed="1"/>
-    <w:lsdException w:name="List Bullet 4" w:semiHidden="1" w:unhideWhenUsed="1"/>
-    <w:lsdException w:name="List Bullet 5" w:semiHidden="1" w:unhideWhenUsed="1"/>
-    <w:lsdException w:name="List Number 2" w:semiHidden="1" w:unhideWhenUsed="1"/>
-    <w:lsdException w:name="List Number 3" w:semiHidden="1" w:unhideWhenUsed="1"/>
-    <w:lsdException w:name="List Number 4" w:semiHidden="1" w:unhideWhenUsed="1"/>
-    <w:lsdException w:name="List Number 5" w:semiHidden="1" w:unhideWhenUsed="1"/>
-    <w:lsdException w:name="Title" w:uiPriority="10" w:qFormat="1"/>
-    <w:lsdException w:name="Closing" w:semiHidden="1" w:unhideWhenUsed="1"/>
-    <w:lsdException w:name="Signature" w:semiHidden="1" w:unhideWhenUsed="1"/>
-    <w:lsdException w:name="Default Paragraph Font" w:semiHidden="1" w:uiPriority="1" w:unhideWhenUsed="1"/>
-    <w:lsdException w:name="Body Text" w:semiHidden="1" w:unhideWhenUsed="1"/>
-    <w:lsdException w:name="Body Text Indent" w:semiHidden="1" w:unhideWhenUsed="1"/>
-    <w:lsdException w:name="List Continue" w:semiHidden="1" w:unhideWhenUsed="1"/>
-    <w:lsdException w:name="List Continue 2" w:semiHidden="1" w:unhideWhenUsed="1"/>
-    <w:lsdException w:name="List Continue 3" w:semiHidden="1" w:unhideWhenUsed="1"/>
-    <w:lsdException w:name="List Continue 4" w:semiHidden="1" w:unhideWhenUsed="1"/>
-    <w:lsdException w:name="List Continue 5" w:semiHidden="1" w:unhideWhenUsed="1"/>
-    <w:lsdException w:name="Message Header" w:semiHidden="1" w:unhideWhenUsed="1"/>
-    <w:lsdException w:name="Subtitle" w:uiPriority="11" w:qFormat="1"/>
-    <w:lsdException w:name="Salutation" w:semiHidden="1" w:unhideWhenUsed="1"/>
-    <w:lsdException w:name="Date" w:semiHidden="1" w:unhideWhenUsed="1"/>
-    <w:lsdException w:name="Body Text First Indent" w:semiHidden="1" w:unhideWhenUsed="1"/>
-    <w:lsdException w:name="Body Text First Indent 2" w:semiHidden="1" w:unhideWhenUsed="1"/>
-    <w:lsdException w:name="Note Heading" w:semiHidden="1" w:unhideWhenUsed="1"/>
-    <w:lsdException w:name="Body Text 2" w:semiHidden="1" w:unhideWhenUsed="1"/>
-    <w:lsdException w:name="Body Text 3" w:semiHidden="1" w:unhideWhenUsed="1"/>
-    <w:lsdException w:name="Body Text Indent 2" w:semiHidden="1" w:unhideWhenUsed="1"/>
-    <w:lsdException w:name="Body Text Indent 3" w:semiHidden="1" w:unhideWhenUsed="1"/>
-    <w:lsdException w:name="Block Text" w:semiHidden="1" w:unhideWhenUsed="1"/>
-    <w:lsdException w:name="Hyperlink" w:semiHidden="1" w:unhideWhenUsed="1"/>
-    <w:lsdException w:name="FollowedHyperlink" w:semiHidden="1" w:unhideWhenUsed="1"/>
-    <w:lsdException w:name="Strong" w:uiPriority="22" w:qFormat="1"/>
-    <w:lsdException w:name="Emphasis" w:uiPriority="20" w:qFormat="1"/>
-    <w:lsdException w:name="Document Map" w:semiHidden="1" w:unhideWhenUsed="1"/>
-    <w:lsdException w:name="Plain Text" w:semiHidden="1" w:unhideWhenUsed="1"/>
-    <w:lsdException w:name="E-mail Signature" w:semiHidden="1" w:unhideWhenUsed="1"/>
-    <w:lsdException w:name="HTML Top of Form" w:semiHidden="1" w:unhideWhenUsed="1"/>
-    <w:lsdException w:name="HTML Bottom of Form" w:semiHidden="1" w:unhideWhenUsed="1"/>
-    <w:lsdException w:name="Normal (Web)" w:semiHidden="1" w:unhideWhenUsed="1"/>
-    <w:lsdException w:name="HTML Acronym" w:semiHidden="1" w:unhideWhenUsed="1"/>
-    <w:lsdException w:name="HTML Address" w:semiHidden="1" w:unhideWhenUsed="1"/>
-    <w:lsdException w:name="HTML Cite" w:semiHidden="1" w:unhideWhenUsed="1"/>
-    <w:lsdException w:name="HTML Code" w:semiHidden="1" w:unhideWhenUsed="1"/>
-    <w:lsdException w:name="HTML Definition" w:semiHidden="1" w:unhideWhenUsed="1"/>
-    <w:lsdException w:name="HTML Keyboard" w:semiHidden="1" w:unhideWhenUsed="1"/>
-    <w:lsdException w:name="HTML Preformatted" w:semiHidden="1" w:unhideWhenUsed="1"/>
-    <w:lsdException w:name="HTML Sample" w:semiHidden="1" w:unhideWhenUsed="1"/>
-    <w:lsdException w:name="HTML Typewriter" w:semiHidden="1" w:unhideWhenUsed="1"/>
-    <w:lsdException w:name="HTML Variable" w:semiHidden="1" w:unhideWhenUsed="1"/>
-    <w:lsdException w:name="Normal Table" w:semiHidden="1" w:unhideWhenUsed="1"/>
-    <w:lsdException w:name="annotation subject" w:semiHidden="1" w:unhideWhenUsed="1"/>
-    <w:lsdException w:name="No List" w:semiHidden="1" w:unhideWhenUsed="1"/>
-    <w:lsdException w:name="Outline List 1" w:semiHidden="1" w:unhideWhenUsed="1"/>
-    <w:lsdException w:name="Outline List 2" w:semiHidden="1" w:unhideWhenUsed="1"/>
-    <w:lsdException w:name="Outline List 3" w:semiHidden="1" w:unhideWhenUsed="1"/>
-    <w:lsdException w:name="Table Simple 1" w:semiHidden="1" w:unhideWhenUsed="1"/>
-    <w:lsdException w:name="Table Simple 2" w:semiHidden="1" w:unhideWhenUsed="1"/>
-    <w:lsdException w:name="Table Simple 3" w:semiHidden="1" w:unhideWhenUsed="1"/>
-    <w:lsdException w:name="Table Classic 1" w:semiHidden="1" w:unhideWhenUsed="1"/>
-    <w:lsdException w:name="Table Classic 2" w:semiHidden="1" w:unhideWhenUsed="1"/>
-    <w:lsdException w:name="Table Classic 3" w:semiHidden="1" w:unhideWhenUsed="1"/>
-    <w:lsdException w:name="Table Classic 4" w:semiHidden="1" w:unhideWhenUsed="1"/>
-    <w:lsdException w:name="Table Colorful 1" w:semiHidden="1" w:unhideWhenUsed="1"/>
-    <w:lsdException w:name="Table Colorful 2" w:semiHidden="1" w:unhideWhenUsed="1"/>
-    <w:lsdException w:name="Table Colorful 3" w:semiHidden="1" w:unhideWhenUsed="1"/>
-    <w:lsdException w:name="Table Columns 1" w:semiHidden="1" w:unhideWhenUsed="1"/>
-    <w:lsdException w:name="Table Columns 2" w:semiHidden="1" w:unhideWhenUsed="1"/>
-    <w:lsdException w:name="Table Columns 3" w:semiHidden="1" w:unhideWhenUsed="1"/>
-    <w:lsdException w:name="Table Columns 4" w:semiHidden="1" w:unhideWhenUsed="1"/>
-    <w:lsdException w:name="Table Columns 5" w:semiHidden="1" w:unhideWhenUsed="1"/>
-    <w:lsdException w:name="Table Grid 1" w:semiHidden="1" w:unhideWhenUsed="1"/>
-    <w:lsdException w:name="Table Grid 2" w:semiHidden="1" w:unhideWhenUsed="1"/>
-    <w:lsdException w:name="Table Grid 3" w:semiHidden="1" w:unhideWhenUsed="1"/>
-    <w:lsdException w:name="Table Grid 4" w:semiHidden="1" w:unhideWhenUsed="1"/>
-    <w:lsdException w:name="Table Grid 5" w:semiHidden="1" w:unhideWhenUsed="1"/>
-    <w:lsdException w:name="Table Grid 6" w:semiHidden="1" w:unhideWhenUsed="1"/>
-    <w:lsdException w:name="Table Grid 7" w:semiHidden="1" w:unhideWhenUsed="1"/>
-    <w:lsdException w:name="Table Grid 8" w:semiHidden="1" w:unhideWhenUsed="1"/>
-    <w:lsdException w:name="Table List 1" w:semiHidden="1" w:unhideWhenUsed="1"/>
-    <w:lsdException w:name="Table List 2" w:semiHidden="1" w:unhideWhenUsed="1"/>
-    <w:lsdException w:name="Table List 3" w:semiHidden="1" w:unhideWhenUsed="1"/>
-    <w:lsdException w:name="Table List 4" w:semiHidden="1" w:unhideWhenUsed="1"/>
-    <w:lsdException w:name="Table List 5" w:semiHidden="1" w:unhideWhenUsed="1"/>
-    <w:lsdException w:name="Table List 6" w:semiHidden="1" w:unhideWhenUsed="1"/>
-    <w:lsdException w:name="Table List 7" w:semiHidden="1" w:unhideWhenUsed="1"/>
-    <w:lsdException w:name="Table List 8" w:semiHidden="1" w:unhideWhenUsed="1"/>
-    <w:lsdException w:name="Table 3D effects 1" w:semiHidden="1" w:unhideWhenUsed="1"/>
-    <w:lsdException w:name="Table 3D effects 2" w:semiHidden="1" w:unhideWhenUsed="1"/>
-    <w:lsdException w:name="Table 3D effects 3" w:semiHidden="1" w:unhideWhenUsed="1"/>
-    <w:lsdException w:name="Table Contemporary" w:semiHidden="1" w:unhideWhenUsed="1"/>
-    <w:lsdException w:name="Table Elegant" w:semiHidden="1" w:unhideWhenUsed="1"/>
-    <w:lsdException w:name="Table Professional" w:semiHidden="1" w:unhideWhenUsed="1"/>
-    <w:lsdException w:name="Table Subtle 1" w:semiHidden="1" w:unhideWhenUsed="1"/>
-    <w:lsdException w:name="Table Subtle 2" w:semiHidden="1" w:unhideWhenUsed="1"/>
-    <w:lsdException w:name="Table Web 1" w:semiHidden="1" w:unhideWhenUsed="1"/>
-    <w:lsdException w:name="Table Web 2" w:semiHidden="1" w:unhideWhenUsed="1"/>
-    <w:lsdException w:name="Table Web 3" w:semiHidden="1" w:unhideWhenUsed="1"/>
-    <w:lsdException w:name="Balloon Text" w:semiHidden="1" w:unhideWhenUsed="1"/>
-    <w:lsdException w:name="Table Grid" w:uiPriority="39"/>
-    <w:lsdException w:name="Table Theme" w:semiHidden="1" w:unhideWhenUsed="1"/>
-    <w:lsdException w:name="Placeholder Text" w:semiHidden="1"/>
-    <w:lsdException w:name="No Spacing" w:uiPriority="1" w:qFormat="1"/>
-    <w:lsdException w:name="Light Shading" w:uiPriority="60"/>
-    <w:lsdException w:name="Light List" w:uiPriority="61"/>
-    <w:lsdException w:name="Light Grid" w:uiPriority="62"/>
-    <w:lsdException w:name="Medium Shading 1" w:uiPriority="63"/>
-    <w:lsdException w:name="Medium Shading 2" w:uiPriority="64"/>
-    <w:lsdException w:name="Medium List 1" w:uiPriority="65"/>
-    <w:lsdException w:name="Medium List 2" w:uiPriority="66"/>
-    <w:lsdException w:name="Medium Grid 1" w:uiPriority="67"/>
-    <w:lsdException w:name="Medium Grid 2" w:uiPriority="68"/>
-    <w:lsdException w:name="Medium Grid 3" w:uiPriority="69"/>
-    <w:lsdException w:name="Dark List" w:uiPriority="70"/>
-    <w:lsdException w:name="Colorful Shading" w:uiPriority="71"/>
-    <w:lsdException w:name="Colorful List" w:uiPriority="72"/>
-    <w:lsdException w:name="Colorful Grid" w:uiPriority="73"/>
-    <w:lsdException w:name="Light Shading Accent 1" w:uiPriority="60"/>
-    <w:lsdException w:name="Light List Accent 1" w:uiPriority="61"/>
-    <w:lsdException w:name="Light Grid Accent 1" w:uiPriority="62"/>
-    <w:lsdException w:name="Medium Shading 1 Accent 1" w:uiPriority="63"/>
-    <w:lsdException w:name="Medium Shading 2 Accent 1" w:uiPriority="64"/>
-    <w:lsdException w:name="Medium List 1 Accent 1" w:uiPriority="65"/>
-    <w:lsdException w:name="Revision" w:semiHidden="1"/>
-    <w:lsdException w:name="List Paragraph" w:uiPriority="34" w:qFormat="1"/>
-    <w:lsdException w:name="Quote" w:uiPriority="29" w:qFormat="1"/>
-    <w:lsdException w:name="Intense Quote" w:uiPriority="30" w:qFormat="1"/>
-    <w:lsdException w:name="Medium List 2 Accent 1" w:uiPriority="66"/>
-    <w:lsdException w:name="Medium Grid 1 Accent 1" w:uiPriority="67"/>
-    <w:lsdException w:name="Medium Grid 2 Accent 1" w:uiPriority="68"/>
-    <w:lsdException w:name="Medium Grid 3 Accent 1" w:uiPriority="69"/>
-    <w:lsdException w:name="Dark List Accent 1" w:uiPriority="70"/>
-    <w:lsdException w:name="Colorful Shading Accent 1" w:uiPriority="71"/>
-    <w:lsdException w:name="Colorful List Accent 1" w:uiPriority="72"/>
-    <w:lsdException w:name="Colorful Grid Accent 1" w:uiPriority="73"/>
-    <w:lsdException w:name="Light Shading Accent 2" w:uiPriority="60"/>
-    <w:lsdException w:name="Light List Accent 2" w:uiPriority="61"/>
-    <w:lsdException w:name="Light Grid Accent 2" w:uiPriority="62"/>
-    <w:lsdException w:name="Medium Shading 1 Accent 2" w:uiPriority="63"/>
-    <w:lsdException w:name="Medium Shading 2 Accent 2" w:uiPriority="64"/>
-    <w:lsdException w:name="Medium List 1 Accent 2" w:uiPriority="65"/>
-    <w:lsdException w:name="Medium List 2 Accent 2" w:uiPriority="66"/>
-    <w:lsdException w:name="Medium Grid 1 Accent 2" w:uiPriority="67"/>
-    <w:lsdException w:name="Medium Grid 2 Accent 2" w:uiPriority="68"/>
-    <w:lsdException w:name="Medium Grid 3 Accent 2" w:uiPriority="69"/>
-    <w:lsdException w:name="Dark List Accent 2" w:uiPriority="70"/>
-    <w:lsdException w:name="Colorful Shading Accent 2" w:uiPriority="71"/>
-    <w:lsdException w:name="Colorful List Accent 2" w:uiPriority="72"/>
-    <w:lsdException w:name="Colorful Grid Accent 2" w:uiPriority="73"/>
-    <w:lsdException w:name="Light Shading Accent 3" w:uiPriority="60"/>
-    <w:lsdException w:name="Light List Accent 3" w:uiPriority="61"/>
-    <w:lsdException w:name="Light Grid Accent 3" w:uiPriority="62"/>
-    <w:lsdException w:name="Medium Shading 1 Accent 3" w:uiPriority="63"/>
-    <w:lsdException w:name="Medium Shading 2 Accent 3" w:uiPriority="64"/>
-    <w:lsdException w:name="Medium List 1 Accent 3" w:uiPriority="65"/>
-    <w:lsdException w:name="Medium List 2 Accent 3" w:uiPriority="66"/>
-    <w:lsdException w:name="Medium Grid 1 Accent 3" w:uiPriority="67"/>
-    <w:lsdException w:name="Medium Grid 2 Accent 3" w:uiPriority="68"/>
-    <w:lsdException w:name="Medium Grid 3 Accent 3" w:uiPriority="69"/>
-    <w:lsdException w:name="Dark List Accent 3" w:uiPriority="70"/>
-    <w:lsdException w:name="Colorful Shading Accent 3" w:uiPriority="71"/>
-    <w:lsdException w:name="Colorful List Accent 3" w:uiPriority="72"/>
-    <w:lsdException w:name="Colorful Grid Accent 3" w:uiPriority="73"/>
-    <w:lsdException w:name="Light Shading Accent 4" w:uiPriority="60"/>
-    <w:lsdException w:name="Light List Accent 4" w:uiPriority="61"/>
-    <w:lsdException w:name="Light Grid Accent 4" w:uiPriority="62"/>
-    <w:lsdException w:name="Medium Shading 1 Accent 4" w:uiPriority="63"/>
-    <w:lsdException w:name="Medium Shading 2 Accent 4" w:uiPriority="64"/>
-    <w:lsdException w:name="Medium List 1 Accent 4" w:uiPriority="65"/>
-    <w:lsdException w:name="Medium List 2 Accent 4" w:uiPriority="66"/>
-    <w:lsdException w:name="Medium Grid 1 Accent 4" w:uiPriority="67"/>
-    <w:lsdException w:name="Medium Grid 2 Accent 4" w:uiPriority="68"/>
-    <w:lsdException w:name="Medium Grid 3 Accent 4" w:uiPriority="69"/>
-    <w:lsdException w:name="Dark List Accent 4" w:uiPriority="70"/>
-    <w:lsdException w:name="Colorful Shading Accent 4" w:uiPriority="71"/>
-    <w:lsdException w:name="Colorful List Accent 4" w:uiPriority="72"/>
-    <w:lsdException w:name="Colorful Grid Accent 4" w:uiPriority="73"/>
-    <w:lsdException w:name="Light Shading Accent 5" w:uiPriority="60"/>
-    <w:lsdException w:name="Light List Accent 5" w:uiPriority="61"/>
-    <w:lsdException w:name="Light Grid Accent 5" w:uiPriority="62"/>
-    <w:lsdException w:name="Medium Shading 1 Accent 5" w:uiPriority="63"/>
-    <w:lsdException w:name="Medium Shading 2 Accent 5" w:uiPriority="64"/>
-    <w:lsdException w:name="Medium List 1 Accent 5" w:uiPriority="65"/>
-    <w:lsdException w:name="Medium List 2 Accent 5" w:uiPriority="66"/>
-    <w:lsdException w:name="Medium Grid 1 Accent 5" w:uiPriority="67"/>
-    <w:lsdException w:name="Medium Grid 2 Accent 5" w:uiPriority="68"/>
-    <w:lsdException w:name="Medium Grid 3 Accent 5" w:uiPriority="69"/>
-    <w:lsdException w:name="Dark List Accent 5" w:uiPriority="70"/>
-    <w:lsdException w:name="Colorful Shading Accent 5" w:uiPriority="71"/>
-    <w:lsdException w:name="Colorful List Accent 5" w:uiPriority="72"/>
-    <w:lsdException w:name="Colorful Grid Accent 5" w:uiPriority="73"/>
-    <w:lsdException w:name="Light Shading Accent 6" w:uiPriority="60"/>
-    <w:lsdException w:name="Light List Accent 6" w:uiPriority="61"/>
-    <w:lsdException w:name="Light Grid Accent 6" w:uiPriority="62"/>
-    <w:lsdException w:name="Medium Shading 1 Accent 6" w:uiPriority="63"/>
-    <w:lsdException w:name="Medium Shading 2 Accent 6" w:uiPriority="64"/>
-    <w:lsdException w:name="Medium List 1 Accent 6" w:uiPriority="65"/>
-    <w:lsdException w:name="Medium List 2 Accent 6" w:uiPriority="66"/>
-    <w:lsdException w:name="Medium Grid 1 Accent 6" w:uiPriority="67"/>
-    <w:lsdException w:name="Medium Grid 2 Accent 6" w:uiPriority="68"/>
-    <w:lsdException w:name="Medium Grid 3 Accent 6" w:uiPriority="69"/>
-    <w:lsdException w:name="Dark List Accent 6" w:uiPriority="70"/>
-    <w:lsdException w:name="Colorful Shading Accent 6" w:uiPriority="71"/>
-    <w:lsdException w:name="Colorful List Accent 6" w:uiPriority="72"/>
-    <w:lsdException w:name="Colorful Grid Accent 6" w:uiPriority="73"/>
-    <w:lsdException w:name="Subtle Emphasis" w:uiPriority="19" w:qFormat="1"/>
-    <w:lsdException w:name="Intense Emphasis" w:uiPriority="21" w:qFormat="1"/>
-    <w:lsdException w:name="Subtle Reference" w:uiPriority="31" w:qFormat="1"/>
-    <w:lsdException w:name="Intense Reference" w:uiPriority="32" w:qFormat="1"/>
-    <w:lsdException w:name="Book Title" w:uiPriority="33" w:qFormat="1"/>
-    <w:lsdException w:name="Bibliography" w:semiHidden="1" w:uiPriority="37" w:unhideWhenUsed="1"/>
-    <w:lsdException w:name="TOC Heading" w:semiHidden="1" w:uiPriority="39" w:unhideWhenUsed="1" w:qFormat="1"/>
-    <w:lsdException w:name="Plain Table 1" w:uiPriority="41"/>
-    <w:lsdException w:name="Plain Table 2" w:uiPriority="42"/>
-    <w:lsdException w:name="Plain Table 3" w:uiPriority="43"/>
-    <w:lsdException w:name="Plain Table 4" w:uiPriority="44"/>
-    <w:lsdException w:name="Plain Table 5" w:uiPriority="45"/>
-    <w:lsdException w:name="Grid Table Light" w:uiPriority="40"/>
-    <w:lsdException w:name="Grid Table 1 Light" w:uiPriority="46"/>
-    <w:lsdException w:name="Grid Table 2" w:uiPriority="47"/>
-    <w:lsdException w:name="Grid Table 3" w:uiPriority="48"/>
-    <w:lsdException w:name="Grid Table 4" w:uiPriority="49"/>
-    <w:lsdException w:name="Grid Table 5 Dark" w:uiPriority="50"/>
-    <w:lsdException w:name="Grid Table 6 Colorful" w:uiPriority="51"/>
-    <w:lsdException w:name="Grid Table 7 Colorful" w:uiPriority="52"/>
-    <w:lsdException w:name="Grid Table 1 Light Accent 1" w:uiPriority="46"/>
-    <w:lsdException w:name="Grid Table 2 Accent 1" w:uiPriority="47"/>
-    <w:lsdException w:name="Grid Table 3 Accent 1" w:uiPriority="48"/>
-    <w:lsdException w:name="Grid Table 4 Accent 1" w:uiPriority="49"/>
-    <w:lsdException w:name="Grid Table 5 Dark Accent 1" w:uiPriority="50"/>
-    <w:lsdException w:name="Grid Table 6 Colorful Accent 1" w:uiPriority="51"/>
-    <w:lsdException w:name="Grid Table 7 Colorful Accent 1" w:uiPriority="52"/>
-    <w:lsdException w:name="Grid Table 1 Light Accent 2" w:uiPriority="46"/>
-    <w:lsdException w:name="Grid Table 2 Accent 2" w:uiPriority="47"/>
-    <w:lsdException w:name="Grid Table 3 Accent 2" w:uiPriority="48"/>
-    <w:lsdException w:name="Grid Table 4 Accent 2" w:uiPriority="49"/>
-    <w:lsdException w:name="Grid Table 5 Dark Accent 2" w:uiPriority="50"/>
-    <w:lsdException w:name="Grid Table 6 Colorful Accent 2" w:uiPriority="51"/>
-    <w:lsdException w:name="Grid Table 7 Colorful Accent 2" w:uiPriority="52"/>
-    <w:lsdException w:name="Grid Table 1 Light Accent 3" w:uiPriority="46"/>
-    <w:lsdException w:name="Grid Table 2 Accent 3" w:uiPriority="47"/>
-    <w:lsdException w:name="Grid Table 3 Accent 3" w:uiPriority="48"/>
-    <w:lsdException w:name="Grid Table 4 Accent 3" w:uiPriority="49"/>
-    <w:lsdException w:name="Grid Table 5 Dark Accent 3" w:uiPriority="50"/>
-    <w:lsdException w:name="Grid Table 6 Colorful Accent 3" w:uiPriority="51"/>
-    <w:lsdException w:name="Grid Table 7 Colorful Accent 3" w:uiPriority="52"/>
-    <w:lsdException w:name="Grid Table 1 Light Accent 4" w:uiPriority="46"/>
-    <w:lsdException w:name="Grid Table 2 Accent 4" w:uiPriority="47"/>
-    <w:lsdException w:name="Grid Table 3 Accent 4" w:uiPriority="48"/>
-    <w:lsdException w:name="Grid Table 4 Accent 4" w:uiPriority="49"/>
-    <w:lsdException w:name="Grid Table 5 Dark Accent 4" w:uiPriority="50"/>
-    <w:lsdException w:name="Grid Table 6 Colorful Accent 4" w:uiPriority="51"/>
-    <w:lsdException w:name="Grid Table 7 Colorful Accent 4" w:uiPriority="52"/>
-    <w:lsdException w:name="Grid Table 1 Light Accent 5" w:uiPriority="46"/>
-    <w:lsdException w:name="Grid Table 2 Accent 5" w:uiPriority="47"/>
-    <w:lsdException w:name="Grid Table 3 Accent 5" w:uiPriority="48"/>
-    <w:lsdException w:name="Grid Table 4 Accent 5" w:uiPriority="49"/>
-    <w:lsdException w:name="Grid Table 5 Dark Accent 5" w:uiPriority="50"/>
-    <w:lsdException w:name="Grid Table 6 Colorful Accent 5" w:uiPriority="51"/>
-    <w:lsdException w:name="Grid Table 7 Colorful Accent 5" w:uiPriority="52"/>
-    <w:lsdException w:name="Grid Table 1 Light Accent 6" w:uiPriority="46"/>
-    <w:lsdException w:name="Grid Table 2 Accent 6" w:uiPriority="47"/>
-    <w:lsdException w:name="Grid Table 3 Accent 6" w:uiPriority="48"/>
-    <w:lsdException w:name="Grid Table 4 Accent 6" w:uiPriority="49"/>
-    <w:lsdException w:name="Grid Table 5 Dark Accent 6" w:uiPriority="50"/>
-    <w:lsdException w:name="Grid Table 6 Colorful Accent 6" w:uiPriority="51"/>
-    <w:lsdException w:name="Grid Table 7 Colorful Accent 6" w:uiPriority="52"/>
-    <w:lsdException w:name="List Table 1 Light" w:uiPriority="46"/>
-    <w:lsdException w:name="List Table 2" w:uiPriority="47"/>
-    <w:lsdException w:name="List Table 3" w:uiPriority="48"/>
-    <w:lsdException w:name="List Table 4" w:uiPriority="49"/>
-    <w:lsdException w:name="List Table 5 Dark" w:uiPriority="50"/>
-    <w:lsdException w:name="List Table 6 Colorful" w:uiPriority="51"/>
-    <w:lsdException w:name="List Table 7 Colorful" w:uiPriority="52"/>
-    <w:lsdException w:name="List Table 1 Light Accent 1" w:uiPriority="46"/>
-    <w:lsdException w:name="List Table 2 Accent 1" w:uiPriority="47"/>
-    <w:lsdException w:name="List Table 3 Accent 1" w:uiPriority="48"/>
-    <w:lsdException w:name="List Table 4 Accent 1" w:uiPriority="49"/>
-    <w:lsdException w:name="List Table 5 Dark Accent 1" w:uiPriority="50"/>
-    <w:lsdException w:name="List Table 6 Colorful Accent 1" w:uiPriority="51"/>
-    <w:lsdException w:name="List Table 7 Colorful Accent 1" w:uiPriority="52"/>
-    <w:lsdException w:name="List Table 1 Light Accent 2" w:uiPriority="46"/>
-    <w:lsdException w:name="List Table 2 Accent 2" w:uiPriority="47"/>
-    <w:lsdException w:name="List Table 3 Accent 2" w:uiPriority="48"/>
-    <w:lsdException w:name="List Table 4 Accent 2" w:uiPriority="49"/>
-    <w:lsdException w:name="List Table 5 Dark Accent 2" w:uiPriority="50"/>
-    <w:lsdException w:name="List Table 6 Colorful Accent 2" w:uiPriority="51"/>
-    <w:lsdException w:name="List Table 7 Colorful Accent 2" w:uiPriority="52"/>
-    <w:lsdException w:name="List Table 1 Light Accent 3" w:uiPriority="46"/>
-    <w:lsdException w:name="List Table 2 Accent 3" w:uiPriority="47"/>
-    <w:lsdException w:name="List Table 3 Accent 3" w:uiPriority="48"/>
-    <w:lsdException w:name="List Table 4 Accent 3" w:uiPriority="49"/>
-    <w:lsdException w:name="List Table 5 Dark Accent 3" w:uiPriority="50"/>
-    <w:lsdException w:name="List Table 6 Colorful Accent 3" w:uiPriority="51"/>
-    <w:lsdException w:name="List Table 7 Colorful Accent 3" w:uiPriority="52"/>
-    <w:lsdException w:name="List Table 1 Light Accent 4" w:uiPriority="46"/>
-    <w:lsdException w:name="List Table 2 Accent 4" w:uiPriority="47"/>
-    <w:lsdException w:name="List Table 3 Accent 4" w:uiPriority="48"/>
-    <w:lsdException w:name="List Table 4 Accent 4" w:uiPriority="49"/>
-    <w:lsdException w:name="List Table 5 Dark Accent 4" w:uiPriority="50"/>
-    <w:lsdException w:name="List Table 6 Colorful Accent 4" w:uiPriority="51"/>
-    <w:lsdException w:name="List Table 7 Colorful Accent 4" w:uiPriority="52"/>
-    <w:lsdException w:name="List Table 1 Light Accent 5" w:uiPriority="46"/>
-    <w:lsdException w:name="List Table 2 Accent 5" w:uiPriority="47"/>
-    <w:lsdException w:name="List Table 3 Accent 5" w:uiPriority="48"/>
-    <w:lsdException w:name="List Table 4 Accent 5" w:uiPriority="49"/>
-    <w:lsdException w:name="List Table 5 Dark Accent 5" w:uiPriority="50"/>
-    <w:lsdException w:name="List Table 6 Colorful Accent 5" w:uiPriority="51"/>
-    <w:lsdException w:name="List Table 7 Colorful Accent 5" w:uiPriority="52"/>
-    <w:lsdException w:name="List Table 1 Light Accent 6" w:uiPriority="46"/>
-    <w:lsdException w:name="List Table 2 Accent 6" w:uiPriority="47"/>
-    <w:lsdException w:name="List Table 3 Accent 6" w:uiPriority="48"/>
-    <w:lsdException w:name="List Table 4 Accent 6" w:uiPriority="49"/>
-    <w:lsdException w:name="List Table 5 Dark Accent 6" w:uiPriority="50"/>
-    <w:lsdException w:name="List Table 6 Colorful Accent 6" w:uiPriority="51"/>
-    <w:lsdException w:name="List Table 7 Colorful Accent 6" w:uiPriority="52"/>
-  </w:latentStyles>
-  <w:style w:type="paragraph" w:default="1" w:styleId="Standard">
-    <w:name w:val="Normal"/>
-    <w:qFormat/>
-  </w:style>
-  <w:style w:type="character" w:default="1" w:styleId="Absatz-Standardschriftart">
-    <w:name w:val="Default Paragraph Font"/>
-    <w:uiPriority w:val="1"/>
-    <w:semiHidden/>
-    <w:unhideWhenUsed/>
-  </w:style>
-  <w:style w:type="table" w:default="1" w:styleId="NormaleTabelle">
-    <w:name w:val="Normal Table"/>
-    <w:uiPriority w:val="99"/>
-    <w:semiHidden/>
-    <w:unhideWhenUsed/>
-    <w:tblPr>
-      <w:tblInd w:w="0" w:type="dxa"/>
-      <w:tblCellMar>
-        <w:top w:w="0" w:type="dxa"/>
-        <w:left w:w="108" w:type="dxa"/>
-        <w:bottom w:w="0" w:type="dxa"/>
-        <w:right w:w="108" w:type="dxa"/>
-      </w:tblCellMar>
-    </w:tblPr>
-  </w:style>
-  <w:style w:type="numbering" w:default="1" w:styleId="KeineListe">
-    <w:name w:val="No List"/>
-    <w:uiPriority w:val="99"/>
-    <w:semiHidden/>
-    <w:unhideWhenUsed/>
-  </w:style>
-  <w:style w:type="paragraph" w:customStyle="1" w:styleId="0C0277B27A954960BD3CBFB205818145">
-    <w:name w:val="0C0277B27A954960BD3CBFB205818145"/>
-    <w:rsid w:val="0038517D"/>
-  </w:style>
-  <w:style w:type="paragraph" w:customStyle="1" w:styleId="5BAA36EC93BE4CB69F986EAF51AD68C9">
-    <w:name w:val="5BAA36EC93BE4CB69F986EAF51AD68C9"/>
-    <w:rsid w:val="0038517D"/>
-  </w:style>
-  <w:style w:type="paragraph" w:customStyle="1" w:styleId="00A900F9A8FE44D79164C0DD85AFCD18">
-    <w:name w:val="00A900F9A8FE44D79164C0DD85AFCD18"/>
-    <w:rsid w:val="0038517D"/>
-  </w:style>
-</w:styles>
-</file>
-
-<file path=word/glossary/webSettings.xml><?xml version="1.0" encoding="utf-8"?>
-<w:webSettings xmlns:mc="http://schemas.openxmlformats.org/markup-compatibility/2006" xmlns:r="http://schemas.openxmlformats.org/officeDocument/2006/relationships" xmlns:w="http://schemas.openxmlformats.org/wordprocessingml/2006/main" xmlns:w14="http://schemas.microsoft.com/office/word/2010/wordml" xmlns:w15="http://schemas.microsoft.com/office/word/2012/wordml" mc:Ignorable="w14 w15">
-  <w:optimizeForBrowser/>
-  <w:allowPNG/>
-</w:webSettings>
 </file>
 
 <file path=word/theme/theme1.xml><?xml version="1.0" encoding="utf-8"?>
@@ -4353,7 +6365,7 @@
 </file>
 
 <file path=customXml/itemProps1.xml><?xml version="1.0" encoding="utf-8"?>
-<ds:datastoreItem xmlns:ds="http://schemas.openxmlformats.org/officeDocument/2006/customXml" ds:itemID="{0D484C1B-C12D-4B25-B3A0-BF6E15822C6C}">
+<ds:datastoreItem xmlns:ds="http://schemas.openxmlformats.org/officeDocument/2006/customXml" ds:itemID="{98E2F53A-28FD-4AF2-B13C-6EFB07C9C187}">
   <ds:schemaRefs>
     <ds:schemaRef ds:uri="http://schemas.openxmlformats.org/officeDocument/2006/bibliography"/>
   </ds:schemaRefs>

</xml_diff>

<commit_message>
änderunge & einfügen glossar
</commit_message>
<xml_diff>
--- a/DokumentOrdner/PflichtenheftGruppe4B.docx
+++ b/DokumentOrdner/PflichtenheftGruppe4B.docx
@@ -398,7 +398,7 @@
                 <w:noProof/>
                 <w:webHidden/>
               </w:rPr>
-              <w:t>4</w:t>
+              <w:t>2</w:t>
             </w:r>
             <w:r>
               <w:rPr>
@@ -468,7 +468,7 @@
                 <w:noProof/>
                 <w:webHidden/>
               </w:rPr>
-              <w:t>4</w:t>
+              <w:t>2</w:t>
             </w:r>
             <w:r>
               <w:rPr>
@@ -1175,33 +1175,31 @@
           <w:lang w:val="de-DE"/>
         </w:rPr>
       </w:pPr>
-      <w:bookmarkStart w:id="4" w:name="_GoBack"/>
+    </w:p>
+    <w:p>
+      <w:pPr>
+        <w:pStyle w:val="berschrift2"/>
+        <w:rPr>
+          <w:lang w:val="de-DE"/>
+        </w:rPr>
+      </w:pPr>
+      <w:bookmarkStart w:id="4" w:name="_Toc380755973"/>
+      <w:r>
+        <w:rPr>
+          <w:lang w:val="de-DE"/>
+        </w:rPr>
+        <w:t>2.3. Nichtfunktionale Anforderungen</w:t>
+      </w:r>
       <w:bookmarkEnd w:id="4"/>
     </w:p>
     <w:p>
       <w:pPr>
-        <w:pStyle w:val="berschrift2"/>
-        <w:rPr>
-          <w:lang w:val="de-DE"/>
-        </w:rPr>
-      </w:pPr>
-      <w:bookmarkStart w:id="5" w:name="_Toc380755973"/>
-      <w:r>
-        <w:rPr>
-          <w:lang w:val="de-DE"/>
-        </w:rPr>
-        <w:t>2.3. Nichtfunktionale Anforderungen</w:t>
-      </w:r>
-      <w:bookmarkEnd w:id="5"/>
-    </w:p>
-    <w:p>
-      <w:pPr>
         <w:pStyle w:val="berschrift5"/>
         <w:rPr>
           <w:lang w:val="de-DE"/>
         </w:rPr>
       </w:pPr>
-      <w:bookmarkStart w:id="6" w:name="_Toc380755974"/>
+      <w:bookmarkStart w:id="5" w:name="_Toc380755974"/>
       <w:r>
         <w:rPr>
           <w:lang w:val="de-DE"/>
@@ -2118,23 +2116,23 @@
         </w:rPr>
         <w:t>2.4. Systemmodelle</w:t>
       </w:r>
+      <w:bookmarkEnd w:id="5"/>
+    </w:p>
+    <w:p>
+      <w:pPr>
+        <w:pStyle w:val="berschrift3"/>
+        <w:rPr>
+          <w:lang w:val="de-DE"/>
+        </w:rPr>
+      </w:pPr>
+      <w:bookmarkStart w:id="6" w:name="_Toc380755975"/>
+      <w:r>
+        <w:rPr>
+          <w:lang w:val="de-DE"/>
+        </w:rPr>
+        <w:t>2.4.1. Szenarien</w:t>
+      </w:r>
       <w:bookmarkEnd w:id="6"/>
-    </w:p>
-    <w:p>
-      <w:pPr>
-        <w:pStyle w:val="berschrift3"/>
-        <w:rPr>
-          <w:lang w:val="de-DE"/>
-        </w:rPr>
-      </w:pPr>
-      <w:bookmarkStart w:id="7" w:name="_Toc380755975"/>
-      <w:r>
-        <w:rPr>
-          <w:lang w:val="de-DE"/>
-        </w:rPr>
-        <w:t>2.4.1. Szenarien</w:t>
-      </w:r>
-      <w:bookmarkEnd w:id="7"/>
     </w:p>
     <w:p>
       <w:pPr>
@@ -2674,7 +2672,19 @@
         <w:rPr>
           <w:lang w:val="de-DE"/>
         </w:rPr>
-        <w:t>User sucht nach Olaf und sieht sich sein Profil an. da er ihm als sehr sympathisch erscheint möchte er ihn als Freund hinzufügen und klickt auf den entsprechenden B</w:t>
+        <w:t xml:space="preserve">User sucht nach </w:t>
+      </w:r>
+      <w:r>
+        <w:rPr>
+          <w:lang w:val="de-DE"/>
+        </w:rPr>
+        <w:t>Hans</w:t>
+      </w:r>
+      <w:r>
+        <w:rPr>
+          <w:lang w:val="de-DE"/>
+        </w:rPr>
+        <w:t xml:space="preserve"> und sieht sich sein Profil an. da er ihm als sehr sympathisch erscheint möchte er ihn als Freund hinzufügen und klickt auf den entsprechenden B</w:t>
       </w:r>
       <w:r>
         <w:rPr>
@@ -2698,7 +2708,19 @@
         <w:rPr>
           <w:lang w:val="de-DE"/>
         </w:rPr>
-        <w:t>un ist er Freund von Olaf.</w:t>
+        <w:t xml:space="preserve">un ist er Freund von </w:t>
+      </w:r>
+      <w:r>
+        <w:rPr>
+          <w:lang w:val="de-DE"/>
+        </w:rPr>
+        <w:t>Hans</w:t>
+      </w:r>
+      <w:r>
+        <w:rPr>
+          <w:lang w:val="de-DE"/>
+        </w:rPr>
+        <w:t>.</w:t>
       </w:r>
     </w:p>
     <w:p>
@@ -2736,7 +2758,19 @@
         <w:rPr>
           <w:lang w:val="de-DE"/>
         </w:rPr>
-        <w:t>User schickt Olaf eine private Nachricht und verweist auf den Titel/Playlist/Benutzer in Form eines links.</w:t>
+        <w:t xml:space="preserve">User schickt </w:t>
+      </w:r>
+      <w:r>
+        <w:rPr>
+          <w:lang w:val="de-DE"/>
+        </w:rPr>
+        <w:t>Hans</w:t>
+      </w:r>
+      <w:r>
+        <w:rPr>
+          <w:lang w:val="de-DE"/>
+        </w:rPr>
+        <w:t xml:space="preserve"> eine private Nachricht und verweist auf den Titel/Playlist/Benutzer in Form eines links.</w:t>
       </w:r>
     </w:p>
     <w:p>
@@ -3172,7 +3206,67 @@
         <w:rPr>
           <w:lang w:val="de-DE"/>
         </w:rPr>
-        <w:t>Der Label-Manager Olaf geht zur Arbeit und loggt sich dort in das Programm ein. Dort erhält er eine Nachricht, dass sich ein Künstler beworben hat, um den Label beizutreten. Olaf liest sich die Bewerbung durch und hört sich die Songs des Künstlers an. Er findet den Künstler gut und nimmt ihn in sein Label auf. Olaf verkündet dann auf der Label Seite, dass das Label einen neuen Künstler aufgenommen hat und aktualisiert das Label Profil und listet dort den neuen Künstler auf. Dann erstellt Olaf eine neue Playlist mit den Titel des Künstlers. Weil Olaf sonst keine Benachrichtigungen hat, loggt er sich wieder aus.</w:t>
+        <w:t xml:space="preserve">Der Label-Manager </w:t>
+      </w:r>
+      <w:r>
+        <w:rPr>
+          <w:lang w:val="de-DE"/>
+        </w:rPr>
+        <w:t>Hans</w:t>
+      </w:r>
+      <w:r>
+        <w:rPr>
+          <w:lang w:val="de-DE"/>
+        </w:rPr>
+        <w:t xml:space="preserve"> geht zur Arbeit und loggt sich dort in das Programm ein. Dort erhält er eine Nachricht, dass sich ein Künstler beworben hat, um den Label beizutreten. </w:t>
+      </w:r>
+      <w:r>
+        <w:rPr>
+          <w:lang w:val="de-DE"/>
+        </w:rPr>
+        <w:t>Hans</w:t>
+      </w:r>
+      <w:r>
+        <w:rPr>
+          <w:lang w:val="de-DE"/>
+        </w:rPr>
+        <w:t xml:space="preserve"> liest sich die Bewerbung durch und hört sich die Songs des Künstlers an. Er findet den Künstler gut und nimmt ihn in sein Label auf. </w:t>
+      </w:r>
+      <w:r>
+        <w:rPr>
+          <w:lang w:val="de-DE"/>
+        </w:rPr>
+        <w:t>Hans</w:t>
+      </w:r>
+      <w:r>
+        <w:rPr>
+          <w:lang w:val="de-DE"/>
+        </w:rPr>
+        <w:t xml:space="preserve"> verkündet dann auf der Label Seite, dass das Label einen neuen Künstler aufgenommen hat und aktualisiert das Label Profil und listet dort den neuen Künstler auf. Dann erstellt </w:t>
+      </w:r>
+      <w:r>
+        <w:rPr>
+          <w:lang w:val="de-DE"/>
+        </w:rPr>
+        <w:t>Hans</w:t>
+      </w:r>
+      <w:r>
+        <w:rPr>
+          <w:lang w:val="de-DE"/>
+        </w:rPr>
+        <w:t xml:space="preserve"> eine neue Playlist mit den Titel des Künstlers. Weil </w:t>
+      </w:r>
+      <w:r>
+        <w:rPr>
+          <w:lang w:val="de-DE"/>
+        </w:rPr>
+        <w:t>Hans</w:t>
+      </w:r>
+      <w:r>
+        <w:rPr>
+          <w:lang w:val="de-DE"/>
+        </w:rPr>
+        <w:t xml:space="preserve"> sonst keine Benachrichtigungen hat, loggt er sich wieder aus.</w:t>
       </w:r>
     </w:p>
     <w:p>
@@ -3217,7 +3311,37 @@
         <w:rPr>
           <w:lang w:val="de-DE"/>
         </w:rPr>
-        <w:t>Olaf geht zur Arbeit und loggt sich dort in das Programm ein. Er sucht nach einen neuen Künstler von dem er gehört hat. Er schaut sich das Profil von Mace Ventura an und hört sich die Songs von ihm an. Weil er sie so gut findet, schreibt Olaf eine Nachricht an Mace Ventura und wirbt ihn an, um sein Label beizutreten. Weil Olaf sonst nichts anderes zu tun hat, loggt er sich wieder aus und macht Feierabend.</w:t>
+        <w:t>Hans</w:t>
+      </w:r>
+      <w:r>
+        <w:rPr>
+          <w:lang w:val="de-DE"/>
+        </w:rPr>
+        <w:t xml:space="preserve"> geht zur Arbeit und loggt sich dort in das Programm ein. Er sucht nach einen neuen Künstler von dem er gehört hat. Er schaut sich das Profil von Mace Ventura an und hört sich die Songs von ihm an. Weil er sie so gut findet, schreibt </w:t>
+      </w:r>
+      <w:r>
+        <w:rPr>
+          <w:lang w:val="de-DE"/>
+        </w:rPr>
+        <w:t>Hans</w:t>
+      </w:r>
+      <w:r>
+        <w:rPr>
+          <w:lang w:val="de-DE"/>
+        </w:rPr>
+        <w:t xml:space="preserve"> eine Nachricht an Mace Ventura und wirbt ihn an, um sein Label beizutreten. Weil </w:t>
+      </w:r>
+      <w:r>
+        <w:rPr>
+          <w:lang w:val="de-DE"/>
+        </w:rPr>
+        <w:t>Hans</w:t>
+      </w:r>
+      <w:r>
+        <w:rPr>
+          <w:lang w:val="de-DE"/>
+        </w:rPr>
+        <w:t xml:space="preserve"> sonst nichts anderes zu tun hat, loggt er sich wieder aus und macht Feierabend.</w:t>
       </w:r>
     </w:p>
     <w:p>
@@ -3270,7 +3394,19 @@
         <w:rPr>
           <w:lang w:val="de-DE"/>
         </w:rPr>
-        <w:t>Admin Olaf meldet sich geschwind im System an.</w:t>
+        <w:t xml:space="preserve">Admin </w:t>
+      </w:r>
+      <w:r>
+        <w:rPr>
+          <w:lang w:val="de-DE"/>
+        </w:rPr>
+        <w:t>Hans</w:t>
+      </w:r>
+      <w:r>
+        <w:rPr>
+          <w:lang w:val="de-DE"/>
+        </w:rPr>
+        <w:t xml:space="preserve"> meldet sich geschwind im System an.</w:t>
       </w:r>
       <w:r>
         <w:rPr>
@@ -3294,7 +3430,19 @@
         <w:rPr>
           <w:lang w:val="de-DE"/>
         </w:rPr>
-        <w:t xml:space="preserve"> macht sich Admin Olaf, </w:t>
+        <w:t xml:space="preserve"> macht sich Admin </w:t>
+      </w:r>
+      <w:r>
+        <w:rPr>
+          <w:lang w:val="de-DE"/>
+        </w:rPr>
+        <w:t>Hans</w:t>
+      </w:r>
+      <w:r>
+        <w:rPr>
+          <w:lang w:val="de-DE"/>
+        </w:rPr>
+        <w:t xml:space="preserve">, </w:t>
       </w:r>
       <w:r>
         <w:rPr>
@@ -3344,7 +3492,19 @@
         <w:rPr>
           <w:lang w:val="de-DE"/>
         </w:rPr>
-        <w:t xml:space="preserve">Admin Olaf ist bereits angemeldet, hungrig auf Arbeit macht er sich daran alle Störenfriede ausfindig zu machen. Also schaut er gespannt seine Beschwerdeemails durch. Er </w:t>
+        <w:t xml:space="preserve">Admin </w:t>
+      </w:r>
+      <w:r>
+        <w:rPr>
+          <w:lang w:val="de-DE"/>
+        </w:rPr>
+        <w:t>Hans</w:t>
+      </w:r>
+      <w:r>
+        <w:rPr>
+          <w:lang w:val="de-DE"/>
+        </w:rPr>
+        <w:t xml:space="preserve"> ist bereits angemeldet, hungrig auf Arbeit macht er sich daran alle Störenfriede ausfindig zu machen. Also schaut er gespannt seine Beschwerdeemails durch. Er </w:t>
       </w:r>
       <w:r>
         <w:rPr>
@@ -3356,7 +3516,33 @@
         <w:rPr>
           <w:lang w:val="de-DE"/>
         </w:rPr>
-        <w:t xml:space="preserve"> einen User der unzüchtige Inhalte verbreitet. Er besucht das Profil des Users um die Anschuldigung zu verifizieren. Fündig geworden, entschließt er sich den Nutzer zu sperren. Das System fordert Olaf auf, dem besagten Benutzer eine Nachricht, im besten Falle eine Begründung für die Sperre zu hinterlassen. Bei Bestätigung </w:t>
+        <w:t xml:space="preserve"> einen User </w:t>
+      </w:r>
+      <w:proofErr w:type="gramStart"/>
+      <w:r>
+        <w:rPr>
+          <w:lang w:val="de-DE"/>
+        </w:rPr>
+        <w:t>der unzüchtige Inhalte</w:t>
+      </w:r>
+      <w:proofErr w:type="gramEnd"/>
+      <w:r>
+        <w:rPr>
+          <w:lang w:val="de-DE"/>
+        </w:rPr>
+        <w:t xml:space="preserve"> verbreitet. Er besucht das Profil des Users um die Anschuldigung zu verifizieren. Fündig geworden, entschließt er sich den Nutzer zu sperren. Das System fordert </w:t>
+      </w:r>
+      <w:r>
+        <w:rPr>
+          <w:lang w:val="de-DE"/>
+        </w:rPr>
+        <w:t>Hans</w:t>
+      </w:r>
+      <w:r>
+        <w:rPr>
+          <w:lang w:val="de-DE"/>
+        </w:rPr>
+        <w:t xml:space="preserve"> auf, dem besagten Benutzer eine Nachricht, im besten Falle eine Begründung für die Sperre zu hinterlassen. Bei Bestätigung </w:t>
       </w:r>
       <w:r>
         <w:rPr>
@@ -3380,7 +3566,39 @@
         <w:rPr>
           <w:lang w:val="de-DE"/>
         </w:rPr>
-        <w:t xml:space="preserve"> mit der Benachrichtigung, dass er gesperrt wurde, dem Datum der Sperre und Olafs Begründung. Der Zugang des Users ist nun für unbestimmte Zeit gesperrt. Olaf, glücklich über die Tatsache, die Welt wieder einmal ein wenig besser gemacht zu haben, meldet sich vom System ab und geht einen Kaffee trinken.</w:t>
+        <w:t xml:space="preserve"> mit der Benachrichtigung, dass er gesperrt wurde, dem Datum der Sperre und </w:t>
+      </w:r>
+      <w:proofErr w:type="spellStart"/>
+      <w:r>
+        <w:rPr>
+          <w:lang w:val="de-DE"/>
+        </w:rPr>
+        <w:t>Hans</w:t>
+      </w:r>
+      <w:r>
+        <w:rPr>
+          <w:lang w:val="de-DE"/>
+        </w:rPr>
+        <w:t>s</w:t>
+      </w:r>
+      <w:proofErr w:type="spellEnd"/>
+      <w:r>
+        <w:rPr>
+          <w:lang w:val="de-DE"/>
+        </w:rPr>
+        <w:t xml:space="preserve"> Begründung. Der Zugang des Users ist nun für unbestimmte Zeit gesperrt. </w:t>
+      </w:r>
+      <w:r>
+        <w:rPr>
+          <w:lang w:val="de-DE"/>
+        </w:rPr>
+        <w:t>Hans</w:t>
+      </w:r>
+      <w:r>
+        <w:rPr>
+          <w:lang w:val="de-DE"/>
+        </w:rPr>
+        <w:t>, glücklich über die Tatsache, die Welt wieder einmal ein wenig besser gemacht zu haben, meldet sich vom System ab und geht einen Kaffee trinken.</w:t>
       </w:r>
     </w:p>
     <w:p>
@@ -3390,113 +3608,583 @@
           <w:lang w:val="de-DE"/>
         </w:rPr>
       </w:pPr>
-      <w:bookmarkStart w:id="8" w:name="_Toc380755976"/>
+      <w:bookmarkStart w:id="7" w:name="_Toc380755976"/>
       <w:r>
         <w:rPr>
           <w:lang w:val="de-DE"/>
         </w:rPr>
         <w:t>2.4.2. Anwendungsfallmodell: Use case-Diagramm + Use case Beschreibungen</w:t>
       </w:r>
+      <w:bookmarkEnd w:id="7"/>
+    </w:p>
+    <w:p>
+      <w:pPr>
+        <w:pStyle w:val="berschrift3"/>
+        <w:rPr>
+          <w:rStyle w:val="berschrift4Zchn"/>
+          <w:lang w:val="de-DE"/>
+        </w:rPr>
+      </w:pPr>
+      <w:bookmarkStart w:id="8" w:name="_Toc380755977"/>
+      <w:r>
+        <w:rPr>
+          <w:rStyle w:val="berschrift4Zchn"/>
+          <w:lang w:val="de-DE"/>
+        </w:rPr>
+        <w:t>2.4.3. Statisches Modell:</w:t>
+      </w:r>
       <w:bookmarkEnd w:id="8"/>
+      <w:r>
+        <w:rPr>
+          <w:rStyle w:val="berschrift4Zchn"/>
+          <w:lang w:val="de-DE"/>
+        </w:rPr>
+        <w:t xml:space="preserve"> </w:t>
+      </w:r>
+    </w:p>
+    <w:p>
+      <w:pPr>
+        <w:rPr>
+          <w:lang w:val="de-DE"/>
+        </w:rPr>
+      </w:pPr>
+      <w:r>
+        <w:rPr>
+          <w:lang w:val="de-DE"/>
+        </w:rPr>
+        <w:t>Klassendiagramm für Entitätsklassen + Klassenbeschreibungen für Entitäts-, Grenz- und Kontrollklassen</w:t>
+      </w:r>
     </w:p>
     <w:p>
       <w:pPr>
         <w:pStyle w:val="berschrift3"/>
         <w:rPr>
-          <w:rStyle w:val="berschrift4Zchn"/>
-          <w:lang w:val="de-DE"/>
-        </w:rPr>
-      </w:pPr>
-      <w:bookmarkStart w:id="9" w:name="_Toc380755977"/>
-      <w:r>
-        <w:rPr>
-          <w:rStyle w:val="berschrift4Zchn"/>
-          <w:lang w:val="de-DE"/>
-        </w:rPr>
-        <w:t>2.4.3. Statisches Modell:</w:t>
+          <w:lang w:val="de-DE"/>
+        </w:rPr>
+      </w:pPr>
+      <w:bookmarkStart w:id="9" w:name="_Toc380755978"/>
+      <w:r>
+        <w:rPr>
+          <w:lang w:val="de-DE"/>
+        </w:rPr>
+        <w:t>2.4.4. Dynamisches Modell: Sequenzdiagramme + Zustandsdiagramm(e)</w:t>
       </w:r>
       <w:bookmarkEnd w:id="9"/>
-      <w:r>
-        <w:rPr>
-          <w:rStyle w:val="berschrift4Zchn"/>
-          <w:lang w:val="de-DE"/>
-        </w:rPr>
-        <w:t xml:space="preserve"> </w:t>
-      </w:r>
-    </w:p>
-    <w:p>
-      <w:pPr>
-        <w:rPr>
-          <w:lang w:val="de-DE"/>
-        </w:rPr>
-      </w:pPr>
-      <w:r>
-        <w:rPr>
-          <w:lang w:val="de-DE"/>
-        </w:rPr>
-        <w:t>Klassendiagramm für Entitätsklassen + Klassenbeschreibungen für Entitäts-, Grenz- und Kontrollklassen</w:t>
-      </w:r>
-    </w:p>
-    <w:p>
-      <w:pPr>
-        <w:pStyle w:val="berschrift3"/>
-        <w:rPr>
-          <w:lang w:val="de-DE"/>
-        </w:rPr>
-      </w:pPr>
-      <w:bookmarkStart w:id="10" w:name="_Toc380755978"/>
-      <w:r>
-        <w:rPr>
-          <w:lang w:val="de-DE"/>
-        </w:rPr>
-        <w:t>2.4.4. Dynamisches Modell: Sequenzdiagramme + Zustandsdiagramm(e)</w:t>
+    </w:p>
+    <w:p>
+      <w:pPr>
+        <w:pStyle w:val="berschrift1"/>
+        <w:rPr>
+          <w:lang w:val="de-DE"/>
+        </w:rPr>
+      </w:pPr>
+      <w:bookmarkStart w:id="10" w:name="_Toc380755979"/>
+      <w:r>
+        <w:rPr>
+          <w:lang w:val="de-DE"/>
+        </w:rPr>
+        <w:t>3. Glossar</w:t>
       </w:r>
       <w:bookmarkEnd w:id="10"/>
     </w:p>
     <w:p>
       <w:pPr>
+        <w:pStyle w:val="Listenabsatz"/>
+        <w:numPr>
+          <w:ilvl w:val="0"/>
+          <w:numId w:val="12"/>
+        </w:numPr>
+        <w:rPr>
+          <w:lang w:val="de-DE"/>
+        </w:rPr>
+      </w:pPr>
+      <w:bookmarkStart w:id="11" w:name="_Toc380755980"/>
+      <w:r>
+        <w:rPr>
+          <w:lang w:val="de-DE"/>
+        </w:rPr>
+        <w:t>User:</w:t>
+      </w:r>
+    </w:p>
+    <w:p>
+      <w:pPr>
+        <w:pStyle w:val="Listenabsatz"/>
+        <w:numPr>
+          <w:ilvl w:val="1"/>
+          <w:numId w:val="12"/>
+        </w:numPr>
+        <w:rPr>
+          <w:lang w:val="de-DE"/>
+        </w:rPr>
+      </w:pPr>
+      <w:r>
+        <w:rPr>
+          <w:lang w:val="de-DE"/>
+        </w:rPr>
+        <w:t>User ist Oberklasse von allen Benutzer. Und besitzt die Grundfunktion (Suchen/Kommuniziere</w:t>
+      </w:r>
+      <w:r>
+        <w:rPr>
+          <w:lang w:val="de-DE"/>
+        </w:rPr>
+        <w:t>n/Musik zum Abspiel verwalten).</w:t>
+      </w:r>
+    </w:p>
+    <w:p>
+      <w:pPr>
+        <w:pStyle w:val="Listenabsatz"/>
+        <w:numPr>
+          <w:ilvl w:val="0"/>
+          <w:numId w:val="12"/>
+        </w:numPr>
+        <w:rPr>
+          <w:lang w:val="de-DE"/>
+        </w:rPr>
+      </w:pPr>
+      <w:r>
+        <w:rPr>
+          <w:lang w:val="de-DE"/>
+        </w:rPr>
+        <w:t>Listener:</w:t>
+      </w:r>
+    </w:p>
+    <w:p>
+      <w:pPr>
+        <w:pStyle w:val="Listenabsatz"/>
+        <w:numPr>
+          <w:ilvl w:val="1"/>
+          <w:numId w:val="12"/>
+        </w:numPr>
+        <w:rPr>
+          <w:lang w:val="de-DE"/>
+        </w:rPr>
+      </w:pPr>
+      <w:r>
+        <w:rPr>
+          <w:lang w:val="de-DE"/>
+        </w:rPr>
+        <w:t xml:space="preserve">Listener repräsentiert </w:t>
+      </w:r>
+      <w:r>
+        <w:rPr>
+          <w:lang w:val="de-DE"/>
+        </w:rPr>
+        <w:t>einen typischen</w:t>
+      </w:r>
+      <w:r>
+        <w:rPr>
+          <w:lang w:val="de-DE"/>
+        </w:rPr>
+        <w:t xml:space="preserve"> Benutzer. Listener ist ein User. Er wird als einzige Auswahl bei einer Registrierung erstellt. Er kann auch Playlisten erstellen.</w:t>
+      </w:r>
+    </w:p>
+    <w:p>
+      <w:pPr>
+        <w:pStyle w:val="Listenabsatz"/>
+        <w:numPr>
+          <w:ilvl w:val="0"/>
+          <w:numId w:val="12"/>
+        </w:numPr>
+        <w:rPr>
+          <w:lang w:val="de-DE"/>
+        </w:rPr>
+      </w:pPr>
+      <w:r>
+        <w:rPr>
+          <w:lang w:val="de-DE"/>
+        </w:rPr>
+        <w:t>Artist</w:t>
+      </w:r>
+    </w:p>
+    <w:p>
+      <w:pPr>
+        <w:pStyle w:val="Listenabsatz"/>
+        <w:numPr>
+          <w:ilvl w:val="1"/>
+          <w:numId w:val="12"/>
+        </w:numPr>
+        <w:rPr>
+          <w:lang w:val="de-DE"/>
+        </w:rPr>
+      </w:pPr>
+      <w:r>
+        <w:rPr>
+          <w:lang w:val="de-DE"/>
+        </w:rPr>
+        <w:t xml:space="preserve">Artist stellt ein Künstler dar. Im System ist er eine Rechteerweiterung des Listener in der Hinsicht, dass er Musik </w:t>
+      </w:r>
+      <w:r>
+        <w:rPr>
+          <w:lang w:val="de-DE"/>
+        </w:rPr>
+        <w:t>hoch lädt</w:t>
+      </w:r>
+      <w:r>
+        <w:rPr>
+          <w:lang w:val="de-DE"/>
+        </w:rPr>
+        <w:t xml:space="preserve">. Außerdem kann  er zu </w:t>
+      </w:r>
+      <w:r>
+        <w:rPr>
+          <w:lang w:val="de-DE"/>
+        </w:rPr>
+        <w:t>einem</w:t>
+      </w:r>
+      <w:r>
+        <w:rPr>
+          <w:lang w:val="de-DE"/>
+        </w:rPr>
+        <w:t xml:space="preserve"> Label gehören. Er kann auch Genres erstellen.</w:t>
+      </w:r>
+    </w:p>
+    <w:p>
+      <w:pPr>
+        <w:pStyle w:val="Listenabsatz"/>
+        <w:numPr>
+          <w:ilvl w:val="0"/>
+          <w:numId w:val="12"/>
+        </w:numPr>
+        <w:rPr>
+          <w:lang w:val="de-DE"/>
+        </w:rPr>
+      </w:pPr>
+      <w:r>
+        <w:rPr>
+          <w:lang w:val="de-DE"/>
+        </w:rPr>
+        <w:t>Label-Manager</w:t>
+      </w:r>
+    </w:p>
+    <w:p>
+      <w:pPr>
+        <w:pStyle w:val="Listenabsatz"/>
+        <w:numPr>
+          <w:ilvl w:val="1"/>
+          <w:numId w:val="12"/>
+        </w:numPr>
+        <w:rPr>
+          <w:lang w:val="de-DE"/>
+        </w:rPr>
+      </w:pPr>
+      <w:r>
+        <w:rPr>
+          <w:lang w:val="de-DE"/>
+        </w:rPr>
+        <w:t xml:space="preserve">Ein Label-Manager stellt ein Label-Manager da!!!! Er kann </w:t>
+      </w:r>
+      <w:r>
+        <w:rPr>
+          <w:lang w:val="de-DE"/>
+        </w:rPr>
+        <w:t>mehrere</w:t>
+      </w:r>
+      <w:r>
+        <w:rPr>
+          <w:lang w:val="de-DE"/>
+        </w:rPr>
+        <w:t xml:space="preserve"> Artisten verwalten und in deren Namen Medien verwalten. Diese müssen sich zuvor bei ihm Bewerben, bzw. der Label-Manager bei den Artisten. Zudem erbt er die Rechte vom Artist.</w:t>
+      </w:r>
+    </w:p>
+    <w:p>
+      <w:pPr>
+        <w:pStyle w:val="Listenabsatz"/>
+        <w:numPr>
+          <w:ilvl w:val="0"/>
+          <w:numId w:val="12"/>
+        </w:numPr>
+        <w:rPr>
+          <w:lang w:val="de-DE"/>
+        </w:rPr>
+      </w:pPr>
+      <w:r>
+        <w:rPr>
+          <w:lang w:val="de-DE"/>
+        </w:rPr>
+        <w:t>The Label</w:t>
+      </w:r>
+    </w:p>
+    <w:p>
+      <w:pPr>
+        <w:pStyle w:val="Listenabsatz"/>
+        <w:numPr>
+          <w:ilvl w:val="1"/>
+          <w:numId w:val="12"/>
+        </w:numPr>
+        <w:rPr>
+          <w:lang w:val="de-DE"/>
+        </w:rPr>
+      </w:pPr>
+      <w:r>
+        <w:rPr>
+          <w:lang w:val="de-DE"/>
+        </w:rPr>
+        <w:t xml:space="preserve">Dies ist kein eigenständiges Profil/Listener. Er wird von einen bzw. </w:t>
+      </w:r>
+      <w:r>
+        <w:rPr>
+          <w:lang w:val="de-DE"/>
+        </w:rPr>
+        <w:t>mehreren</w:t>
+      </w:r>
+      <w:r>
+        <w:rPr>
+          <w:lang w:val="de-DE"/>
+        </w:rPr>
+        <w:t xml:space="preserve"> Label-Manager verwaltet. The Label ist eine Seite die das Label/mehrere Artist repräsentiert.</w:t>
+      </w:r>
+    </w:p>
+    <w:p>
+      <w:pPr>
+        <w:pStyle w:val="Listenabsatz"/>
+        <w:numPr>
+          <w:ilvl w:val="0"/>
+          <w:numId w:val="12"/>
+        </w:numPr>
+        <w:rPr>
+          <w:lang w:val="de-DE"/>
+        </w:rPr>
+      </w:pPr>
+      <w:r>
+        <w:rPr>
+          <w:lang w:val="de-DE"/>
+        </w:rPr>
+        <w:t>Admin</w:t>
+      </w:r>
+    </w:p>
+    <w:p>
+      <w:pPr>
+        <w:pStyle w:val="Listenabsatz"/>
+        <w:numPr>
+          <w:ilvl w:val="1"/>
+          <w:numId w:val="12"/>
+        </w:numPr>
+        <w:rPr>
+          <w:lang w:val="de-DE"/>
+        </w:rPr>
+      </w:pPr>
+      <w:r>
+        <w:rPr>
+          <w:lang w:val="de-DE"/>
+        </w:rPr>
+        <w:t xml:space="preserve">Admin ist der Verwalter des Systems. Er kann alles machen, was der Listener kann. Er kann außerdem Medien und Nutzer (en-)sperren. Außerdem kann er Künstlerantrage </w:t>
+      </w:r>
+      <w:proofErr w:type="spellStart"/>
+      <w:r>
+        <w:rPr>
+          <w:lang w:val="de-DE"/>
+        </w:rPr>
+        <w:t>anne</w:t>
+      </w:r>
+      <w:proofErr w:type="spellEnd"/>
+      <w:r>
+        <w:rPr>
+          <w:lang w:val="de-DE"/>
+        </w:rPr>
+        <w:t>/</w:t>
+      </w:r>
+      <w:proofErr w:type="spellStart"/>
+      <w:r>
+        <w:rPr>
+          <w:lang w:val="de-DE"/>
+        </w:rPr>
+        <w:t>able-h</w:t>
+      </w:r>
+      <w:r>
+        <w:rPr>
+          <w:lang w:val="de-DE"/>
+        </w:rPr>
+        <w:t>n</w:t>
+      </w:r>
+      <w:r>
+        <w:rPr>
+          <w:lang w:val="de-DE"/>
+        </w:rPr>
+        <w:t>en</w:t>
+      </w:r>
+      <w:proofErr w:type="spellEnd"/>
+      <w:r>
+        <w:rPr>
+          <w:lang w:val="de-DE"/>
+        </w:rPr>
+        <w:t>, welcher ein Listener zum Artist macht. Er erstellt die Initial-Genres.</w:t>
+      </w:r>
+    </w:p>
+    <w:p>
+      <w:pPr>
+        <w:pStyle w:val="Listenabsatz"/>
+        <w:numPr>
+          <w:ilvl w:val="0"/>
+          <w:numId w:val="12"/>
+        </w:numPr>
+        <w:rPr>
+          <w:lang w:val="de-DE"/>
+        </w:rPr>
+      </w:pPr>
+      <w:r>
+        <w:rPr>
+          <w:lang w:val="de-DE"/>
+        </w:rPr>
+        <w:lastRenderedPageBreak/>
+        <w:t>Medium:</w:t>
+      </w:r>
+    </w:p>
+    <w:p>
+      <w:pPr>
+        <w:pStyle w:val="Listenabsatz"/>
+        <w:numPr>
+          <w:ilvl w:val="1"/>
+          <w:numId w:val="12"/>
+        </w:numPr>
+        <w:rPr>
+          <w:lang w:val="de-DE"/>
+        </w:rPr>
+      </w:pPr>
+      <w:r>
+        <w:rPr>
+          <w:lang w:val="de-DE"/>
+        </w:rPr>
+        <w:t>Die Musik, die im Programm abgespielt.</w:t>
+      </w:r>
+    </w:p>
+    <w:p>
+      <w:pPr>
+        <w:pStyle w:val="Listenabsatz"/>
+        <w:numPr>
+          <w:ilvl w:val="0"/>
+          <w:numId w:val="12"/>
+        </w:numPr>
+        <w:rPr>
+          <w:lang w:val="de-DE"/>
+        </w:rPr>
+      </w:pPr>
+      <w:r>
+        <w:rPr>
+          <w:lang w:val="de-DE"/>
+        </w:rPr>
+        <w:t>Playlist:</w:t>
+      </w:r>
+    </w:p>
+    <w:p>
+      <w:pPr>
+        <w:pStyle w:val="Listenabsatz"/>
+        <w:numPr>
+          <w:ilvl w:val="1"/>
+          <w:numId w:val="12"/>
+        </w:numPr>
+        <w:rPr>
+          <w:lang w:val="de-DE"/>
+        </w:rPr>
+      </w:pPr>
+      <w:r>
+        <w:rPr>
+          <w:lang w:val="de-DE"/>
+        </w:rPr>
+        <w:t>Ansammlung von Musikstücken (kann leer sein)</w:t>
+      </w:r>
+    </w:p>
+    <w:p>
+      <w:pPr>
+        <w:pStyle w:val="Listenabsatz"/>
+        <w:numPr>
+          <w:ilvl w:val="0"/>
+          <w:numId w:val="12"/>
+        </w:numPr>
+        <w:rPr>
+          <w:lang w:val="de-DE"/>
+        </w:rPr>
+      </w:pPr>
+      <w:r>
+        <w:rPr>
+          <w:lang w:val="de-DE"/>
+        </w:rPr>
+        <w:t>Album:</w:t>
+      </w:r>
+    </w:p>
+    <w:p>
+      <w:pPr>
+        <w:pStyle w:val="Listenabsatz"/>
+        <w:numPr>
+          <w:ilvl w:val="1"/>
+          <w:numId w:val="12"/>
+        </w:numPr>
+        <w:rPr>
+          <w:lang w:val="de-DE"/>
+        </w:rPr>
+      </w:pPr>
+      <w:r>
+        <w:rPr>
+          <w:lang w:val="de-DE"/>
+        </w:rPr>
+        <w:t xml:space="preserve">Erweiterung von Playlist um Metadaten. Kann nur von Artist/Label-Manager </w:t>
+      </w:r>
+      <w:proofErr w:type="spellStart"/>
+      <w:r>
+        <w:rPr>
+          <w:lang w:val="de-DE"/>
+        </w:rPr>
+        <w:t>erstelt</w:t>
+      </w:r>
+      <w:proofErr w:type="spellEnd"/>
+      <w:r>
+        <w:rPr>
+          <w:lang w:val="de-DE"/>
+        </w:rPr>
+        <w:t xml:space="preserve"> werden. </w:t>
+      </w:r>
+    </w:p>
+    <w:p>
+      <w:pPr>
+        <w:pStyle w:val="Listenabsatz"/>
+        <w:numPr>
+          <w:ilvl w:val="0"/>
+          <w:numId w:val="12"/>
+        </w:numPr>
+        <w:rPr>
+          <w:lang w:val="de-DE"/>
+        </w:rPr>
+      </w:pPr>
+      <w:r>
+        <w:rPr>
+          <w:lang w:val="de-DE"/>
+        </w:rPr>
+        <w:t>Upload</w:t>
+      </w:r>
+    </w:p>
+    <w:p>
+      <w:pPr>
+        <w:pStyle w:val="Listenabsatz"/>
+        <w:numPr>
+          <w:ilvl w:val="1"/>
+          <w:numId w:val="12"/>
+        </w:numPr>
+        <w:rPr>
+          <w:lang w:val="de-DE"/>
+        </w:rPr>
+      </w:pPr>
+      <w:r>
+        <w:rPr>
+          <w:lang w:val="de-DE"/>
+        </w:rPr>
+        <w:t>Eine Audio-Datei wird von einem Benutzer hochgeladen und im System hinterlegt.</w:t>
+      </w:r>
+    </w:p>
+    <w:p>
+      <w:pPr>
         <w:pStyle w:val="berschrift1"/>
         <w:rPr>
           <w:lang w:val="de-DE"/>
         </w:rPr>
       </w:pPr>
-      <w:bookmarkStart w:id="11" w:name="_Toc380755979"/>
-      <w:r>
-        <w:rPr>
-          <w:lang w:val="de-DE"/>
-        </w:rPr>
-        <w:t>3. Glossar</w:t>
+      <w:bookmarkStart w:id="12" w:name="_GoBack"/>
+      <w:bookmarkEnd w:id="12"/>
+      <w:r>
+        <w:rPr>
+          <w:lang w:val="de-DE"/>
+        </w:rPr>
+        <w:t>Anhang A: GUI-Skizzen</w:t>
       </w:r>
       <w:bookmarkEnd w:id="11"/>
-    </w:p>
-    <w:p>
-      <w:pPr>
-        <w:rPr>
-          <w:lang w:val="de-DE"/>
-        </w:rPr>
-      </w:pPr>
-      <w:r>
-        <w:rPr>
-          <w:lang w:val="de-DE"/>
-        </w:rPr>
-        <w:t>Lexikonartige Auflistung und Kurzerklärung wichtiger Begriffe</w:t>
-      </w:r>
-    </w:p>
-    <w:p>
-      <w:pPr>
-        <w:pStyle w:val="berschrift1"/>
-        <w:rPr>
-          <w:lang w:val="de-DE"/>
-        </w:rPr>
-      </w:pPr>
-      <w:bookmarkStart w:id="12" w:name="_Toc380755980"/>
-      <w:r>
-        <w:rPr>
-          <w:lang w:val="de-DE"/>
-        </w:rPr>
-        <w:t>Anhang A: GUI-Skizzen</w:t>
-      </w:r>
-      <w:bookmarkEnd w:id="12"/>
     </w:p>
     <w:p>
       <w:pPr>
@@ -3588,7 +4276,7 @@
             <w:noProof/>
             <w:lang w:val="de-DE"/>
           </w:rPr>
-          <w:t>7</w:t>
+          <w:t>8</w:t>
         </w:r>
         <w:r>
           <w:fldChar w:fldCharType="end"/>
@@ -3708,13 +4396,7 @@
         <w:noProof/>
         <w:lang w:val="de-DE"/>
       </w:rPr>
-      <w:t xml:space="preserve">3. </w:t>
-    </w:r>
-    <w:r>
-      <w:rPr>
-        <w:noProof/>
-      </w:rPr>
-      <w:t>Glossar</w:t>
+      <w:t>Anhang A: GUI-Skizzen</w:t>
     </w:r>
     <w:r>
       <w:fldChar w:fldCharType="end"/>
@@ -3726,6 +4408,119 @@
 <file path=word/numbering.xml><?xml version="1.0" encoding="utf-8"?>
 <w:numbering xmlns:wpc="http://schemas.microsoft.com/office/word/2010/wordprocessingCanvas" xmlns:mc="http://schemas.openxmlformats.org/markup-compatibility/2006" xmlns:o="urn:schemas-microsoft-com:office:office" xmlns:r="http://schemas.openxmlformats.org/officeDocument/2006/relationships" xmlns:m="http://schemas.openxmlformats.org/officeDocument/2006/math" xmlns:v="urn:schemas-microsoft-com:vml" xmlns:wp14="http://schemas.microsoft.com/office/word/2010/wordprocessingDrawing" xmlns:wp="http://schemas.openxmlformats.org/drawingml/2006/wordprocessingDrawing" xmlns:w10="urn:schemas-microsoft-com:office:word" xmlns:w="http://schemas.openxmlformats.org/wordprocessingml/2006/main" xmlns:w14="http://schemas.microsoft.com/office/word/2010/wordml" xmlns:w15="http://schemas.microsoft.com/office/word/2012/wordml" xmlns:wpg="http://schemas.microsoft.com/office/word/2010/wordprocessingGroup" xmlns:wpi="http://schemas.microsoft.com/office/word/2010/wordprocessingInk" xmlns:wne="http://schemas.microsoft.com/office/word/2006/wordml" xmlns:wps="http://schemas.microsoft.com/office/word/2010/wordprocessingShape" mc:Ignorable="w14 w15 wp14">
   <w:abstractNum w:abstractNumId="0">
+    <w:nsid w:val="06482837"/>
+    <w:multiLevelType w:val="hybridMultilevel"/>
+    <w:tmpl w:val="F35241C8"/>
+    <w:lvl w:ilvl="0" w:tplc="04090001">
+      <w:start w:val="1"/>
+      <w:numFmt w:val="bullet"/>
+      <w:lvlText w:val=""/>
+      <w:lvlJc w:val="left"/>
+      <w:pPr>
+        <w:ind w:left="720" w:hanging="360"/>
+      </w:pPr>
+      <w:rPr>
+        <w:rFonts w:ascii="Symbol" w:hAnsi="Symbol" w:hint="default"/>
+      </w:rPr>
+    </w:lvl>
+    <w:lvl w:ilvl="1" w:tplc="04090003" w:tentative="1">
+      <w:start w:val="1"/>
+      <w:numFmt w:val="bullet"/>
+      <w:lvlText w:val="o"/>
+      <w:lvlJc w:val="left"/>
+      <w:pPr>
+        <w:ind w:left="1440" w:hanging="360"/>
+      </w:pPr>
+      <w:rPr>
+        <w:rFonts w:ascii="Courier New" w:hAnsi="Courier New" w:cs="Courier New" w:hint="default"/>
+      </w:rPr>
+    </w:lvl>
+    <w:lvl w:ilvl="2" w:tplc="04090005" w:tentative="1">
+      <w:start w:val="1"/>
+      <w:numFmt w:val="bullet"/>
+      <w:lvlText w:val=""/>
+      <w:lvlJc w:val="left"/>
+      <w:pPr>
+        <w:ind w:left="2160" w:hanging="360"/>
+      </w:pPr>
+      <w:rPr>
+        <w:rFonts w:ascii="Wingdings" w:hAnsi="Wingdings" w:hint="default"/>
+      </w:rPr>
+    </w:lvl>
+    <w:lvl w:ilvl="3" w:tplc="04090001" w:tentative="1">
+      <w:start w:val="1"/>
+      <w:numFmt w:val="bullet"/>
+      <w:lvlText w:val=""/>
+      <w:lvlJc w:val="left"/>
+      <w:pPr>
+        <w:ind w:left="2880" w:hanging="360"/>
+      </w:pPr>
+      <w:rPr>
+        <w:rFonts w:ascii="Symbol" w:hAnsi="Symbol" w:hint="default"/>
+      </w:rPr>
+    </w:lvl>
+    <w:lvl w:ilvl="4" w:tplc="04090003" w:tentative="1">
+      <w:start w:val="1"/>
+      <w:numFmt w:val="bullet"/>
+      <w:lvlText w:val="o"/>
+      <w:lvlJc w:val="left"/>
+      <w:pPr>
+        <w:ind w:left="3600" w:hanging="360"/>
+      </w:pPr>
+      <w:rPr>
+        <w:rFonts w:ascii="Courier New" w:hAnsi="Courier New" w:cs="Courier New" w:hint="default"/>
+      </w:rPr>
+    </w:lvl>
+    <w:lvl w:ilvl="5" w:tplc="04090005" w:tentative="1">
+      <w:start w:val="1"/>
+      <w:numFmt w:val="bullet"/>
+      <w:lvlText w:val=""/>
+      <w:lvlJc w:val="left"/>
+      <w:pPr>
+        <w:ind w:left="4320" w:hanging="360"/>
+      </w:pPr>
+      <w:rPr>
+        <w:rFonts w:ascii="Wingdings" w:hAnsi="Wingdings" w:hint="default"/>
+      </w:rPr>
+    </w:lvl>
+    <w:lvl w:ilvl="6" w:tplc="04090001" w:tentative="1">
+      <w:start w:val="1"/>
+      <w:numFmt w:val="bullet"/>
+      <w:lvlText w:val=""/>
+      <w:lvlJc w:val="left"/>
+      <w:pPr>
+        <w:ind w:left="5040" w:hanging="360"/>
+      </w:pPr>
+      <w:rPr>
+        <w:rFonts w:ascii="Symbol" w:hAnsi="Symbol" w:hint="default"/>
+      </w:rPr>
+    </w:lvl>
+    <w:lvl w:ilvl="7" w:tplc="04090003" w:tentative="1">
+      <w:start w:val="1"/>
+      <w:numFmt w:val="bullet"/>
+      <w:lvlText w:val="o"/>
+      <w:lvlJc w:val="left"/>
+      <w:pPr>
+        <w:ind w:left="5760" w:hanging="360"/>
+      </w:pPr>
+      <w:rPr>
+        <w:rFonts w:ascii="Courier New" w:hAnsi="Courier New" w:cs="Courier New" w:hint="default"/>
+      </w:rPr>
+    </w:lvl>
+    <w:lvl w:ilvl="8" w:tplc="04090005" w:tentative="1">
+      <w:start w:val="1"/>
+      <w:numFmt w:val="bullet"/>
+      <w:lvlText w:val=""/>
+      <w:lvlJc w:val="left"/>
+      <w:pPr>
+        <w:ind w:left="6480" w:hanging="360"/>
+      </w:pPr>
+      <w:rPr>
+        <w:rFonts w:ascii="Wingdings" w:hAnsi="Wingdings" w:hint="default"/>
+      </w:rPr>
+    </w:lvl>
+  </w:abstractNum>
+  <w:abstractNum w:abstractNumId="1">
     <w:nsid w:val="0D687F7B"/>
     <w:multiLevelType w:val="hybridMultilevel"/>
     <w:tmpl w:val="DCD20902"/>
@@ -3838,7 +4633,7 @@
       </w:rPr>
     </w:lvl>
   </w:abstractNum>
-  <w:abstractNum w:abstractNumId="1">
+  <w:abstractNum w:abstractNumId="2">
     <w:nsid w:val="31390CB4"/>
     <w:multiLevelType w:val="hybridMultilevel"/>
     <w:tmpl w:val="23B2BBB6"/>
@@ -3951,7 +4746,7 @@
       </w:rPr>
     </w:lvl>
   </w:abstractNum>
-  <w:abstractNum w:abstractNumId="2">
+  <w:abstractNum w:abstractNumId="3">
     <w:nsid w:val="335344E8"/>
     <w:multiLevelType w:val="hybridMultilevel"/>
     <w:tmpl w:val="C2909C90"/>
@@ -4064,7 +4859,7 @@
       </w:rPr>
     </w:lvl>
   </w:abstractNum>
-  <w:abstractNum w:abstractNumId="3">
+  <w:abstractNum w:abstractNumId="4">
     <w:nsid w:val="39D9024D"/>
     <w:multiLevelType w:val="hybridMultilevel"/>
     <w:tmpl w:val="D2C0B8E2"/>
@@ -4177,7 +4972,7 @@
       </w:rPr>
     </w:lvl>
   </w:abstractNum>
-  <w:abstractNum w:abstractNumId="4">
+  <w:abstractNum w:abstractNumId="5">
     <w:nsid w:val="43CE6872"/>
     <w:multiLevelType w:val="hybridMultilevel"/>
     <w:tmpl w:val="F5D47478"/>
@@ -4290,7 +5085,7 @@
       </w:rPr>
     </w:lvl>
   </w:abstractNum>
-  <w:abstractNum w:abstractNumId="5">
+  <w:abstractNum w:abstractNumId="6">
     <w:nsid w:val="51980A9C"/>
     <w:multiLevelType w:val="hybridMultilevel"/>
     <w:tmpl w:val="CAD4D0BA"/>
@@ -4403,7 +5198,7 @@
       </w:rPr>
     </w:lvl>
   </w:abstractNum>
-  <w:abstractNum w:abstractNumId="6">
+  <w:abstractNum w:abstractNumId="7">
     <w:nsid w:val="54A573EE"/>
     <w:multiLevelType w:val="hybridMultilevel"/>
     <w:tmpl w:val="A05094CE"/>
@@ -4516,7 +5311,120 @@
       </w:rPr>
     </w:lvl>
   </w:abstractNum>
-  <w:abstractNum w:abstractNumId="7">
+  <w:abstractNum w:abstractNumId="8">
+    <w:nsid w:val="5E6D4504"/>
+    <w:multiLevelType w:val="hybridMultilevel"/>
+    <w:tmpl w:val="C01A1D10"/>
+    <w:lvl w:ilvl="0" w:tplc="BF8295E6">
+      <w:start w:val="1"/>
+      <w:numFmt w:val="bullet"/>
+      <w:lvlText w:val=""/>
+      <w:lvlJc w:val="left"/>
+      <w:pPr>
+        <w:ind w:left="720" w:hanging="360"/>
+      </w:pPr>
+      <w:rPr>
+        <w:rFonts w:ascii="Symbol" w:hAnsi="Symbol" w:hint="default"/>
+      </w:rPr>
+    </w:lvl>
+    <w:lvl w:ilvl="1" w:tplc="04090003">
+      <w:start w:val="1"/>
+      <w:numFmt w:val="bullet"/>
+      <w:lvlText w:val="o"/>
+      <w:lvlJc w:val="left"/>
+      <w:pPr>
+        <w:ind w:left="1440" w:hanging="360"/>
+      </w:pPr>
+      <w:rPr>
+        <w:rFonts w:ascii="Courier New" w:hAnsi="Courier New" w:cs="Courier New" w:hint="default"/>
+      </w:rPr>
+    </w:lvl>
+    <w:lvl w:ilvl="2" w:tplc="04090005" w:tentative="1">
+      <w:start w:val="1"/>
+      <w:numFmt w:val="bullet"/>
+      <w:lvlText w:val=""/>
+      <w:lvlJc w:val="left"/>
+      <w:pPr>
+        <w:ind w:left="2160" w:hanging="360"/>
+      </w:pPr>
+      <w:rPr>
+        <w:rFonts w:ascii="Wingdings" w:hAnsi="Wingdings" w:hint="default"/>
+      </w:rPr>
+    </w:lvl>
+    <w:lvl w:ilvl="3" w:tplc="04090001" w:tentative="1">
+      <w:start w:val="1"/>
+      <w:numFmt w:val="bullet"/>
+      <w:lvlText w:val=""/>
+      <w:lvlJc w:val="left"/>
+      <w:pPr>
+        <w:ind w:left="2880" w:hanging="360"/>
+      </w:pPr>
+      <w:rPr>
+        <w:rFonts w:ascii="Symbol" w:hAnsi="Symbol" w:hint="default"/>
+      </w:rPr>
+    </w:lvl>
+    <w:lvl w:ilvl="4" w:tplc="04090003" w:tentative="1">
+      <w:start w:val="1"/>
+      <w:numFmt w:val="bullet"/>
+      <w:lvlText w:val="o"/>
+      <w:lvlJc w:val="left"/>
+      <w:pPr>
+        <w:ind w:left="3600" w:hanging="360"/>
+      </w:pPr>
+      <w:rPr>
+        <w:rFonts w:ascii="Courier New" w:hAnsi="Courier New" w:cs="Courier New" w:hint="default"/>
+      </w:rPr>
+    </w:lvl>
+    <w:lvl w:ilvl="5" w:tplc="04090005" w:tentative="1">
+      <w:start w:val="1"/>
+      <w:numFmt w:val="bullet"/>
+      <w:lvlText w:val=""/>
+      <w:lvlJc w:val="left"/>
+      <w:pPr>
+        <w:ind w:left="4320" w:hanging="360"/>
+      </w:pPr>
+      <w:rPr>
+        <w:rFonts w:ascii="Wingdings" w:hAnsi="Wingdings" w:hint="default"/>
+      </w:rPr>
+    </w:lvl>
+    <w:lvl w:ilvl="6" w:tplc="04090001" w:tentative="1">
+      <w:start w:val="1"/>
+      <w:numFmt w:val="bullet"/>
+      <w:lvlText w:val=""/>
+      <w:lvlJc w:val="left"/>
+      <w:pPr>
+        <w:ind w:left="5040" w:hanging="360"/>
+      </w:pPr>
+      <w:rPr>
+        <w:rFonts w:ascii="Symbol" w:hAnsi="Symbol" w:hint="default"/>
+      </w:rPr>
+    </w:lvl>
+    <w:lvl w:ilvl="7" w:tplc="04090003" w:tentative="1">
+      <w:start w:val="1"/>
+      <w:numFmt w:val="bullet"/>
+      <w:lvlText w:val="o"/>
+      <w:lvlJc w:val="left"/>
+      <w:pPr>
+        <w:ind w:left="5760" w:hanging="360"/>
+      </w:pPr>
+      <w:rPr>
+        <w:rFonts w:ascii="Courier New" w:hAnsi="Courier New" w:cs="Courier New" w:hint="default"/>
+      </w:rPr>
+    </w:lvl>
+    <w:lvl w:ilvl="8" w:tplc="04090005" w:tentative="1">
+      <w:start w:val="1"/>
+      <w:numFmt w:val="bullet"/>
+      <w:lvlText w:val=""/>
+      <w:lvlJc w:val="left"/>
+      <w:pPr>
+        <w:ind w:left="6480" w:hanging="360"/>
+      </w:pPr>
+      <w:rPr>
+        <w:rFonts w:ascii="Wingdings" w:hAnsi="Wingdings" w:hint="default"/>
+      </w:rPr>
+    </w:lvl>
+  </w:abstractNum>
+  <w:abstractNum w:abstractNumId="9">
     <w:nsid w:val="6CA13232"/>
     <w:multiLevelType w:val="hybridMultilevel"/>
     <w:tmpl w:val="BCC42224"/>
@@ -4629,7 +5537,7 @@
       </w:rPr>
     </w:lvl>
   </w:abstractNum>
-  <w:abstractNum w:abstractNumId="8">
+  <w:abstractNum w:abstractNumId="10">
     <w:nsid w:val="723657C7"/>
     <w:multiLevelType w:val="hybridMultilevel"/>
     <w:tmpl w:val="E79CECC8"/>
@@ -4742,7 +5650,7 @@
       </w:rPr>
     </w:lvl>
   </w:abstractNum>
-  <w:abstractNum w:abstractNumId="9">
+  <w:abstractNum w:abstractNumId="11">
     <w:nsid w:val="732D468E"/>
     <w:multiLevelType w:val="hybridMultilevel"/>
     <w:tmpl w:val="EF563F90"/>
@@ -4856,34 +5764,40 @@
     </w:lvl>
   </w:abstractNum>
   <w:num w:numId="1">
+    <w:abstractNumId w:val="2"/>
+  </w:num>
+  <w:num w:numId="2">
+    <w:abstractNumId w:val="11"/>
+  </w:num>
+  <w:num w:numId="3">
     <w:abstractNumId w:val="1"/>
   </w:num>
-  <w:num w:numId="2">
+  <w:num w:numId="4">
+    <w:abstractNumId w:val="10"/>
+  </w:num>
+  <w:num w:numId="5">
     <w:abstractNumId w:val="9"/>
   </w:num>
-  <w:num w:numId="3">
+  <w:num w:numId="6">
+    <w:abstractNumId w:val="4"/>
+  </w:num>
+  <w:num w:numId="7">
+    <w:abstractNumId w:val="7"/>
+  </w:num>
+  <w:num w:numId="8">
+    <w:abstractNumId w:val="3"/>
+  </w:num>
+  <w:num w:numId="9">
+    <w:abstractNumId w:val="5"/>
+  </w:num>
+  <w:num w:numId="10">
+    <w:abstractNumId w:val="6"/>
+  </w:num>
+  <w:num w:numId="11">
     <w:abstractNumId w:val="0"/>
   </w:num>
-  <w:num w:numId="4">
+  <w:num w:numId="12">
     <w:abstractNumId w:val="8"/>
-  </w:num>
-  <w:num w:numId="5">
-    <w:abstractNumId w:val="7"/>
-  </w:num>
-  <w:num w:numId="6">
-    <w:abstractNumId w:val="3"/>
-  </w:num>
-  <w:num w:numId="7">
-    <w:abstractNumId w:val="6"/>
-  </w:num>
-  <w:num w:numId="8">
-    <w:abstractNumId w:val="2"/>
-  </w:num>
-  <w:num w:numId="9">
-    <w:abstractNumId w:val="4"/>
-  </w:num>
-  <w:num w:numId="10">
-    <w:abstractNumId w:val="5"/>
   </w:num>
 </w:numbering>
 </file>
@@ -6296,7 +7210,7 @@
 </file>
 
 <file path=customXml/itemProps2.xml><?xml version="1.0" encoding="utf-8"?>
-<ds:datastoreItem xmlns:ds="http://schemas.openxmlformats.org/officeDocument/2006/customXml" ds:itemID="{1EB29274-3E99-4495-81FA-5B6CDA7F0FC8}">
+<ds:datastoreItem xmlns:ds="http://schemas.openxmlformats.org/officeDocument/2006/customXml" ds:itemID="{19E94A39-BE3D-4626-A327-F2AFF09D8922}">
   <ds:schemaRefs>
     <ds:schemaRef ds:uri="http://schemas.openxmlformats.org/officeDocument/2006/bibliography"/>
   </ds:schemaRefs>

</xml_diff>